<commit_message>
Made progress for h
</commit_message>
<xml_diff>
--- a/Передерей_КМ-03_Курсова робота.docx
+++ b/Передерей_КМ-03_Курсова робота.docx
@@ -3208,12 +3208,16 @@
         <w:spacing w:after="160" w:line="360" w:lineRule="auto"/>
         <w:jc w:val="both"/>
         <w:rPr>
-          <w:sz w:val="28"/>
-          <w:szCs w:val="28"/>
-        </w:rPr>
-      </w:pPr>
-      <w:r>
-        <w:rPr>
+          <w:i/>
+          <w:iCs/>
+          <w:sz w:val="28"/>
+          <w:szCs w:val="28"/>
+        </w:rPr>
+      </w:pPr>
+      <w:r>
+        <w:rPr>
+          <w:i/>
+          <w:iCs/>
           <w:sz w:val="28"/>
           <w:szCs w:val="28"/>
         </w:rPr>
@@ -3221,6 +3225,8 @@
       </w:r>
       <w:r>
         <w:rPr>
+          <w:i/>
+          <w:iCs/>
           <w:sz w:val="28"/>
           <w:szCs w:val="28"/>
         </w:rPr>
@@ -3228,6 +3234,8 @@
       </w:r>
       <w:r>
         <w:rPr>
+          <w:i/>
+          <w:iCs/>
           <w:sz w:val="28"/>
           <w:szCs w:val="28"/>
         </w:rPr>
@@ -3259,6 +3267,33 @@
           <w:lang w:val="en-US"/>
         </w:rPr>
         <w:t>:</w:t>
+      </w:r>
+    </w:p>
+    <w:p>
+      <w:pPr>
+        <w:pStyle w:val="a7"/>
+        <w:spacing w:after="160" w:line="360" w:lineRule="auto"/>
+        <w:jc w:val="both"/>
+        <w:rPr>
+          <w:sz w:val="28"/>
+          <w:szCs w:val="28"/>
+          <w:lang w:val="en-US"/>
+        </w:rPr>
+      </w:pPr>
+      <w:r>
+        <w:rPr>
+          <w:sz w:val="28"/>
+          <w:szCs w:val="28"/>
+        </w:rPr>
+        <w:t>Початкова точка</w:t>
+      </w:r>
+      <w:r>
+        <w:rPr>
+          <w:sz w:val="28"/>
+          <w:szCs w:val="28"/>
+          <w:lang w:val="en-US"/>
+        </w:rPr>
+        <w:t>: (-1.2, 0)</w:t>
       </w:r>
     </w:p>
     <w:p>
@@ -3783,15 +3818,48 @@
         <w:rPr>
           <w:sz w:val="28"/>
           <w:szCs w:val="28"/>
+        </w:rPr>
+      </w:pPr>
+      <w:r>
+        <w:rPr>
+          <w:sz w:val="28"/>
+          <w:szCs w:val="28"/>
+        </w:rPr>
+        <w:t>Схема похідної</w:t>
+      </w:r>
+      <w:r>
+        <w:rPr>
+          <w:sz w:val="28"/>
+          <w:szCs w:val="28"/>
           <w:lang w:val="en-US"/>
         </w:rPr>
-      </w:pPr>
-      <w:r>
+        <w:t xml:space="preserve">: </w:t>
+      </w:r>
+      <w:r>
+        <w:rPr>
+          <w:sz w:val="28"/>
+          <w:szCs w:val="28"/>
+        </w:rPr>
+        <w:t>центральна</w:t>
+      </w:r>
+    </w:p>
+    <w:p>
+      <w:pPr>
+        <w:pStyle w:val="a7"/>
+        <w:spacing w:after="160" w:line="360" w:lineRule="auto"/>
+        <w:jc w:val="both"/>
         <w:rPr>
           <w:sz w:val="28"/>
           <w:szCs w:val="28"/>
           <w:lang w:val="ru-RU"/>
         </w:rPr>
+      </w:pPr>
+      <w:r>
+        <w:rPr>
+          <w:sz w:val="28"/>
+          <w:szCs w:val="28"/>
+          <w:lang w:val="ru-RU"/>
+        </w:rPr>
         <w:t xml:space="preserve">Дельта лямбда у </w:t>
       </w:r>
       <w:proofErr w:type="spellStart"/>
@@ -3808,7 +3876,7 @@
         <w:rPr>
           <w:sz w:val="28"/>
           <w:szCs w:val="28"/>
-          <w:lang w:val="en-US"/>
+          <w:lang w:val="ru-RU"/>
         </w:rPr>
         <w:t xml:space="preserve">: 0.01 * </w:t>
       </w:r>
@@ -3974,7 +4042,15 @@
                 <w:sz w:val="28"/>
                 <w:szCs w:val="28"/>
               </w:rPr>
+              <w:lastRenderedPageBreak/>
               <w:t>Величина кроку</w:t>
+            </w:r>
+            <w:r>
+              <w:rPr>
+                <w:sz w:val="28"/>
+                <w:szCs w:val="28"/>
+              </w:rPr>
+              <w:t xml:space="preserve"> h</w:t>
             </w:r>
           </w:p>
         </w:tc>
@@ -4015,55 +4091,15 @@
               <w:rPr>
                 <w:sz w:val="28"/>
                 <w:szCs w:val="28"/>
-                <w:lang w:val="ru-RU"/>
               </w:rPr>
             </w:pPr>
-            <w:proofErr w:type="spellStart"/>
-            <w:r>
-              <w:rPr>
-                <w:sz w:val="28"/>
-                <w:szCs w:val="28"/>
-                <w:lang w:val="ru-RU"/>
-              </w:rPr>
-              <w:t>Значення</w:t>
-            </w:r>
-            <w:proofErr w:type="spellEnd"/>
-            <w:r>
-              <w:rPr>
-                <w:sz w:val="28"/>
-                <w:szCs w:val="28"/>
-                <w:lang w:val="ru-RU"/>
-              </w:rPr>
-              <w:t xml:space="preserve"> у </w:t>
-            </w:r>
-            <w:proofErr w:type="spellStart"/>
-            <w:r>
-              <w:rPr>
-                <w:sz w:val="28"/>
-                <w:szCs w:val="28"/>
-                <w:lang w:val="ru-RU"/>
-              </w:rPr>
-              <w:t>точці</w:t>
-            </w:r>
-            <w:proofErr w:type="spellEnd"/>
-            <w:r>
-              <w:rPr>
-                <w:sz w:val="28"/>
-                <w:szCs w:val="28"/>
-                <w:lang w:val="ru-RU"/>
-              </w:rPr>
-              <w:t xml:space="preserve"> </w:t>
-            </w:r>
-            <w:proofErr w:type="spellStart"/>
-            <w:r>
-              <w:rPr>
-                <w:sz w:val="28"/>
-                <w:szCs w:val="28"/>
-                <w:lang w:val="ru-RU"/>
-              </w:rPr>
-              <w:t>мінімуму</w:t>
-            </w:r>
-            <w:proofErr w:type="spellEnd"/>
+            <w:r>
+              <w:rPr>
+                <w:sz w:val="28"/>
+                <w:szCs w:val="28"/>
+              </w:rPr>
+              <w:t>Значення у точці мінімуму</w:t>
+            </w:r>
           </w:p>
         </w:tc>
         <w:tc>
@@ -4079,55 +4115,15 @@
               <w:rPr>
                 <w:sz w:val="28"/>
                 <w:szCs w:val="28"/>
-                <w:lang w:val="ru-RU"/>
               </w:rPr>
             </w:pPr>
-            <w:proofErr w:type="spellStart"/>
-            <w:r>
-              <w:rPr>
-                <w:sz w:val="28"/>
-                <w:szCs w:val="28"/>
-                <w:lang w:val="ru-RU"/>
-              </w:rPr>
-              <w:t>Кількість</w:t>
-            </w:r>
-            <w:proofErr w:type="spellEnd"/>
-            <w:r>
-              <w:rPr>
-                <w:sz w:val="28"/>
-                <w:szCs w:val="28"/>
-                <w:lang w:val="ru-RU"/>
-              </w:rPr>
-              <w:t xml:space="preserve"> </w:t>
-            </w:r>
-            <w:proofErr w:type="spellStart"/>
-            <w:r>
-              <w:rPr>
-                <w:sz w:val="28"/>
-                <w:szCs w:val="28"/>
-                <w:lang w:val="ru-RU"/>
-              </w:rPr>
-              <w:t>обчислень</w:t>
-            </w:r>
-            <w:proofErr w:type="spellEnd"/>
-            <w:r>
-              <w:rPr>
-                <w:sz w:val="28"/>
-                <w:szCs w:val="28"/>
-                <w:lang w:val="ru-RU"/>
-              </w:rPr>
-              <w:t xml:space="preserve"> </w:t>
-            </w:r>
-            <w:proofErr w:type="spellStart"/>
-            <w:r>
-              <w:rPr>
-                <w:sz w:val="28"/>
-                <w:szCs w:val="28"/>
-                <w:lang w:val="ru-RU"/>
-              </w:rPr>
-              <w:t>функції</w:t>
-            </w:r>
-            <w:proofErr w:type="spellEnd"/>
+            <w:r>
+              <w:rPr>
+                <w:sz w:val="28"/>
+                <w:szCs w:val="28"/>
+              </w:rPr>
+              <w:t>Кількість обчислень функції</w:t>
+            </w:r>
           </w:p>
         </w:tc>
       </w:tr>
@@ -4148,9 +4144,17 @@
               <w:rPr>
                 <w:sz w:val="28"/>
                 <w:szCs w:val="28"/>
-                <w:lang w:val="ru-RU"/>
+                <w:lang w:val="en-US"/>
               </w:rPr>
             </w:pPr>
+            <w:r>
+              <w:rPr>
+                <w:sz w:val="28"/>
+                <w:szCs w:val="28"/>
+                <w:lang w:val="en-US"/>
+              </w:rPr>
+              <w:t>0.1</w:t>
+            </w:r>
           </w:p>
         </w:tc>
         <w:tc>
@@ -4169,6 +4173,14 @@
                 <w:lang w:val="ru-RU"/>
               </w:rPr>
             </w:pPr>
+            <w:r>
+              <w:rPr>
+                <w:sz w:val="28"/>
+                <w:szCs w:val="28"/>
+                <w:lang w:val="ru-RU"/>
+              </w:rPr>
+              <w:t>[0.41892 0.17192]</w:t>
+            </w:r>
           </w:p>
         </w:tc>
         <w:tc>
@@ -4187,6 +4199,14 @@
                 <w:lang w:val="ru-RU"/>
               </w:rPr>
             </w:pPr>
+            <w:r>
+              <w:rPr>
+                <w:sz w:val="28"/>
+                <w:szCs w:val="28"/>
+                <w:lang w:val="ru-RU"/>
+              </w:rPr>
+              <w:t>0.33893</w:t>
+            </w:r>
           </w:p>
         </w:tc>
         <w:tc>
@@ -4205,6 +4225,14 @@
                 <w:lang w:val="ru-RU"/>
               </w:rPr>
             </w:pPr>
+            <w:r>
+              <w:rPr>
+                <w:sz w:val="28"/>
+                <w:szCs w:val="28"/>
+                <w:lang w:val="ru-RU"/>
+              </w:rPr>
+              <w:t>619</w:t>
+            </w:r>
           </w:p>
         </w:tc>
       </w:tr>
@@ -4225,9 +4253,18 @@
               <w:rPr>
                 <w:sz w:val="28"/>
                 <w:szCs w:val="28"/>
-                <w:lang w:val="ru-RU"/>
+                <w:lang w:val="en-US"/>
               </w:rPr>
             </w:pPr>
+            <w:r>
+              <w:rPr>
+                <w:sz w:val="28"/>
+                <w:szCs w:val="28"/>
+                <w:highlight w:val="yellow"/>
+                <w:lang w:val="en-US"/>
+              </w:rPr>
+              <w:t>0.01</w:t>
+            </w:r>
           </w:p>
         </w:tc>
         <w:tc>
@@ -4246,6 +4283,14 @@
                 <w:lang w:val="ru-RU"/>
               </w:rPr>
             </w:pPr>
+            <w:r>
+              <w:rPr>
+                <w:sz w:val="28"/>
+                <w:szCs w:val="28"/>
+                <w:lang w:val="ru-RU"/>
+              </w:rPr>
+              <w:t>[0.92225 0.84967]</w:t>
+            </w:r>
           </w:p>
         </w:tc>
         <w:tc>
@@ -4264,6 +4309,14 @@
                 <w:lang w:val="ru-RU"/>
               </w:rPr>
             </w:pPr>
+            <w:r>
+              <w:rPr>
+                <w:sz w:val="28"/>
+                <w:szCs w:val="28"/>
+                <w:lang w:val="ru-RU"/>
+              </w:rPr>
+              <w:t>0.00612</w:t>
+            </w:r>
           </w:p>
         </w:tc>
         <w:tc>
@@ -4282,6 +4335,14 @@
                 <w:lang w:val="ru-RU"/>
               </w:rPr>
             </w:pPr>
+            <w:r>
+              <w:rPr>
+                <w:sz w:val="28"/>
+                <w:szCs w:val="28"/>
+                <w:lang w:val="ru-RU"/>
+              </w:rPr>
+              <w:t>1500</w:t>
+            </w:r>
           </w:p>
         </w:tc>
       </w:tr>
@@ -4305,6 +4366,15 @@
                 <w:lang w:val="ru-RU"/>
               </w:rPr>
             </w:pPr>
+            <w:r>
+              <w:rPr>
+                <w:sz w:val="28"/>
+                <w:szCs w:val="28"/>
+                <w:highlight w:val="yellow"/>
+                <w:lang w:val="ru-RU"/>
+              </w:rPr>
+              <w:t>0.001</w:t>
+            </w:r>
           </w:p>
         </w:tc>
         <w:tc>
@@ -4323,6 +4393,14 @@
                 <w:lang w:val="ru-RU"/>
               </w:rPr>
             </w:pPr>
+            <w:r>
+              <w:rPr>
+                <w:sz w:val="28"/>
+                <w:szCs w:val="28"/>
+                <w:lang w:val="ru-RU"/>
+              </w:rPr>
+              <w:t>[0.95549 0.91279]</w:t>
+            </w:r>
           </w:p>
         </w:tc>
         <w:tc>
@@ -4341,6 +4419,14 @@
                 <w:lang w:val="ru-RU"/>
               </w:rPr>
             </w:pPr>
+            <w:r>
+              <w:rPr>
+                <w:sz w:val="28"/>
+                <w:szCs w:val="28"/>
+                <w:lang w:val="ru-RU"/>
+              </w:rPr>
+              <w:t>0.00198</w:t>
+            </w:r>
           </w:p>
         </w:tc>
         <w:tc>
@@ -4359,6 +4445,14 @@
                 <w:lang w:val="ru-RU"/>
               </w:rPr>
             </w:pPr>
+            <w:r>
+              <w:rPr>
+                <w:sz w:val="28"/>
+                <w:szCs w:val="28"/>
+                <w:lang w:val="ru-RU"/>
+              </w:rPr>
+              <w:t>2050</w:t>
+            </w:r>
           </w:p>
         </w:tc>
       </w:tr>
@@ -4379,9 +4473,48 @@
               <w:rPr>
                 <w:sz w:val="28"/>
                 <w:szCs w:val="28"/>
-                <w:lang w:val="ru-RU"/>
+                <w:lang w:val="en-US"/>
               </w:rPr>
             </w:pPr>
+            <m:oMathPara>
+              <m:oMath>
+                <m:sSup>
+                  <m:sSupPr>
+                    <m:ctrlPr>
+                      <w:rPr>
+                        <w:rFonts w:ascii="Cambria Math" w:hAnsi="Cambria Math"/>
+                        <w:i/>
+                        <w:sz w:val="28"/>
+                        <w:szCs w:val="28"/>
+                        <w:lang w:val="en-US"/>
+                      </w:rPr>
+                    </m:ctrlPr>
+                  </m:sSupPr>
+                  <m:e>
+                    <m:r>
+                      <w:rPr>
+                        <w:rFonts w:ascii="Cambria Math" w:hAnsi="Cambria Math"/>
+                        <w:sz w:val="28"/>
+                        <w:szCs w:val="28"/>
+                        <w:lang w:val="en-US"/>
+                      </w:rPr>
+                      <m:t>10</m:t>
+                    </m:r>
+                  </m:e>
+                  <m:sup>
+                    <m:r>
+                      <w:rPr>
+                        <w:rFonts w:ascii="Cambria Math" w:hAnsi="Cambria Math"/>
+                        <w:sz w:val="28"/>
+                        <w:szCs w:val="28"/>
+                        <w:lang w:val="en-US"/>
+                      </w:rPr>
+                      <m:t>-4</m:t>
+                    </m:r>
+                  </m:sup>
+                </m:sSup>
+              </m:oMath>
+            </m:oMathPara>
           </w:p>
         </w:tc>
         <w:tc>
@@ -4400,6 +4533,14 @@
                 <w:lang w:val="ru-RU"/>
               </w:rPr>
             </w:pPr>
+            <w:r>
+              <w:rPr>
+                <w:sz w:val="28"/>
+                <w:szCs w:val="28"/>
+                <w:lang w:val="ru-RU"/>
+              </w:rPr>
+              <w:t>[0.89254 0.79601]</w:t>
+            </w:r>
           </w:p>
         </w:tc>
         <w:tc>
@@ -4418,6 +4559,14 @@
                 <w:lang w:val="ru-RU"/>
               </w:rPr>
             </w:pPr>
+            <w:r>
+              <w:rPr>
+                <w:sz w:val="28"/>
+                <w:szCs w:val="28"/>
+                <w:lang w:val="ru-RU"/>
+              </w:rPr>
+              <w:t>0.01159</w:t>
+            </w:r>
           </w:p>
         </w:tc>
         <w:tc>
@@ -4436,6 +4585,14 @@
                 <w:lang w:val="ru-RU"/>
               </w:rPr>
             </w:pPr>
+            <w:r>
+              <w:rPr>
+                <w:sz w:val="28"/>
+                <w:szCs w:val="28"/>
+                <w:lang w:val="ru-RU"/>
+              </w:rPr>
+              <w:t>812</w:t>
+            </w:r>
           </w:p>
         </w:tc>
       </w:tr>
@@ -4459,6 +4616,54 @@
                 <w:lang w:val="ru-RU"/>
               </w:rPr>
             </w:pPr>
+            <m:oMathPara>
+              <m:oMath>
+                <m:sSup>
+                  <m:sSupPr>
+                    <m:ctrlPr>
+                      <w:rPr>
+                        <w:rFonts w:ascii="Cambria Math" w:hAnsi="Cambria Math"/>
+                        <w:i/>
+                        <w:sz w:val="28"/>
+                        <w:szCs w:val="28"/>
+                        <w:lang w:val="en-US"/>
+                      </w:rPr>
+                    </m:ctrlPr>
+                  </m:sSupPr>
+                  <m:e>
+                    <m:r>
+                      <w:rPr>
+                        <w:rFonts w:ascii="Cambria Math" w:hAnsi="Cambria Math"/>
+                        <w:sz w:val="28"/>
+                        <w:szCs w:val="28"/>
+                        <w:lang w:val="en-US"/>
+                      </w:rPr>
+                      <m:t>10</m:t>
+                    </m:r>
+                  </m:e>
+                  <m:sup>
+                    <m:r>
+                      <w:rPr>
+                        <w:rFonts w:ascii="Cambria Math" w:hAnsi="Cambria Math"/>
+                        <w:sz w:val="28"/>
+                        <w:szCs w:val="28"/>
+                        <w:lang w:val="en-US"/>
+                      </w:rPr>
+                      <m:t>-</m:t>
+                    </m:r>
+                    <m:r>
+                      <w:rPr>
+                        <w:rFonts w:ascii="Cambria Math" w:hAnsi="Cambria Math"/>
+                        <w:sz w:val="28"/>
+                        <w:szCs w:val="28"/>
+                        <w:lang w:val="en-US"/>
+                      </w:rPr>
+                      <m:t>5</m:t>
+                    </m:r>
+                  </m:sup>
+                </m:sSup>
+              </m:oMath>
+            </m:oMathPara>
           </w:p>
         </w:tc>
         <w:tc>
@@ -4477,6 +4682,14 @@
                 <w:lang w:val="ru-RU"/>
               </w:rPr>
             </w:pPr>
+            <w:r>
+              <w:rPr>
+                <w:sz w:val="28"/>
+                <w:szCs w:val="28"/>
+                <w:lang w:val="ru-RU"/>
+              </w:rPr>
+              <w:t>[0.78138 0.60995]</w:t>
+            </w:r>
           </w:p>
         </w:tc>
         <w:tc>
@@ -4495,6 +4708,14 @@
                 <w:lang w:val="ru-RU"/>
               </w:rPr>
             </w:pPr>
+            <w:r>
+              <w:rPr>
+                <w:sz w:val="28"/>
+                <w:szCs w:val="28"/>
+                <w:lang w:val="ru-RU"/>
+              </w:rPr>
+              <w:t>0.04783</w:t>
+            </w:r>
           </w:p>
         </w:tc>
         <w:tc>
@@ -4513,6 +4734,14 @@
                 <w:lang w:val="ru-RU"/>
               </w:rPr>
             </w:pPr>
+            <w:r>
+              <w:rPr>
+                <w:sz w:val="28"/>
+                <w:szCs w:val="28"/>
+                <w:lang w:val="ru-RU"/>
+              </w:rPr>
+              <w:t>1891</w:t>
+            </w:r>
           </w:p>
         </w:tc>
       </w:tr>
@@ -4536,6 +4765,54 @@
                 <w:lang w:val="ru-RU"/>
               </w:rPr>
             </w:pPr>
+            <m:oMathPara>
+              <m:oMath>
+                <m:sSup>
+                  <m:sSupPr>
+                    <m:ctrlPr>
+                      <w:rPr>
+                        <w:rFonts w:ascii="Cambria Math" w:hAnsi="Cambria Math"/>
+                        <w:i/>
+                        <w:sz w:val="28"/>
+                        <w:szCs w:val="28"/>
+                        <w:lang w:val="en-US"/>
+                      </w:rPr>
+                    </m:ctrlPr>
+                  </m:sSupPr>
+                  <m:e>
+                    <m:r>
+                      <w:rPr>
+                        <w:rFonts w:ascii="Cambria Math" w:hAnsi="Cambria Math"/>
+                        <w:sz w:val="28"/>
+                        <w:szCs w:val="28"/>
+                        <w:lang w:val="en-US"/>
+                      </w:rPr>
+                      <m:t>10</m:t>
+                    </m:r>
+                  </m:e>
+                  <m:sup>
+                    <m:r>
+                      <w:rPr>
+                        <w:rFonts w:ascii="Cambria Math" w:hAnsi="Cambria Math"/>
+                        <w:sz w:val="28"/>
+                        <w:szCs w:val="28"/>
+                        <w:lang w:val="en-US"/>
+                      </w:rPr>
+                      <m:t>-</m:t>
+                    </m:r>
+                    <m:r>
+                      <w:rPr>
+                        <w:rFonts w:ascii="Cambria Math" w:hAnsi="Cambria Math"/>
+                        <w:sz w:val="28"/>
+                        <w:szCs w:val="28"/>
+                        <w:lang w:val="en-US"/>
+                      </w:rPr>
+                      <m:t>6</m:t>
+                    </m:r>
+                  </m:sup>
+                </m:sSup>
+              </m:oMath>
+            </m:oMathPara>
           </w:p>
         </w:tc>
         <w:tc>
@@ -4554,6 +4831,14 @@
                 <w:lang w:val="ru-RU"/>
               </w:rPr>
             </w:pPr>
+            <w:r>
+              <w:rPr>
+                <w:sz w:val="28"/>
+                <w:szCs w:val="28"/>
+                <w:lang w:val="ru-RU"/>
+              </w:rPr>
+              <w:t>[0.77932 0.60609]</w:t>
+            </w:r>
           </w:p>
         </w:tc>
         <w:tc>
@@ -4572,6 +4857,14 @@
                 <w:lang w:val="ru-RU"/>
               </w:rPr>
             </w:pPr>
+            <w:r>
+              <w:rPr>
+                <w:sz w:val="28"/>
+                <w:szCs w:val="28"/>
+                <w:lang w:val="ru-RU"/>
+              </w:rPr>
+              <w:t>0.04886</w:t>
+            </w:r>
           </w:p>
         </w:tc>
         <w:tc>
@@ -4590,6 +4883,14 @@
                 <w:lang w:val="ru-RU"/>
               </w:rPr>
             </w:pPr>
+            <w:r>
+              <w:rPr>
+                <w:sz w:val="28"/>
+                <w:szCs w:val="28"/>
+                <w:lang w:val="ru-RU"/>
+              </w:rPr>
+              <w:t>1387</w:t>
+            </w:r>
           </w:p>
         </w:tc>
       </w:tr>
@@ -4613,6 +4914,54 @@
                 <w:lang w:val="ru-RU"/>
               </w:rPr>
             </w:pPr>
+            <m:oMathPara>
+              <m:oMath>
+                <m:sSup>
+                  <m:sSupPr>
+                    <m:ctrlPr>
+                      <w:rPr>
+                        <w:rFonts w:ascii="Cambria Math" w:hAnsi="Cambria Math"/>
+                        <w:i/>
+                        <w:sz w:val="28"/>
+                        <w:szCs w:val="28"/>
+                        <w:lang w:val="en-US"/>
+                      </w:rPr>
+                    </m:ctrlPr>
+                  </m:sSupPr>
+                  <m:e>
+                    <m:r>
+                      <w:rPr>
+                        <w:rFonts w:ascii="Cambria Math" w:hAnsi="Cambria Math"/>
+                        <w:sz w:val="28"/>
+                        <w:szCs w:val="28"/>
+                        <w:lang w:val="en-US"/>
+                      </w:rPr>
+                      <m:t>10</m:t>
+                    </m:r>
+                  </m:e>
+                  <m:sup>
+                    <m:r>
+                      <w:rPr>
+                        <w:rFonts w:ascii="Cambria Math" w:hAnsi="Cambria Math"/>
+                        <w:sz w:val="28"/>
+                        <w:szCs w:val="28"/>
+                        <w:lang w:val="en-US"/>
+                      </w:rPr>
+                      <m:t>-</m:t>
+                    </m:r>
+                    <m:r>
+                      <w:rPr>
+                        <w:rFonts w:ascii="Cambria Math" w:hAnsi="Cambria Math"/>
+                        <w:sz w:val="28"/>
+                        <w:szCs w:val="28"/>
+                        <w:lang w:val="en-US"/>
+                      </w:rPr>
+                      <m:t>7</m:t>
+                    </m:r>
+                  </m:sup>
+                </m:sSup>
+              </m:oMath>
+            </m:oMathPara>
           </w:p>
         </w:tc>
         <w:tc>
@@ -4631,6 +4980,24 @@
                 <w:lang w:val="ru-RU"/>
               </w:rPr>
             </w:pPr>
+            <w:r>
+              <w:rPr>
+                <w:sz w:val="28"/>
+                <w:szCs w:val="28"/>
+                <w:lang w:val="ru-RU"/>
+              </w:rPr>
+              <w:t>[0.95286 0.</w:t>
+            </w:r>
+            <w:proofErr w:type="gramStart"/>
+            <w:r>
+              <w:rPr>
+                <w:sz w:val="28"/>
+                <w:szCs w:val="28"/>
+                <w:lang w:val="ru-RU"/>
+              </w:rPr>
+              <w:t>9078 ]</w:t>
+            </w:r>
+            <w:proofErr w:type="gramEnd"/>
           </w:p>
         </w:tc>
         <w:tc>
@@ -4649,6 +5016,14 @@
                 <w:lang w:val="ru-RU"/>
               </w:rPr>
             </w:pPr>
+            <w:r>
+              <w:rPr>
+                <w:sz w:val="28"/>
+                <w:szCs w:val="28"/>
+                <w:lang w:val="ru-RU"/>
+              </w:rPr>
+              <w:t>0.00222</w:t>
+            </w:r>
           </w:p>
         </w:tc>
         <w:tc>
@@ -4667,6 +5042,1233 @@
                 <w:lang w:val="ru-RU"/>
               </w:rPr>
             </w:pPr>
+            <w:r>
+              <w:rPr>
+                <w:sz w:val="28"/>
+                <w:szCs w:val="28"/>
+                <w:lang w:val="ru-RU"/>
+              </w:rPr>
+              <w:t>1669</w:t>
+            </w:r>
+          </w:p>
+        </w:tc>
+      </w:tr>
+      <w:tr>
+        <w:trPr>
+          <w:trHeight w:val="296"/>
+        </w:trPr>
+        <w:tc>
+          <w:tcPr>
+            <w:tcW w:w="2132" w:type="dxa"/>
+          </w:tcPr>
+          <w:p>
+            <w:pPr>
+              <w:pStyle w:val="a7"/>
+              <w:spacing w:after="160"/>
+              <w:ind w:left="0"/>
+              <w:jc w:val="center"/>
+              <w:rPr>
+                <w:sz w:val="28"/>
+                <w:szCs w:val="28"/>
+                <w:lang w:val="en-US"/>
+              </w:rPr>
+            </w:pPr>
+            <m:oMathPara>
+              <m:oMath>
+                <m:sSup>
+                  <m:sSupPr>
+                    <m:ctrlPr>
+                      <w:rPr>
+                        <w:rFonts w:ascii="Cambria Math" w:hAnsi="Cambria Math"/>
+                        <w:i/>
+                        <w:sz w:val="28"/>
+                        <w:szCs w:val="28"/>
+                        <w:lang w:val="en-US"/>
+                      </w:rPr>
+                    </m:ctrlPr>
+                  </m:sSupPr>
+                  <m:e>
+                    <m:r>
+                      <w:rPr>
+                        <w:rFonts w:ascii="Cambria Math" w:hAnsi="Cambria Math"/>
+                        <w:sz w:val="28"/>
+                        <w:szCs w:val="28"/>
+                        <w:lang w:val="en-US"/>
+                      </w:rPr>
+                      <m:t>10</m:t>
+                    </m:r>
+                  </m:e>
+                  <m:sup>
+                    <m:r>
+                      <w:rPr>
+                        <w:rFonts w:ascii="Cambria Math" w:hAnsi="Cambria Math"/>
+                        <w:sz w:val="28"/>
+                        <w:szCs w:val="28"/>
+                        <w:lang w:val="en-US"/>
+                      </w:rPr>
+                      <m:t>-</m:t>
+                    </m:r>
+                    <m:r>
+                      <w:rPr>
+                        <w:rFonts w:ascii="Cambria Math" w:hAnsi="Cambria Math"/>
+                        <w:sz w:val="28"/>
+                        <w:szCs w:val="28"/>
+                        <w:lang w:val="en-US"/>
+                      </w:rPr>
+                      <m:t>8</m:t>
+                    </m:r>
+                  </m:sup>
+                </m:sSup>
+              </m:oMath>
+            </m:oMathPara>
+          </w:p>
+        </w:tc>
+        <w:tc>
+          <w:tcPr>
+            <w:tcW w:w="3164" w:type="dxa"/>
+          </w:tcPr>
+          <w:p>
+            <w:pPr>
+              <w:pStyle w:val="a7"/>
+              <w:spacing w:after="160"/>
+              <w:ind w:left="0"/>
+              <w:jc w:val="center"/>
+              <w:rPr>
+                <w:sz w:val="28"/>
+                <w:szCs w:val="28"/>
+                <w:lang w:val="ru-RU"/>
+              </w:rPr>
+            </w:pPr>
+            <w:r>
+              <w:rPr>
+                <w:sz w:val="28"/>
+                <w:szCs w:val="28"/>
+                <w:lang w:val="ru-RU"/>
+              </w:rPr>
+              <w:t>[0.92855 0.86184]</w:t>
+            </w:r>
+          </w:p>
+        </w:tc>
+        <w:tc>
+          <w:tcPr>
+            <w:tcW w:w="1593" w:type="dxa"/>
+          </w:tcPr>
+          <w:p>
+            <w:pPr>
+              <w:pStyle w:val="a7"/>
+              <w:spacing w:after="160"/>
+              <w:ind w:left="0"/>
+              <w:jc w:val="center"/>
+              <w:rPr>
+                <w:sz w:val="28"/>
+                <w:szCs w:val="28"/>
+                <w:lang w:val="ru-RU"/>
+              </w:rPr>
+            </w:pPr>
+            <w:r>
+              <w:rPr>
+                <w:sz w:val="28"/>
+                <w:szCs w:val="28"/>
+                <w:lang w:val="ru-RU"/>
+              </w:rPr>
+              <w:t>0.00512</w:t>
+            </w:r>
+          </w:p>
+        </w:tc>
+        <w:tc>
+          <w:tcPr>
+            <w:tcW w:w="2143" w:type="dxa"/>
+          </w:tcPr>
+          <w:p>
+            <w:pPr>
+              <w:pStyle w:val="a7"/>
+              <w:spacing w:after="160"/>
+              <w:ind w:left="0"/>
+              <w:jc w:val="center"/>
+              <w:rPr>
+                <w:sz w:val="28"/>
+                <w:szCs w:val="28"/>
+                <w:lang w:val="ru-RU"/>
+              </w:rPr>
+            </w:pPr>
+            <w:r>
+              <w:rPr>
+                <w:sz w:val="28"/>
+                <w:szCs w:val="28"/>
+                <w:lang w:val="ru-RU"/>
+              </w:rPr>
+              <w:t>1477</w:t>
+            </w:r>
+          </w:p>
+        </w:tc>
+      </w:tr>
+      <w:tr>
+        <w:trPr>
+          <w:trHeight w:val="296"/>
+        </w:trPr>
+        <w:tc>
+          <w:tcPr>
+            <w:tcW w:w="2132" w:type="dxa"/>
+          </w:tcPr>
+          <w:p>
+            <w:pPr>
+              <w:pStyle w:val="a7"/>
+              <w:spacing w:after="160"/>
+              <w:ind w:left="0"/>
+              <w:jc w:val="center"/>
+              <w:rPr>
+                <w:sz w:val="28"/>
+                <w:szCs w:val="28"/>
+                <w:lang w:val="en-US"/>
+              </w:rPr>
+            </w:pPr>
+            <m:oMathPara>
+              <m:oMath>
+                <m:sSup>
+                  <m:sSupPr>
+                    <m:ctrlPr>
+                      <w:rPr>
+                        <w:rFonts w:ascii="Cambria Math" w:hAnsi="Cambria Math"/>
+                        <w:i/>
+                        <w:sz w:val="28"/>
+                        <w:szCs w:val="28"/>
+                        <w:highlight w:val="yellow"/>
+                        <w:lang w:val="en-US"/>
+                      </w:rPr>
+                    </m:ctrlPr>
+                  </m:sSupPr>
+                  <m:e>
+                    <m:r>
+                      <w:rPr>
+                        <w:rFonts w:ascii="Cambria Math" w:hAnsi="Cambria Math"/>
+                        <w:sz w:val="28"/>
+                        <w:szCs w:val="28"/>
+                        <w:highlight w:val="yellow"/>
+                        <w:lang w:val="en-US"/>
+                      </w:rPr>
+                      <m:t>10</m:t>
+                    </m:r>
+                  </m:e>
+                  <m:sup>
+                    <m:r>
+                      <w:rPr>
+                        <w:rFonts w:ascii="Cambria Math" w:hAnsi="Cambria Math"/>
+                        <w:sz w:val="28"/>
+                        <w:szCs w:val="28"/>
+                        <w:highlight w:val="yellow"/>
+                        <w:lang w:val="en-US"/>
+                      </w:rPr>
+                      <m:t>-</m:t>
+                    </m:r>
+                    <m:r>
+                      <w:rPr>
+                        <w:rFonts w:ascii="Cambria Math" w:hAnsi="Cambria Math"/>
+                        <w:sz w:val="28"/>
+                        <w:szCs w:val="28"/>
+                        <w:highlight w:val="yellow"/>
+                        <w:lang w:val="en-US"/>
+                      </w:rPr>
+                      <m:t>9</m:t>
+                    </m:r>
+                  </m:sup>
+                </m:sSup>
+              </m:oMath>
+            </m:oMathPara>
+          </w:p>
+        </w:tc>
+        <w:tc>
+          <w:tcPr>
+            <w:tcW w:w="3164" w:type="dxa"/>
+          </w:tcPr>
+          <w:p>
+            <w:pPr>
+              <w:pStyle w:val="a7"/>
+              <w:spacing w:after="160"/>
+              <w:ind w:left="0"/>
+              <w:jc w:val="center"/>
+              <w:rPr>
+                <w:sz w:val="28"/>
+                <w:szCs w:val="28"/>
+                <w:lang w:val="ru-RU"/>
+              </w:rPr>
+            </w:pPr>
+            <w:r>
+              <w:rPr>
+                <w:sz w:val="28"/>
+                <w:szCs w:val="28"/>
+                <w:lang w:val="ru-RU"/>
+              </w:rPr>
+              <w:t>[1.02571 1.05225]</w:t>
+            </w:r>
+          </w:p>
+        </w:tc>
+        <w:tc>
+          <w:tcPr>
+            <w:tcW w:w="1593" w:type="dxa"/>
+          </w:tcPr>
+          <w:p>
+            <w:pPr>
+              <w:pStyle w:val="a7"/>
+              <w:spacing w:after="160"/>
+              <w:ind w:left="0"/>
+              <w:jc w:val="center"/>
+              <w:rPr>
+                <w:sz w:val="28"/>
+                <w:szCs w:val="28"/>
+                <w:lang w:val="ru-RU"/>
+              </w:rPr>
+            </w:pPr>
+            <w:r>
+              <w:rPr>
+                <w:sz w:val="28"/>
+                <w:szCs w:val="28"/>
+                <w:lang w:val="ru-RU"/>
+              </w:rPr>
+              <w:t>0.00066</w:t>
+            </w:r>
+          </w:p>
+        </w:tc>
+        <w:tc>
+          <w:tcPr>
+            <w:tcW w:w="2143" w:type="dxa"/>
+          </w:tcPr>
+          <w:p>
+            <w:pPr>
+              <w:pStyle w:val="a7"/>
+              <w:spacing w:after="160"/>
+              <w:ind w:left="0"/>
+              <w:jc w:val="center"/>
+              <w:rPr>
+                <w:sz w:val="28"/>
+                <w:szCs w:val="28"/>
+                <w:lang w:val="ru-RU"/>
+              </w:rPr>
+            </w:pPr>
+            <w:r>
+              <w:rPr>
+                <w:sz w:val="28"/>
+                <w:szCs w:val="28"/>
+                <w:lang w:val="ru-RU"/>
+              </w:rPr>
+              <w:t>1896</w:t>
+            </w:r>
+          </w:p>
+        </w:tc>
+      </w:tr>
+      <w:tr>
+        <w:trPr>
+          <w:trHeight w:val="296"/>
+        </w:trPr>
+        <w:tc>
+          <w:tcPr>
+            <w:tcW w:w="2132" w:type="dxa"/>
+          </w:tcPr>
+          <w:p>
+            <w:pPr>
+              <w:pStyle w:val="a7"/>
+              <w:spacing w:after="160"/>
+              <w:ind w:left="0"/>
+              <w:jc w:val="center"/>
+              <w:rPr>
+                <w:sz w:val="28"/>
+                <w:szCs w:val="28"/>
+                <w:lang w:val="en-US"/>
+              </w:rPr>
+            </w:pPr>
+            <m:oMathPara>
+              <m:oMath>
+                <m:sSup>
+                  <m:sSupPr>
+                    <m:ctrlPr>
+                      <w:rPr>
+                        <w:rFonts w:ascii="Cambria Math" w:hAnsi="Cambria Math"/>
+                        <w:i/>
+                        <w:sz w:val="28"/>
+                        <w:szCs w:val="28"/>
+                        <w:lang w:val="en-US"/>
+                      </w:rPr>
+                    </m:ctrlPr>
+                  </m:sSupPr>
+                  <m:e>
+                    <m:r>
+                      <w:rPr>
+                        <w:rFonts w:ascii="Cambria Math" w:hAnsi="Cambria Math"/>
+                        <w:sz w:val="28"/>
+                        <w:szCs w:val="28"/>
+                        <w:lang w:val="en-US"/>
+                      </w:rPr>
+                      <m:t>10</m:t>
+                    </m:r>
+                  </m:e>
+                  <m:sup>
+                    <m:r>
+                      <w:rPr>
+                        <w:rFonts w:ascii="Cambria Math" w:hAnsi="Cambria Math"/>
+                        <w:sz w:val="28"/>
+                        <w:szCs w:val="28"/>
+                        <w:lang w:val="en-US"/>
+                      </w:rPr>
+                      <m:t>-10</m:t>
+                    </m:r>
+                  </m:sup>
+                </m:sSup>
+              </m:oMath>
+            </m:oMathPara>
+          </w:p>
+        </w:tc>
+        <w:tc>
+          <w:tcPr>
+            <w:tcW w:w="3164" w:type="dxa"/>
+          </w:tcPr>
+          <w:p>
+            <w:pPr>
+              <w:pStyle w:val="a7"/>
+              <w:spacing w:after="160"/>
+              <w:ind w:left="0"/>
+              <w:jc w:val="center"/>
+              <w:rPr>
+                <w:sz w:val="28"/>
+                <w:szCs w:val="28"/>
+                <w:lang w:val="ru-RU"/>
+              </w:rPr>
+            </w:pPr>
+            <w:r>
+              <w:rPr>
+                <w:sz w:val="28"/>
+                <w:szCs w:val="28"/>
+                <w:lang w:val="ru-RU"/>
+              </w:rPr>
+              <w:t>[0.93454 0.</w:t>
+            </w:r>
+            <w:proofErr w:type="gramStart"/>
+            <w:r>
+              <w:rPr>
+                <w:sz w:val="28"/>
+                <w:szCs w:val="28"/>
+                <w:lang w:val="ru-RU"/>
+              </w:rPr>
+              <w:t>8731 ]</w:t>
+            </w:r>
+            <w:proofErr w:type="gramEnd"/>
+          </w:p>
+        </w:tc>
+        <w:tc>
+          <w:tcPr>
+            <w:tcW w:w="1593" w:type="dxa"/>
+          </w:tcPr>
+          <w:p>
+            <w:pPr>
+              <w:pStyle w:val="a7"/>
+              <w:spacing w:after="160"/>
+              <w:ind w:left="0"/>
+              <w:jc w:val="center"/>
+              <w:rPr>
+                <w:sz w:val="28"/>
+                <w:szCs w:val="28"/>
+                <w:lang w:val="ru-RU"/>
+              </w:rPr>
+            </w:pPr>
+            <w:r>
+              <w:rPr>
+                <w:sz w:val="28"/>
+                <w:szCs w:val="28"/>
+                <w:lang w:val="ru-RU"/>
+              </w:rPr>
+              <w:t>0.00429</w:t>
+            </w:r>
+          </w:p>
+        </w:tc>
+        <w:tc>
+          <w:tcPr>
+            <w:tcW w:w="2143" w:type="dxa"/>
+          </w:tcPr>
+          <w:p>
+            <w:pPr>
+              <w:pStyle w:val="a7"/>
+              <w:spacing w:after="160"/>
+              <w:ind w:left="0"/>
+              <w:jc w:val="center"/>
+              <w:rPr>
+                <w:sz w:val="28"/>
+                <w:szCs w:val="28"/>
+                <w:lang w:val="ru-RU"/>
+              </w:rPr>
+            </w:pPr>
+            <w:r>
+              <w:rPr>
+                <w:sz w:val="28"/>
+                <w:szCs w:val="28"/>
+                <w:lang w:val="ru-RU"/>
+              </w:rPr>
+              <w:t>2190</w:t>
+            </w:r>
+          </w:p>
+        </w:tc>
+      </w:tr>
+      <w:tr>
+        <w:trPr>
+          <w:trHeight w:val="296"/>
+        </w:trPr>
+        <w:tc>
+          <w:tcPr>
+            <w:tcW w:w="2132" w:type="dxa"/>
+          </w:tcPr>
+          <w:p>
+            <w:pPr>
+              <w:pStyle w:val="a7"/>
+              <w:spacing w:after="160"/>
+              <w:ind w:left="0"/>
+              <w:jc w:val="center"/>
+              <w:rPr>
+                <w:sz w:val="28"/>
+                <w:szCs w:val="28"/>
+                <w:lang w:val="en-US"/>
+              </w:rPr>
+            </w:pPr>
+            <m:oMathPara>
+              <m:oMath>
+                <m:sSup>
+                  <m:sSupPr>
+                    <m:ctrlPr>
+                      <w:rPr>
+                        <w:rFonts w:ascii="Cambria Math" w:hAnsi="Cambria Math"/>
+                        <w:i/>
+                        <w:sz w:val="28"/>
+                        <w:szCs w:val="28"/>
+                        <w:lang w:val="en-US"/>
+                      </w:rPr>
+                    </m:ctrlPr>
+                  </m:sSupPr>
+                  <m:e>
+                    <m:r>
+                      <w:rPr>
+                        <w:rFonts w:ascii="Cambria Math" w:hAnsi="Cambria Math"/>
+                        <w:sz w:val="28"/>
+                        <w:szCs w:val="28"/>
+                        <w:lang w:val="en-US"/>
+                      </w:rPr>
+                      <m:t>10</m:t>
+                    </m:r>
+                  </m:e>
+                  <m:sup>
+                    <m:r>
+                      <w:rPr>
+                        <w:rFonts w:ascii="Cambria Math" w:hAnsi="Cambria Math"/>
+                        <w:sz w:val="28"/>
+                        <w:szCs w:val="28"/>
+                        <w:lang w:val="en-US"/>
+                      </w:rPr>
+                      <m:t>-1</m:t>
+                    </m:r>
+                    <m:r>
+                      <w:rPr>
+                        <w:rFonts w:ascii="Cambria Math" w:hAnsi="Cambria Math"/>
+                        <w:sz w:val="28"/>
+                        <w:szCs w:val="28"/>
+                        <w:lang w:val="en-US"/>
+                      </w:rPr>
+                      <m:t>1</m:t>
+                    </m:r>
+                  </m:sup>
+                </m:sSup>
+              </m:oMath>
+            </m:oMathPara>
+          </w:p>
+        </w:tc>
+        <w:tc>
+          <w:tcPr>
+            <w:tcW w:w="3164" w:type="dxa"/>
+          </w:tcPr>
+          <w:p>
+            <w:pPr>
+              <w:pStyle w:val="a7"/>
+              <w:spacing w:after="160"/>
+              <w:ind w:left="0"/>
+              <w:jc w:val="center"/>
+              <w:rPr>
+                <w:sz w:val="28"/>
+                <w:szCs w:val="28"/>
+                <w:lang w:val="ru-RU"/>
+              </w:rPr>
+            </w:pPr>
+            <w:r>
+              <w:rPr>
+                <w:sz w:val="28"/>
+                <w:szCs w:val="28"/>
+                <w:lang w:val="ru-RU"/>
+              </w:rPr>
+              <w:t>[0.76289 0.58065]</w:t>
+            </w:r>
+          </w:p>
+        </w:tc>
+        <w:tc>
+          <w:tcPr>
+            <w:tcW w:w="1593" w:type="dxa"/>
+          </w:tcPr>
+          <w:p>
+            <w:pPr>
+              <w:pStyle w:val="a7"/>
+              <w:spacing w:after="160"/>
+              <w:ind w:left="0"/>
+              <w:jc w:val="center"/>
+              <w:rPr>
+                <w:sz w:val="28"/>
+                <w:szCs w:val="28"/>
+                <w:lang w:val="ru-RU"/>
+              </w:rPr>
+            </w:pPr>
+            <w:r>
+              <w:rPr>
+                <w:sz w:val="28"/>
+                <w:szCs w:val="28"/>
+                <w:lang w:val="ru-RU"/>
+              </w:rPr>
+              <w:t>0.0564</w:t>
+            </w:r>
+          </w:p>
+        </w:tc>
+        <w:tc>
+          <w:tcPr>
+            <w:tcW w:w="2143" w:type="dxa"/>
+          </w:tcPr>
+          <w:p>
+            <w:pPr>
+              <w:pStyle w:val="a7"/>
+              <w:spacing w:after="160"/>
+              <w:ind w:left="0"/>
+              <w:jc w:val="center"/>
+              <w:rPr>
+                <w:sz w:val="28"/>
+                <w:szCs w:val="28"/>
+                <w:lang w:val="ru-RU"/>
+              </w:rPr>
+            </w:pPr>
+            <w:r>
+              <w:rPr>
+                <w:sz w:val="28"/>
+                <w:szCs w:val="28"/>
+                <w:lang w:val="ru-RU"/>
+              </w:rPr>
+              <w:t>2161</w:t>
+            </w:r>
+          </w:p>
+        </w:tc>
+      </w:tr>
+      <w:tr>
+        <w:trPr>
+          <w:trHeight w:val="296"/>
+        </w:trPr>
+        <w:tc>
+          <w:tcPr>
+            <w:tcW w:w="2132" w:type="dxa"/>
+          </w:tcPr>
+          <w:p>
+            <w:pPr>
+              <w:pStyle w:val="a7"/>
+              <w:spacing w:after="160"/>
+              <w:ind w:left="0"/>
+              <w:jc w:val="center"/>
+              <w:rPr>
+                <w:sz w:val="28"/>
+                <w:szCs w:val="28"/>
+                <w:lang w:val="en-US"/>
+              </w:rPr>
+            </w:pPr>
+            <m:oMathPara>
+              <m:oMath>
+                <m:sSup>
+                  <m:sSupPr>
+                    <m:ctrlPr>
+                      <w:rPr>
+                        <w:rFonts w:ascii="Cambria Math" w:hAnsi="Cambria Math"/>
+                        <w:i/>
+                        <w:sz w:val="28"/>
+                        <w:szCs w:val="28"/>
+                        <w:lang w:val="en-US"/>
+                      </w:rPr>
+                    </m:ctrlPr>
+                  </m:sSupPr>
+                  <m:e>
+                    <m:r>
+                      <w:rPr>
+                        <w:rFonts w:ascii="Cambria Math" w:hAnsi="Cambria Math"/>
+                        <w:sz w:val="28"/>
+                        <w:szCs w:val="28"/>
+                        <w:lang w:val="en-US"/>
+                      </w:rPr>
+                      <m:t>10</m:t>
+                    </m:r>
+                  </m:e>
+                  <m:sup>
+                    <m:r>
+                      <w:rPr>
+                        <w:rFonts w:ascii="Cambria Math" w:hAnsi="Cambria Math"/>
+                        <w:sz w:val="28"/>
+                        <w:szCs w:val="28"/>
+                        <w:lang w:val="en-US"/>
+                      </w:rPr>
+                      <m:t>-1</m:t>
+                    </m:r>
+                    <m:r>
+                      <w:rPr>
+                        <w:rFonts w:ascii="Cambria Math" w:hAnsi="Cambria Math"/>
+                        <w:sz w:val="28"/>
+                        <w:szCs w:val="28"/>
+                        <w:lang w:val="en-US"/>
+                      </w:rPr>
+                      <m:t>2</m:t>
+                    </m:r>
+                  </m:sup>
+                </m:sSup>
+              </m:oMath>
+            </m:oMathPara>
+          </w:p>
+        </w:tc>
+        <w:tc>
+          <w:tcPr>
+            <w:tcW w:w="3164" w:type="dxa"/>
+          </w:tcPr>
+          <w:p>
+            <w:pPr>
+              <w:pStyle w:val="a7"/>
+              <w:spacing w:after="160"/>
+              <w:ind w:left="0"/>
+              <w:jc w:val="center"/>
+              <w:rPr>
+                <w:sz w:val="28"/>
+                <w:szCs w:val="28"/>
+                <w:lang w:val="ru-RU"/>
+              </w:rPr>
+            </w:pPr>
+            <w:r>
+              <w:rPr>
+                <w:sz w:val="28"/>
+                <w:szCs w:val="28"/>
+                <w:lang w:val="ru-RU"/>
+              </w:rPr>
+              <w:t>[0.778   0.60486]</w:t>
+            </w:r>
+          </w:p>
+        </w:tc>
+        <w:tc>
+          <w:tcPr>
+            <w:tcW w:w="1593" w:type="dxa"/>
+          </w:tcPr>
+          <w:p>
+            <w:pPr>
+              <w:pStyle w:val="a7"/>
+              <w:spacing w:after="160"/>
+              <w:ind w:left="0"/>
+              <w:jc w:val="center"/>
+              <w:rPr>
+                <w:sz w:val="28"/>
+                <w:szCs w:val="28"/>
+                <w:lang w:val="ru-RU"/>
+              </w:rPr>
+            </w:pPr>
+            <w:r>
+              <w:rPr>
+                <w:sz w:val="28"/>
+                <w:szCs w:val="28"/>
+                <w:lang w:val="ru-RU"/>
+              </w:rPr>
+              <w:t>0.0493</w:t>
+            </w:r>
+          </w:p>
+        </w:tc>
+        <w:tc>
+          <w:tcPr>
+            <w:tcW w:w="2143" w:type="dxa"/>
+          </w:tcPr>
+          <w:p>
+            <w:pPr>
+              <w:pStyle w:val="a7"/>
+              <w:spacing w:after="160"/>
+              <w:ind w:left="0"/>
+              <w:jc w:val="center"/>
+              <w:rPr>
+                <w:sz w:val="28"/>
+                <w:szCs w:val="28"/>
+                <w:lang w:val="ru-RU"/>
+              </w:rPr>
+            </w:pPr>
+            <w:r>
+              <w:rPr>
+                <w:sz w:val="28"/>
+                <w:szCs w:val="28"/>
+                <w:lang w:val="ru-RU"/>
+              </w:rPr>
+              <w:t>1670</w:t>
+            </w:r>
+          </w:p>
+        </w:tc>
+      </w:tr>
+      <w:tr>
+        <w:trPr>
+          <w:trHeight w:val="296"/>
+        </w:trPr>
+        <w:tc>
+          <w:tcPr>
+            <w:tcW w:w="2132" w:type="dxa"/>
+          </w:tcPr>
+          <w:p>
+            <w:pPr>
+              <w:pStyle w:val="a7"/>
+              <w:spacing w:after="160"/>
+              <w:ind w:left="0"/>
+              <w:jc w:val="center"/>
+              <w:rPr>
+                <w:sz w:val="28"/>
+                <w:szCs w:val="28"/>
+                <w:lang w:val="en-US"/>
+              </w:rPr>
+            </w:pPr>
+            <m:oMathPara>
+              <m:oMath>
+                <m:sSup>
+                  <m:sSupPr>
+                    <m:ctrlPr>
+                      <w:rPr>
+                        <w:rFonts w:ascii="Cambria Math" w:hAnsi="Cambria Math"/>
+                        <w:i/>
+                        <w:sz w:val="28"/>
+                        <w:szCs w:val="28"/>
+                        <w:lang w:val="en-US"/>
+                      </w:rPr>
+                    </m:ctrlPr>
+                  </m:sSupPr>
+                  <m:e>
+                    <m:r>
+                      <w:rPr>
+                        <w:rFonts w:ascii="Cambria Math" w:hAnsi="Cambria Math"/>
+                        <w:sz w:val="28"/>
+                        <w:szCs w:val="28"/>
+                        <w:lang w:val="en-US"/>
+                      </w:rPr>
+                      <m:t>10</m:t>
+                    </m:r>
+                  </m:e>
+                  <m:sup>
+                    <m:r>
+                      <w:rPr>
+                        <w:rFonts w:ascii="Cambria Math" w:hAnsi="Cambria Math"/>
+                        <w:sz w:val="28"/>
+                        <w:szCs w:val="28"/>
+                        <w:lang w:val="en-US"/>
+                      </w:rPr>
+                      <m:t>-1</m:t>
+                    </m:r>
+                    <m:r>
+                      <w:rPr>
+                        <w:rFonts w:ascii="Cambria Math" w:hAnsi="Cambria Math"/>
+                        <w:sz w:val="28"/>
+                        <w:szCs w:val="28"/>
+                        <w:lang w:val="en-US"/>
+                      </w:rPr>
+                      <m:t>3</m:t>
+                    </m:r>
+                  </m:sup>
+                </m:sSup>
+              </m:oMath>
+            </m:oMathPara>
+          </w:p>
+        </w:tc>
+        <w:tc>
+          <w:tcPr>
+            <w:tcW w:w="3164" w:type="dxa"/>
+          </w:tcPr>
+          <w:p>
+            <w:pPr>
+              <w:pStyle w:val="a7"/>
+              <w:spacing w:after="160"/>
+              <w:ind w:left="0"/>
+              <w:jc w:val="center"/>
+              <w:rPr>
+                <w:sz w:val="28"/>
+                <w:szCs w:val="28"/>
+                <w:lang w:val="ru-RU"/>
+              </w:rPr>
+            </w:pPr>
+            <w:r>
+              <w:rPr>
+                <w:sz w:val="28"/>
+                <w:szCs w:val="28"/>
+                <w:lang w:val="ru-RU"/>
+              </w:rPr>
+              <w:t>[0.77547 0.59999]</w:t>
+            </w:r>
+          </w:p>
+        </w:tc>
+        <w:tc>
+          <w:tcPr>
+            <w:tcW w:w="1593" w:type="dxa"/>
+          </w:tcPr>
+          <w:p>
+            <w:pPr>
+              <w:pStyle w:val="a7"/>
+              <w:spacing w:after="160"/>
+              <w:ind w:left="0"/>
+              <w:jc w:val="center"/>
+              <w:rPr>
+                <w:sz w:val="28"/>
+                <w:szCs w:val="28"/>
+                <w:lang w:val="ru-RU"/>
+              </w:rPr>
+            </w:pPr>
+            <w:r>
+              <w:rPr>
+                <w:sz w:val="28"/>
+                <w:szCs w:val="28"/>
+                <w:lang w:val="ru-RU"/>
+              </w:rPr>
+              <w:t>0.0506</w:t>
+            </w:r>
+          </w:p>
+        </w:tc>
+        <w:tc>
+          <w:tcPr>
+            <w:tcW w:w="2143" w:type="dxa"/>
+          </w:tcPr>
+          <w:p>
+            <w:pPr>
+              <w:pStyle w:val="a7"/>
+              <w:spacing w:after="160"/>
+              <w:ind w:left="0"/>
+              <w:jc w:val="center"/>
+              <w:rPr>
+                <w:sz w:val="28"/>
+                <w:szCs w:val="28"/>
+                <w:lang w:val="ru-RU"/>
+              </w:rPr>
+            </w:pPr>
+            <w:r>
+              <w:rPr>
+                <w:sz w:val="28"/>
+                <w:szCs w:val="28"/>
+                <w:lang w:val="ru-RU"/>
+              </w:rPr>
+              <w:t>2093</w:t>
+            </w:r>
+          </w:p>
+        </w:tc>
+      </w:tr>
+      <w:tr>
+        <w:trPr>
+          <w:trHeight w:val="296"/>
+        </w:trPr>
+        <w:tc>
+          <w:tcPr>
+            <w:tcW w:w="2132" w:type="dxa"/>
+          </w:tcPr>
+          <w:p>
+            <w:pPr>
+              <w:pStyle w:val="a7"/>
+              <w:spacing w:after="160"/>
+              <w:ind w:left="0"/>
+              <w:jc w:val="center"/>
+              <w:rPr>
+                <w:sz w:val="28"/>
+                <w:szCs w:val="28"/>
+                <w:lang w:val="en-US"/>
+              </w:rPr>
+            </w:pPr>
+            <m:oMathPara>
+              <m:oMath>
+                <m:sSup>
+                  <m:sSupPr>
+                    <m:ctrlPr>
+                      <w:rPr>
+                        <w:rFonts w:ascii="Cambria Math" w:hAnsi="Cambria Math"/>
+                        <w:i/>
+                        <w:sz w:val="28"/>
+                        <w:szCs w:val="28"/>
+                        <w:lang w:val="en-US"/>
+                      </w:rPr>
+                    </m:ctrlPr>
+                  </m:sSupPr>
+                  <m:e>
+                    <m:r>
+                      <w:rPr>
+                        <w:rFonts w:ascii="Cambria Math" w:hAnsi="Cambria Math"/>
+                        <w:sz w:val="28"/>
+                        <w:szCs w:val="28"/>
+                        <w:lang w:val="en-US"/>
+                      </w:rPr>
+                      <m:t>10</m:t>
+                    </m:r>
+                  </m:e>
+                  <m:sup>
+                    <m:r>
+                      <w:rPr>
+                        <w:rFonts w:ascii="Cambria Math" w:hAnsi="Cambria Math"/>
+                        <w:sz w:val="28"/>
+                        <w:szCs w:val="28"/>
+                        <w:lang w:val="en-US"/>
+                      </w:rPr>
+                      <m:t>-1</m:t>
+                    </m:r>
+                    <m:r>
+                      <w:rPr>
+                        <w:rFonts w:ascii="Cambria Math" w:hAnsi="Cambria Math"/>
+                        <w:sz w:val="28"/>
+                        <w:szCs w:val="28"/>
+                        <w:lang w:val="en-US"/>
+                      </w:rPr>
+                      <m:t>4</m:t>
+                    </m:r>
+                  </m:sup>
+                </m:sSup>
+              </m:oMath>
+            </m:oMathPara>
+          </w:p>
+        </w:tc>
+        <w:tc>
+          <w:tcPr>
+            <w:tcW w:w="3164" w:type="dxa"/>
+          </w:tcPr>
+          <w:p>
+            <w:pPr>
+              <w:pStyle w:val="a7"/>
+              <w:spacing w:after="160"/>
+              <w:ind w:left="0"/>
+              <w:jc w:val="center"/>
+              <w:rPr>
+                <w:sz w:val="28"/>
+                <w:szCs w:val="28"/>
+                <w:lang w:val="ru-RU"/>
+              </w:rPr>
+            </w:pPr>
+            <w:r>
+              <w:rPr>
+                <w:sz w:val="28"/>
+                <w:szCs w:val="28"/>
+                <w:lang w:val="ru-RU"/>
+              </w:rPr>
+              <w:t>[</w:t>
+            </w:r>
+            <w:proofErr w:type="gramStart"/>
+            <w:r>
+              <w:rPr>
+                <w:sz w:val="28"/>
+                <w:szCs w:val="28"/>
+                <w:lang w:val="ru-RU"/>
+              </w:rPr>
+              <w:t>0.8757  0.76615</w:t>
+            </w:r>
+            <w:proofErr w:type="gramEnd"/>
+            <w:r>
+              <w:rPr>
+                <w:sz w:val="28"/>
+                <w:szCs w:val="28"/>
+                <w:lang w:val="ru-RU"/>
+              </w:rPr>
+              <w:t>]</w:t>
+            </w:r>
+          </w:p>
+        </w:tc>
+        <w:tc>
+          <w:tcPr>
+            <w:tcW w:w="1593" w:type="dxa"/>
+          </w:tcPr>
+          <w:p>
+            <w:pPr>
+              <w:pStyle w:val="a7"/>
+              <w:spacing w:after="160"/>
+              <w:ind w:left="0"/>
+              <w:jc w:val="center"/>
+              <w:rPr>
+                <w:sz w:val="28"/>
+                <w:szCs w:val="28"/>
+                <w:lang w:val="ru-RU"/>
+              </w:rPr>
+            </w:pPr>
+            <w:r>
+              <w:rPr>
+                <w:sz w:val="28"/>
+                <w:szCs w:val="28"/>
+                <w:lang w:val="ru-RU"/>
+              </w:rPr>
+              <w:t>0.0155</w:t>
+            </w:r>
+          </w:p>
+        </w:tc>
+        <w:tc>
+          <w:tcPr>
+            <w:tcW w:w="2143" w:type="dxa"/>
+          </w:tcPr>
+          <w:p>
+            <w:pPr>
+              <w:pStyle w:val="a7"/>
+              <w:spacing w:after="160"/>
+              <w:ind w:left="0"/>
+              <w:jc w:val="center"/>
+              <w:rPr>
+                <w:sz w:val="28"/>
+                <w:szCs w:val="28"/>
+                <w:lang w:val="ru-RU"/>
+              </w:rPr>
+            </w:pPr>
+            <w:r>
+              <w:rPr>
+                <w:sz w:val="28"/>
+                <w:szCs w:val="28"/>
+                <w:lang w:val="ru-RU"/>
+              </w:rPr>
+              <w:t>888</w:t>
+            </w:r>
+          </w:p>
+        </w:tc>
+      </w:tr>
+      <w:tr>
+        <w:trPr>
+          <w:trHeight w:val="296"/>
+        </w:trPr>
+        <w:tc>
+          <w:tcPr>
+            <w:tcW w:w="2132" w:type="dxa"/>
+          </w:tcPr>
+          <w:p>
+            <w:pPr>
+              <w:pStyle w:val="a7"/>
+              <w:spacing w:after="160"/>
+              <w:ind w:left="0"/>
+              <w:jc w:val="center"/>
+              <w:rPr>
+                <w:sz w:val="28"/>
+                <w:szCs w:val="28"/>
+                <w:lang w:val="en-US"/>
+              </w:rPr>
+            </w:pPr>
+            <m:oMathPara>
+              <m:oMath>
+                <m:sSup>
+                  <m:sSupPr>
+                    <m:ctrlPr>
+                      <w:rPr>
+                        <w:rFonts w:ascii="Cambria Math" w:hAnsi="Cambria Math"/>
+                        <w:i/>
+                        <w:sz w:val="28"/>
+                        <w:szCs w:val="28"/>
+                        <w:highlight w:val="yellow"/>
+                        <w:lang w:val="en-US"/>
+                      </w:rPr>
+                    </m:ctrlPr>
+                  </m:sSupPr>
+                  <m:e>
+                    <m:r>
+                      <w:rPr>
+                        <w:rFonts w:ascii="Cambria Math" w:hAnsi="Cambria Math"/>
+                        <w:sz w:val="28"/>
+                        <w:szCs w:val="28"/>
+                        <w:highlight w:val="yellow"/>
+                        <w:lang w:val="en-US"/>
+                      </w:rPr>
+                      <m:t>10</m:t>
+                    </m:r>
+                  </m:e>
+                  <m:sup>
+                    <m:r>
+                      <w:rPr>
+                        <w:rFonts w:ascii="Cambria Math" w:hAnsi="Cambria Math"/>
+                        <w:sz w:val="28"/>
+                        <w:szCs w:val="28"/>
+                        <w:highlight w:val="yellow"/>
+                        <w:lang w:val="en-US"/>
+                      </w:rPr>
+                      <m:t>-1</m:t>
+                    </m:r>
+                    <m:r>
+                      <w:rPr>
+                        <w:rFonts w:ascii="Cambria Math" w:hAnsi="Cambria Math"/>
+                        <w:sz w:val="28"/>
+                        <w:szCs w:val="28"/>
+                        <w:highlight w:val="yellow"/>
+                        <w:lang w:val="en-US"/>
+                      </w:rPr>
+                      <m:t>5</m:t>
+                    </m:r>
+                  </m:sup>
+                </m:sSup>
+              </m:oMath>
+            </m:oMathPara>
+          </w:p>
+        </w:tc>
+        <w:tc>
+          <w:tcPr>
+            <w:tcW w:w="3164" w:type="dxa"/>
+          </w:tcPr>
+          <w:p>
+            <w:pPr>
+              <w:pStyle w:val="a7"/>
+              <w:spacing w:after="160"/>
+              <w:ind w:left="0"/>
+              <w:jc w:val="center"/>
+              <w:rPr>
+                <w:sz w:val="28"/>
+                <w:szCs w:val="28"/>
+                <w:lang w:val="ru-RU"/>
+              </w:rPr>
+            </w:pPr>
+            <w:r>
+              <w:rPr>
+                <w:sz w:val="28"/>
+                <w:szCs w:val="28"/>
+                <w:lang w:val="ru-RU"/>
+              </w:rPr>
+              <w:t>[0.92816 0.86121]</w:t>
+            </w:r>
+          </w:p>
+        </w:tc>
+        <w:tc>
+          <w:tcPr>
+            <w:tcW w:w="1593" w:type="dxa"/>
+          </w:tcPr>
+          <w:p>
+            <w:pPr>
+              <w:pStyle w:val="a7"/>
+              <w:spacing w:after="160"/>
+              <w:ind w:left="0"/>
+              <w:jc w:val="center"/>
+              <w:rPr>
+                <w:sz w:val="28"/>
+                <w:szCs w:val="28"/>
+                <w:lang w:val="ru-RU"/>
+              </w:rPr>
+            </w:pPr>
+            <w:r>
+              <w:rPr>
+                <w:sz w:val="28"/>
+                <w:szCs w:val="28"/>
+                <w:lang w:val="ru-RU"/>
+              </w:rPr>
+              <w:t>0.00517</w:t>
+            </w:r>
+          </w:p>
+        </w:tc>
+        <w:tc>
+          <w:tcPr>
+            <w:tcW w:w="2143" w:type="dxa"/>
+          </w:tcPr>
+          <w:p>
+            <w:pPr>
+              <w:pStyle w:val="a7"/>
+              <w:spacing w:after="160"/>
+              <w:ind w:left="0"/>
+              <w:jc w:val="center"/>
+              <w:rPr>
+                <w:sz w:val="28"/>
+                <w:szCs w:val="28"/>
+                <w:lang w:val="ru-RU"/>
+              </w:rPr>
+            </w:pPr>
+            <w:r>
+              <w:rPr>
+                <w:sz w:val="28"/>
+                <w:szCs w:val="28"/>
+                <w:lang w:val="ru-RU"/>
+              </w:rPr>
+              <w:t>1305</w:t>
+            </w:r>
           </w:p>
         </w:tc>
       </w:tr>
@@ -4685,10 +6287,1671 @@
     </w:p>
     <w:p>
       <w:pPr>
+        <w:pStyle w:val="a7"/>
+        <w:spacing w:after="160" w:line="360" w:lineRule="auto"/>
+        <w:jc w:val="both"/>
+        <w:rPr>
+          <w:sz w:val="28"/>
+          <w:szCs w:val="28"/>
+        </w:rPr>
+      </w:pPr>
+      <w:r>
+        <w:rPr>
+          <w:sz w:val="28"/>
+          <w:szCs w:val="28"/>
+        </w:rPr>
+        <w:t xml:space="preserve">Величина кроку впливала на результат </w:t>
+      </w:r>
+      <w:proofErr w:type="spellStart"/>
+      <w:r>
+        <w:rPr>
+          <w:sz w:val="28"/>
+          <w:szCs w:val="28"/>
+        </w:rPr>
+        <w:t>нелінійно</w:t>
+      </w:r>
+      <w:proofErr w:type="spellEnd"/>
+      <w:r>
+        <w:rPr>
+          <w:sz w:val="28"/>
+          <w:szCs w:val="28"/>
+        </w:rPr>
+        <w:t xml:space="preserve">, тобто зменшення величини кроку не гарантували підвищення точності. З наведеної таблиці найкраща себе показали </w:t>
+      </w:r>
+      <m:oMath>
+        <m:r>
+          <w:rPr>
+            <w:rFonts w:ascii="Cambria Math" w:hAnsi="Cambria Math"/>
+            <w:sz w:val="28"/>
+            <w:szCs w:val="28"/>
+          </w:rPr>
+          <m:t>h=0.01</m:t>
+        </m:r>
+      </m:oMath>
+      <w:r>
+        <w:rPr>
+          <w:sz w:val="28"/>
+          <w:szCs w:val="28"/>
+        </w:rPr>
+        <w:t xml:space="preserve">, </w:t>
+      </w:r>
+      <w:r>
+        <w:rPr>
+          <w:sz w:val="28"/>
+          <w:szCs w:val="28"/>
+        </w:rPr>
+        <w:t xml:space="preserve">яке підходить більше для зменшення кількості обчислень функції, але </w:t>
+      </w:r>
+      <w:r>
+        <w:rPr>
+          <w:sz w:val="28"/>
+          <w:szCs w:val="28"/>
+        </w:rPr>
+        <w:t xml:space="preserve">з </w:t>
+      </w:r>
+      <w:r>
+        <w:rPr>
+          <w:sz w:val="28"/>
+          <w:szCs w:val="28"/>
+        </w:rPr>
+        <w:t xml:space="preserve">трохи гіршими результатами, або </w:t>
+      </w:r>
+      <m:oMath>
+        <m:r>
+          <w:rPr>
+            <w:rFonts w:ascii="Cambria Math" w:hAnsi="Cambria Math"/>
+            <w:sz w:val="28"/>
+            <w:szCs w:val="28"/>
+          </w:rPr>
+          <m:t>h=</m:t>
+        </m:r>
+        <m:sSup>
+          <m:sSupPr>
+            <m:ctrlPr>
+              <w:rPr>
+                <w:rFonts w:ascii="Cambria Math" w:hAnsi="Cambria Math"/>
+                <w:i/>
+                <w:sz w:val="28"/>
+                <w:szCs w:val="28"/>
+                <w:highlight w:val="yellow"/>
+                <w:lang w:val="en-US"/>
+              </w:rPr>
+            </m:ctrlPr>
+          </m:sSupPr>
+          <m:e>
+            <m:r>
+              <w:rPr>
+                <w:rFonts w:ascii="Cambria Math" w:hAnsi="Cambria Math"/>
+                <w:sz w:val="28"/>
+                <w:szCs w:val="28"/>
+                <w:highlight w:val="yellow"/>
+              </w:rPr>
+              <m:t>10</m:t>
+            </m:r>
+          </m:e>
+          <m:sup>
+            <m:r>
+              <w:rPr>
+                <w:rFonts w:ascii="Cambria Math" w:hAnsi="Cambria Math"/>
+                <w:sz w:val="28"/>
+                <w:szCs w:val="28"/>
+                <w:highlight w:val="yellow"/>
+              </w:rPr>
+              <m:t>-9</m:t>
+            </m:r>
+          </m:sup>
+        </m:sSup>
+      </m:oMath>
+      <w:r>
+        <w:rPr>
+          <w:sz w:val="28"/>
+          <w:szCs w:val="28"/>
+        </w:rPr>
+        <w:t xml:space="preserve">, яка має на 396 обчислень більше, ніж </w:t>
+      </w:r>
+      <m:oMath>
+        <m:r>
+          <w:rPr>
+            <w:rFonts w:ascii="Cambria Math" w:hAnsi="Cambria Math"/>
+            <w:sz w:val="28"/>
+            <w:szCs w:val="28"/>
+          </w:rPr>
+          <m:t>h=0.01</m:t>
+        </m:r>
+      </m:oMath>
+      <w:r>
+        <w:rPr>
+          <w:sz w:val="28"/>
+          <w:szCs w:val="28"/>
+        </w:rPr>
+        <w:t xml:space="preserve">, але це </w:t>
+      </w:r>
+      <w:r>
+        <w:rPr>
+          <w:sz w:val="28"/>
+          <w:szCs w:val="28"/>
+          <w:lang w:val="en-US"/>
+        </w:rPr>
+        <w:t>h</w:t>
+      </w:r>
+      <w:r>
+        <w:rPr>
+          <w:sz w:val="28"/>
+          <w:szCs w:val="28"/>
+        </w:rPr>
+        <w:t xml:space="preserve"> </w:t>
+      </w:r>
+      <w:r>
+        <w:rPr>
+          <w:sz w:val="28"/>
+          <w:szCs w:val="28"/>
+        </w:rPr>
+        <w:t xml:space="preserve">дало у 10 раз більшу точність. Для наступних обчислень було використано </w:t>
+      </w:r>
+      <m:oMath>
+        <m:r>
+          <w:rPr>
+            <w:rFonts w:ascii="Cambria Math" w:hAnsi="Cambria Math"/>
+            <w:sz w:val="28"/>
+            <w:szCs w:val="28"/>
+          </w:rPr>
+          <m:t>h=</m:t>
+        </m:r>
+        <m:sSup>
+          <m:sSupPr>
+            <m:ctrlPr>
+              <w:rPr>
+                <w:rFonts w:ascii="Cambria Math" w:hAnsi="Cambria Math"/>
+                <w:i/>
+                <w:sz w:val="28"/>
+                <w:szCs w:val="28"/>
+              </w:rPr>
+            </m:ctrlPr>
+          </m:sSupPr>
+          <m:e>
+            <m:r>
+              <w:rPr>
+                <w:rFonts w:ascii="Cambria Math" w:hAnsi="Cambria Math"/>
+                <w:sz w:val="28"/>
+                <w:szCs w:val="28"/>
+              </w:rPr>
+              <m:t>10</m:t>
+            </m:r>
+          </m:e>
+          <m:sup>
+            <m:r>
+              <w:rPr>
+                <w:rFonts w:ascii="Cambria Math" w:hAnsi="Cambria Math"/>
+                <w:sz w:val="28"/>
+                <w:szCs w:val="28"/>
+              </w:rPr>
+              <m:t>-9</m:t>
+            </m:r>
+          </m:sup>
+        </m:sSup>
+      </m:oMath>
+      <w:r>
+        <w:rPr>
+          <w:sz w:val="28"/>
+          <w:szCs w:val="28"/>
+          <w:lang w:val="ru-RU"/>
+        </w:rPr>
+        <w:t xml:space="preserve">, </w:t>
+      </w:r>
+      <w:r>
+        <w:rPr>
+          <w:sz w:val="28"/>
+          <w:szCs w:val="28"/>
+        </w:rPr>
+        <w:t xml:space="preserve">оскільки від </w:t>
+      </w:r>
+      <m:oMath>
+        <m:r>
+          <w:rPr>
+            <w:rFonts w:ascii="Cambria Math" w:hAnsi="Cambria Math"/>
+            <w:sz w:val="28"/>
+            <w:szCs w:val="28"/>
+          </w:rPr>
+          <m:t>h=0.01</m:t>
+        </m:r>
+      </m:oMath>
+      <w:r>
+        <w:rPr>
+          <w:sz w:val="28"/>
+          <w:szCs w:val="28"/>
+          <w:lang w:val="ru-RU"/>
+        </w:rPr>
+        <w:t xml:space="preserve"> </w:t>
+      </w:r>
+      <w:proofErr w:type="spellStart"/>
+      <w:r>
+        <w:rPr>
+          <w:sz w:val="28"/>
+          <w:szCs w:val="28"/>
+          <w:lang w:val="ru-RU"/>
+        </w:rPr>
+        <w:t>збільшення</w:t>
+      </w:r>
+      <w:proofErr w:type="spellEnd"/>
+      <w:r>
+        <w:rPr>
+          <w:sz w:val="28"/>
+          <w:szCs w:val="28"/>
+          <w:lang w:val="ru-RU"/>
+        </w:rPr>
+        <w:t xml:space="preserve"> </w:t>
+      </w:r>
+      <w:proofErr w:type="spellStart"/>
+      <w:r>
+        <w:rPr>
+          <w:sz w:val="28"/>
+          <w:szCs w:val="28"/>
+          <w:lang w:val="ru-RU"/>
+        </w:rPr>
+        <w:t>кількості</w:t>
+      </w:r>
+      <w:proofErr w:type="spellEnd"/>
+      <w:r>
+        <w:rPr>
+          <w:sz w:val="28"/>
+          <w:szCs w:val="28"/>
+          <w:lang w:val="ru-RU"/>
+        </w:rPr>
+        <w:t xml:space="preserve"> </w:t>
+      </w:r>
+      <w:proofErr w:type="spellStart"/>
+      <w:r>
+        <w:rPr>
+          <w:sz w:val="28"/>
+          <w:szCs w:val="28"/>
+          <w:lang w:val="ru-RU"/>
+        </w:rPr>
+        <w:t>обчислень</w:t>
+      </w:r>
+      <w:proofErr w:type="spellEnd"/>
+      <w:r>
+        <w:rPr>
+          <w:sz w:val="28"/>
+          <w:szCs w:val="28"/>
+          <w:lang w:val="ru-RU"/>
+        </w:rPr>
+        <w:t xml:space="preserve"> на 20</w:t>
+      </w:r>
+      <w:r>
+        <w:rPr>
+          <w:sz w:val="28"/>
+          <w:szCs w:val="28"/>
+          <w:lang w:val="ru-RU"/>
+        </w:rPr>
+        <w:t xml:space="preserve">% </w:t>
+      </w:r>
+      <w:r>
+        <w:rPr>
+          <w:sz w:val="28"/>
+          <w:szCs w:val="28"/>
+        </w:rPr>
+        <w:t>дало приріст точності у 10 разів.</w:t>
+      </w:r>
+    </w:p>
+    <w:p>
+      <w:pPr>
         <w:spacing w:after="160" w:line="259" w:lineRule="auto"/>
         <w:ind w:firstLine="709"/>
         <w:jc w:val="both"/>
         <w:rPr>
+          <w:i/>
+          <w:iCs/>
+          <w:color w:val="000000" w:themeColor="text1"/>
+          <w:sz w:val="28"/>
+          <w:szCs w:val="28"/>
+        </w:rPr>
+      </w:pPr>
+      <w:r>
+        <w:rPr>
+          <w:i/>
+          <w:iCs/>
+          <w:color w:val="000000" w:themeColor="text1"/>
+          <w:sz w:val="28"/>
+          <w:szCs w:val="28"/>
+        </w:rPr>
+        <w:t xml:space="preserve"> </w:t>
+      </w:r>
+      <w:r>
+        <w:rPr>
+          <w:i/>
+          <w:iCs/>
+          <w:color w:val="000000" w:themeColor="text1"/>
+          <w:sz w:val="28"/>
+          <w:szCs w:val="28"/>
+        </w:rPr>
+        <w:t>Схеми обчислення похідних</w:t>
+      </w:r>
+    </w:p>
+    <w:p>
+      <w:pPr>
+        <w:pStyle w:val="a7"/>
+        <w:spacing w:after="160" w:line="360" w:lineRule="auto"/>
+        <w:jc w:val="both"/>
+        <w:rPr>
+          <w:sz w:val="28"/>
+          <w:szCs w:val="28"/>
+          <w:lang w:val="ru-RU"/>
+        </w:rPr>
+      </w:pPr>
+      <w:r>
+        <w:rPr>
+          <w:sz w:val="28"/>
+          <w:szCs w:val="28"/>
+        </w:rPr>
+        <w:t>Початкові умови</w:t>
+      </w:r>
+      <w:r>
+        <w:rPr>
+          <w:sz w:val="28"/>
+          <w:szCs w:val="28"/>
+          <w:lang w:val="ru-RU"/>
+        </w:rPr>
+        <w:t>:</w:t>
+      </w:r>
+    </w:p>
+    <w:p>
+      <w:pPr>
+        <w:pStyle w:val="a7"/>
+        <w:spacing w:after="160" w:line="360" w:lineRule="auto"/>
+        <w:jc w:val="both"/>
+        <w:rPr>
+          <w:sz w:val="28"/>
+          <w:szCs w:val="28"/>
+          <w:lang w:val="ru-RU"/>
+        </w:rPr>
+      </w:pPr>
+      <w:r>
+        <w:rPr>
+          <w:sz w:val="28"/>
+          <w:szCs w:val="28"/>
+        </w:rPr>
+        <w:t>Початкова точка</w:t>
+      </w:r>
+      <w:r>
+        <w:rPr>
+          <w:sz w:val="28"/>
+          <w:szCs w:val="28"/>
+          <w:lang w:val="ru-RU"/>
+        </w:rPr>
+        <w:t>: (-1.2, 0)</w:t>
+      </w:r>
+    </w:p>
+    <w:p>
+      <w:pPr>
+        <w:pStyle w:val="a7"/>
+        <w:spacing w:after="160" w:line="360" w:lineRule="auto"/>
+        <w:jc w:val="both"/>
+        <w:rPr>
+          <w:sz w:val="28"/>
+          <w:szCs w:val="28"/>
+          <w:lang w:eastAsia="en-US"/>
+        </w:rPr>
+      </w:pPr>
+      <w:r>
+        <w:rPr>
+          <w:sz w:val="28"/>
+          <w:szCs w:val="28"/>
+        </w:rPr>
+        <w:lastRenderedPageBreak/>
+        <w:t>Критерій закінчення</w:t>
+      </w:r>
+      <w:r>
+        <w:rPr>
+          <w:sz w:val="28"/>
+          <w:szCs w:val="28"/>
+          <w:lang w:val="ru-RU"/>
+        </w:rPr>
+        <w:t xml:space="preserve">:  </w:t>
+      </w:r>
+      <m:oMath>
+        <m:d>
+          <m:dPr>
+            <m:begChr m:val="{"/>
+            <m:endChr m:val=""/>
+            <m:ctrlPr>
+              <w:rPr>
+                <w:rFonts w:ascii="Cambria Math" w:hAnsi="Cambria Math"/>
+                <w:i/>
+                <w:sz w:val="28"/>
+                <w:szCs w:val="28"/>
+                <w:lang w:eastAsia="en-US"/>
+              </w:rPr>
+            </m:ctrlPr>
+          </m:dPr>
+          <m:e>
+            <m:eqArr>
+              <m:eqArrPr>
+                <m:ctrlPr>
+                  <w:rPr>
+                    <w:rFonts w:ascii="Cambria Math" w:hAnsi="Cambria Math"/>
+                    <w:i/>
+                    <w:sz w:val="28"/>
+                    <w:szCs w:val="28"/>
+                    <w:lang w:eastAsia="en-US"/>
+                  </w:rPr>
+                </m:ctrlPr>
+              </m:eqArrPr>
+              <m:e>
+                <m:f>
+                  <m:fPr>
+                    <m:ctrlPr>
+                      <w:rPr>
+                        <w:rFonts w:ascii="Cambria Math" w:hAnsi="Cambria Math"/>
+                        <w:i/>
+                        <w:sz w:val="28"/>
+                        <w:szCs w:val="28"/>
+                        <w:lang w:eastAsia="en-US"/>
+                      </w:rPr>
+                    </m:ctrlPr>
+                  </m:fPr>
+                  <m:num>
+                    <m:d>
+                      <m:dPr>
+                        <m:begChr m:val="‖"/>
+                        <m:endChr m:val="‖"/>
+                        <m:ctrlPr>
+                          <w:rPr>
+                            <w:rFonts w:ascii="Cambria Math" w:hAnsi="Cambria Math"/>
+                            <w:i/>
+                            <w:sz w:val="28"/>
+                            <w:szCs w:val="28"/>
+                            <w:lang w:eastAsia="en-US"/>
+                          </w:rPr>
+                        </m:ctrlPr>
+                      </m:dPr>
+                      <m:e>
+                        <m:sSup>
+                          <m:sSupPr>
+                            <m:ctrlPr>
+                              <w:rPr>
+                                <w:rFonts w:ascii="Cambria Math" w:hAnsi="Cambria Math"/>
+                                <w:i/>
+                                <w:sz w:val="28"/>
+                                <w:szCs w:val="28"/>
+                                <w:lang w:eastAsia="en-US"/>
+                              </w:rPr>
+                            </m:ctrlPr>
+                          </m:sSupPr>
+                          <m:e>
+                            <m:r>
+                              <w:rPr>
+                                <w:rFonts w:ascii="Cambria Math" w:hAnsi="Cambria Math"/>
+                                <w:sz w:val="28"/>
+                                <w:szCs w:val="28"/>
+                              </w:rPr>
+                              <m:t>x</m:t>
+                            </m:r>
+                          </m:e>
+                          <m:sup>
+                            <m:r>
+                              <w:rPr>
+                                <w:rFonts w:ascii="Cambria Math" w:hAnsi="Cambria Math"/>
+                                <w:sz w:val="28"/>
+                                <w:szCs w:val="28"/>
+                              </w:rPr>
+                              <m:t>k+1</m:t>
+                            </m:r>
+                          </m:sup>
+                        </m:sSup>
+                        <m:r>
+                          <w:rPr>
+                            <w:rFonts w:ascii="Cambria Math" w:hAnsi="Cambria Math"/>
+                            <w:sz w:val="28"/>
+                            <w:szCs w:val="28"/>
+                          </w:rPr>
+                          <m:t>-</m:t>
+                        </m:r>
+                        <m:sSup>
+                          <m:sSupPr>
+                            <m:ctrlPr>
+                              <w:rPr>
+                                <w:rFonts w:ascii="Cambria Math" w:hAnsi="Cambria Math"/>
+                                <w:i/>
+                                <w:sz w:val="28"/>
+                                <w:szCs w:val="28"/>
+                                <w:lang w:eastAsia="en-US"/>
+                              </w:rPr>
+                            </m:ctrlPr>
+                          </m:sSupPr>
+                          <m:e>
+                            <m:r>
+                              <w:rPr>
+                                <w:rFonts w:ascii="Cambria Math" w:hAnsi="Cambria Math"/>
+                                <w:sz w:val="28"/>
+                                <w:szCs w:val="28"/>
+                              </w:rPr>
+                              <m:t>x</m:t>
+                            </m:r>
+                          </m:e>
+                          <m:sup>
+                            <m:r>
+                              <w:rPr>
+                                <w:rFonts w:ascii="Cambria Math" w:hAnsi="Cambria Math"/>
+                                <w:sz w:val="28"/>
+                                <w:szCs w:val="28"/>
+                              </w:rPr>
+                              <m:t>k</m:t>
+                            </m:r>
+                          </m:sup>
+                        </m:sSup>
+                      </m:e>
+                    </m:d>
+                  </m:num>
+                  <m:den>
+                    <m:d>
+                      <m:dPr>
+                        <m:begChr m:val="‖"/>
+                        <m:endChr m:val="‖"/>
+                        <m:ctrlPr>
+                          <w:rPr>
+                            <w:rFonts w:ascii="Cambria Math" w:hAnsi="Cambria Math"/>
+                            <w:i/>
+                            <w:sz w:val="28"/>
+                            <w:szCs w:val="28"/>
+                            <w:lang w:eastAsia="en-US"/>
+                          </w:rPr>
+                        </m:ctrlPr>
+                      </m:dPr>
+                      <m:e>
+                        <m:sSup>
+                          <m:sSupPr>
+                            <m:ctrlPr>
+                              <w:rPr>
+                                <w:rFonts w:ascii="Cambria Math" w:hAnsi="Cambria Math"/>
+                                <w:i/>
+                                <w:sz w:val="28"/>
+                                <w:szCs w:val="28"/>
+                                <w:lang w:eastAsia="en-US"/>
+                              </w:rPr>
+                            </m:ctrlPr>
+                          </m:sSupPr>
+                          <m:e>
+                            <m:r>
+                              <w:rPr>
+                                <w:rFonts w:ascii="Cambria Math" w:hAnsi="Cambria Math"/>
+                                <w:sz w:val="28"/>
+                                <w:szCs w:val="28"/>
+                              </w:rPr>
+                              <m:t>x</m:t>
+                            </m:r>
+                          </m:e>
+                          <m:sup>
+                            <m:r>
+                              <w:rPr>
+                                <w:rFonts w:ascii="Cambria Math" w:hAnsi="Cambria Math"/>
+                                <w:sz w:val="28"/>
+                                <w:szCs w:val="28"/>
+                              </w:rPr>
+                              <m:t>k</m:t>
+                            </m:r>
+                          </m:sup>
+                        </m:sSup>
+                      </m:e>
+                    </m:d>
+                  </m:den>
+                </m:f>
+                <m:r>
+                  <w:rPr>
+                    <w:rFonts w:ascii="Cambria Math" w:hAnsi="Cambria Math"/>
+                    <w:sz w:val="28"/>
+                    <w:szCs w:val="28"/>
+                  </w:rPr>
+                  <m:t>≤ε</m:t>
+                </m:r>
+              </m:e>
+              <m:e>
+                <m:d>
+                  <m:dPr>
+                    <m:begChr m:val="|"/>
+                    <m:endChr m:val="|"/>
+                    <m:ctrlPr>
+                      <w:rPr>
+                        <w:rFonts w:ascii="Cambria Math" w:hAnsi="Cambria Math"/>
+                        <w:i/>
+                        <w:sz w:val="28"/>
+                        <w:szCs w:val="28"/>
+                        <w:lang w:eastAsia="en-US"/>
+                      </w:rPr>
+                    </m:ctrlPr>
+                  </m:dPr>
+                  <m:e>
+                    <m:r>
+                      <w:rPr>
+                        <w:rFonts w:ascii="Cambria Math" w:hAnsi="Cambria Math"/>
+                        <w:sz w:val="28"/>
+                        <w:szCs w:val="28"/>
+                        <w:lang w:val="en-US"/>
+                      </w:rPr>
+                      <m:t>f</m:t>
+                    </m:r>
+                    <m:r>
+                      <w:rPr>
+                        <w:rFonts w:ascii="Cambria Math" w:hAnsi="Cambria Math"/>
+                        <w:sz w:val="28"/>
+                        <w:szCs w:val="28"/>
+                      </w:rPr>
+                      <m:t>(</m:t>
+                    </m:r>
+                    <m:sSup>
+                      <m:sSupPr>
+                        <m:ctrlPr>
+                          <w:rPr>
+                            <w:rFonts w:ascii="Cambria Math" w:hAnsi="Cambria Math"/>
+                            <w:i/>
+                            <w:sz w:val="28"/>
+                            <w:szCs w:val="28"/>
+                            <w:lang w:eastAsia="en-US"/>
+                          </w:rPr>
+                        </m:ctrlPr>
+                      </m:sSupPr>
+                      <m:e>
+                        <m:r>
+                          <w:rPr>
+                            <w:rFonts w:ascii="Cambria Math" w:hAnsi="Cambria Math"/>
+                            <w:sz w:val="28"/>
+                            <w:szCs w:val="28"/>
+                          </w:rPr>
+                          <m:t>x</m:t>
+                        </m:r>
+                      </m:e>
+                      <m:sup>
+                        <m:r>
+                          <w:rPr>
+                            <w:rFonts w:ascii="Cambria Math" w:hAnsi="Cambria Math"/>
+                            <w:sz w:val="28"/>
+                            <w:szCs w:val="28"/>
+                          </w:rPr>
+                          <m:t>k+1</m:t>
+                        </m:r>
+                      </m:sup>
+                    </m:sSup>
+                    <m:r>
+                      <w:rPr>
+                        <w:rFonts w:ascii="Cambria Math" w:hAnsi="Cambria Math"/>
+                        <w:sz w:val="28"/>
+                        <w:szCs w:val="28"/>
+                      </w:rPr>
+                      <m:t>)-</m:t>
+                    </m:r>
+                    <m:r>
+                      <w:rPr>
+                        <w:rFonts w:ascii="Cambria Math" w:hAnsi="Cambria Math"/>
+                        <w:sz w:val="28"/>
+                        <w:szCs w:val="28"/>
+                        <w:lang w:val="en-US"/>
+                      </w:rPr>
+                      <m:t>f</m:t>
+                    </m:r>
+                    <m:r>
+                      <w:rPr>
+                        <w:rFonts w:ascii="Cambria Math" w:hAnsi="Cambria Math"/>
+                        <w:sz w:val="28"/>
+                        <w:szCs w:val="28"/>
+                      </w:rPr>
+                      <m:t>(</m:t>
+                    </m:r>
+                    <m:sSup>
+                      <m:sSupPr>
+                        <m:ctrlPr>
+                          <w:rPr>
+                            <w:rFonts w:ascii="Cambria Math" w:hAnsi="Cambria Math"/>
+                            <w:i/>
+                            <w:sz w:val="28"/>
+                            <w:szCs w:val="28"/>
+                            <w:lang w:eastAsia="en-US"/>
+                          </w:rPr>
+                        </m:ctrlPr>
+                      </m:sSupPr>
+                      <m:e>
+                        <m:r>
+                          <w:rPr>
+                            <w:rFonts w:ascii="Cambria Math" w:hAnsi="Cambria Math"/>
+                            <w:sz w:val="28"/>
+                            <w:szCs w:val="28"/>
+                          </w:rPr>
+                          <m:t>x</m:t>
+                        </m:r>
+                      </m:e>
+                      <m:sup>
+                        <m:r>
+                          <w:rPr>
+                            <w:rFonts w:ascii="Cambria Math" w:hAnsi="Cambria Math"/>
+                            <w:sz w:val="28"/>
+                            <w:szCs w:val="28"/>
+                          </w:rPr>
+                          <m:t>k</m:t>
+                        </m:r>
+                      </m:sup>
+                    </m:sSup>
+                    <m:r>
+                      <w:rPr>
+                        <w:rFonts w:ascii="Cambria Math" w:hAnsi="Cambria Math"/>
+                        <w:sz w:val="28"/>
+                        <w:szCs w:val="28"/>
+                      </w:rPr>
+                      <m:t>)</m:t>
+                    </m:r>
+                  </m:e>
+                </m:d>
+                <m:r>
+                  <w:rPr>
+                    <w:rFonts w:ascii="Cambria Math" w:hAnsi="Cambria Math"/>
+                    <w:sz w:val="28"/>
+                    <w:szCs w:val="28"/>
+                  </w:rPr>
+                  <m:t>≤ε</m:t>
+                </m:r>
+              </m:e>
+            </m:eqArr>
+            <m:r>
+              <w:rPr>
+                <w:rFonts w:ascii="Cambria Math" w:hAnsi="Cambria Math"/>
+                <w:sz w:val="28"/>
+                <w:szCs w:val="28"/>
+                <w:lang w:val="ru-RU"/>
+              </w:rPr>
+              <m:t xml:space="preserve"> </m:t>
+            </m:r>
+          </m:e>
+        </m:d>
+      </m:oMath>
+    </w:p>
+    <w:p>
+      <w:pPr>
+        <w:pStyle w:val="a7"/>
+        <w:spacing w:after="160" w:line="360" w:lineRule="auto"/>
+        <w:jc w:val="both"/>
+        <w:rPr>
+          <w:sz w:val="28"/>
+          <w:szCs w:val="28"/>
+        </w:rPr>
+      </w:pPr>
+      <w:r>
+        <w:rPr>
+          <w:sz w:val="28"/>
+          <w:szCs w:val="28"/>
+        </w:rPr>
+        <w:t>Величина похибки</w:t>
+      </w:r>
+      <w:r>
+        <w:rPr>
+          <w:sz w:val="28"/>
+          <w:szCs w:val="28"/>
+          <w:lang w:val="ru-RU"/>
+        </w:rPr>
+        <w:t xml:space="preserve">: </w:t>
+      </w:r>
+      <w:r>
+        <w:rPr>
+          <w:sz w:val="28"/>
+          <w:szCs w:val="28"/>
+        </w:rPr>
+        <w:t>0.001</w:t>
+      </w:r>
+    </w:p>
+    <w:p>
+      <w:pPr>
+        <w:pStyle w:val="a7"/>
+        <w:spacing w:after="160" w:line="360" w:lineRule="auto"/>
+        <w:jc w:val="both"/>
+        <w:rPr>
+          <w:sz w:val="28"/>
+          <w:szCs w:val="28"/>
+        </w:rPr>
+      </w:pPr>
+      <w:r>
+        <w:rPr>
+          <w:sz w:val="28"/>
+          <w:szCs w:val="28"/>
+        </w:rPr>
+        <w:t>МОП</w:t>
+      </w:r>
+      <w:r>
+        <w:rPr>
+          <w:sz w:val="28"/>
+          <w:szCs w:val="28"/>
+          <w:lang w:val="ru-RU"/>
+        </w:rPr>
+        <w:t xml:space="preserve">: </w:t>
+      </w:r>
+      <w:r>
+        <w:rPr>
+          <w:sz w:val="28"/>
+          <w:szCs w:val="28"/>
+        </w:rPr>
+        <w:t>Золотий переріз</w:t>
+      </w:r>
+    </w:p>
+    <w:p>
+      <w:pPr>
+        <w:pStyle w:val="a7"/>
+        <w:spacing w:after="160" w:line="360" w:lineRule="auto"/>
+        <w:jc w:val="both"/>
+        <w:rPr>
+          <w:sz w:val="28"/>
+          <w:szCs w:val="28"/>
+        </w:rPr>
+      </w:pPr>
+      <w:r>
+        <w:rPr>
+          <w:sz w:val="28"/>
+          <w:szCs w:val="28"/>
+        </w:rPr>
+        <w:t>Величина похибки МОП</w:t>
+      </w:r>
+      <w:r>
+        <w:rPr>
+          <w:sz w:val="28"/>
+          <w:szCs w:val="28"/>
+          <w:lang w:val="ru-RU"/>
+        </w:rPr>
+        <w:t xml:space="preserve">: </w:t>
+      </w:r>
+      <w:r>
+        <w:rPr>
+          <w:sz w:val="28"/>
+          <w:szCs w:val="28"/>
+        </w:rPr>
+        <w:t>0.001</w:t>
+      </w:r>
+    </w:p>
+    <w:p>
+      <w:pPr>
+        <w:pStyle w:val="a7"/>
+        <w:spacing w:after="160" w:line="360" w:lineRule="auto"/>
+        <w:jc w:val="both"/>
+        <w:rPr>
+          <w:sz w:val="28"/>
+          <w:szCs w:val="28"/>
+          <w:lang w:val="ru-RU"/>
+        </w:rPr>
+      </w:pPr>
+      <w:r>
+        <w:rPr>
+          <w:sz w:val="28"/>
+          <w:szCs w:val="28"/>
+        </w:rPr>
+        <w:t xml:space="preserve">Величина параметру в алгоритмі </w:t>
+      </w:r>
+      <w:proofErr w:type="spellStart"/>
+      <w:r>
+        <w:rPr>
+          <w:sz w:val="28"/>
+          <w:szCs w:val="28"/>
+        </w:rPr>
+        <w:t>Свена</w:t>
+      </w:r>
+      <w:proofErr w:type="spellEnd"/>
+      <w:r>
+        <w:rPr>
+          <w:sz w:val="28"/>
+          <w:szCs w:val="28"/>
+          <w:lang w:val="ru-RU"/>
+        </w:rPr>
+        <w:t>: 0.01</w:t>
+      </w:r>
+    </w:p>
+    <w:p>
+      <w:pPr>
+        <w:pStyle w:val="a7"/>
+        <w:spacing w:after="160" w:line="360" w:lineRule="auto"/>
+        <w:jc w:val="both"/>
+        <w:rPr>
+          <w:sz w:val="28"/>
+          <w:szCs w:val="28"/>
+          <w:lang w:val="ru-RU"/>
+        </w:rPr>
+      </w:pPr>
+      <w:r>
+        <w:rPr>
+          <w:sz w:val="28"/>
+          <w:szCs w:val="28"/>
+          <w:lang w:val="ru-RU"/>
+        </w:rPr>
+        <w:t xml:space="preserve">Величина кроку у </w:t>
+      </w:r>
+      <w:proofErr w:type="spellStart"/>
+      <w:r>
+        <w:rPr>
+          <w:sz w:val="28"/>
+          <w:szCs w:val="28"/>
+          <w:lang w:val="ru-RU"/>
+        </w:rPr>
+        <w:t>похідних</w:t>
+      </w:r>
+      <w:proofErr w:type="spellEnd"/>
+      <w:r>
+        <w:rPr>
+          <w:sz w:val="28"/>
+          <w:szCs w:val="28"/>
+          <w:lang w:val="ru-RU"/>
+        </w:rPr>
+        <w:t xml:space="preserve">: </w:t>
+      </w:r>
+      <w:r>
+        <w:rPr>
+          <w:sz w:val="28"/>
+          <w:szCs w:val="28"/>
+          <w:lang w:val="en-US"/>
+        </w:rPr>
+        <w:t>h</w:t>
+      </w:r>
+      <w:r>
+        <w:rPr>
+          <w:sz w:val="28"/>
+          <w:szCs w:val="28"/>
+          <w:lang w:val="ru-RU"/>
+        </w:rPr>
+        <w:t xml:space="preserve"> = </w:t>
+      </w:r>
+      <m:oMath>
+        <m:sSup>
+          <m:sSupPr>
+            <m:ctrlPr>
+              <w:rPr>
+                <w:rFonts w:ascii="Cambria Math" w:hAnsi="Cambria Math"/>
+                <w:i/>
+                <w:sz w:val="28"/>
+                <w:szCs w:val="28"/>
+                <w:lang w:val="ru-RU"/>
+              </w:rPr>
+            </m:ctrlPr>
+          </m:sSupPr>
+          <m:e>
+            <m:r>
+              <w:rPr>
+                <w:rFonts w:ascii="Cambria Math" w:hAnsi="Cambria Math"/>
+                <w:sz w:val="28"/>
+                <w:szCs w:val="28"/>
+                <w:lang w:val="ru-RU"/>
+              </w:rPr>
+              <m:t>10</m:t>
+            </m:r>
+          </m:e>
+          <m:sup>
+            <m:r>
+              <w:rPr>
+                <w:rFonts w:ascii="Cambria Math" w:hAnsi="Cambria Math"/>
+                <w:sz w:val="28"/>
+                <w:szCs w:val="28"/>
+                <w:lang w:val="ru-RU"/>
+              </w:rPr>
+              <m:t>-9</m:t>
+            </m:r>
+          </m:sup>
+        </m:sSup>
+      </m:oMath>
+    </w:p>
+    <w:p>
+      <w:pPr>
+        <w:pStyle w:val="a7"/>
+        <w:spacing w:after="160" w:line="360" w:lineRule="auto"/>
+        <w:jc w:val="both"/>
+        <w:rPr>
+          <w:sz w:val="28"/>
+          <w:szCs w:val="28"/>
+          <w:lang w:val="ru-RU"/>
+        </w:rPr>
+      </w:pPr>
+      <w:r>
+        <w:rPr>
+          <w:sz w:val="28"/>
+          <w:szCs w:val="28"/>
+          <w:lang w:val="ru-RU"/>
+        </w:rPr>
+        <w:t xml:space="preserve">Дельта лямбда у </w:t>
+      </w:r>
+      <w:proofErr w:type="spellStart"/>
+      <w:r>
+        <w:rPr>
+          <w:sz w:val="28"/>
+          <w:szCs w:val="28"/>
+          <w:lang w:val="ru-RU"/>
+        </w:rPr>
+        <w:t>Свені</w:t>
+      </w:r>
+      <w:proofErr w:type="spellEnd"/>
+      <w:r>
+        <w:rPr>
+          <w:sz w:val="28"/>
+          <w:szCs w:val="28"/>
+          <w:lang w:val="ru-RU"/>
+        </w:rPr>
+        <w:t xml:space="preserve">: 0.01 * </w:t>
+      </w:r>
+      <m:oMath>
+        <m:f>
+          <m:fPr>
+            <m:ctrlPr>
+              <w:rPr>
+                <w:rFonts w:ascii="Cambria Math" w:hAnsi="Cambria Math"/>
+                <w:i/>
+                <w:sz w:val="28"/>
+                <w:szCs w:val="28"/>
+                <w:lang w:val="en-US"/>
+              </w:rPr>
+            </m:ctrlPr>
+          </m:fPr>
+          <m:num>
+            <m:d>
+              <m:dPr>
+                <m:begChr m:val="‖"/>
+                <m:endChr m:val="‖"/>
+                <m:ctrlPr>
+                  <w:rPr>
+                    <w:rFonts w:ascii="Cambria Math" w:hAnsi="Cambria Math"/>
+                    <w:i/>
+                    <w:sz w:val="28"/>
+                    <w:szCs w:val="28"/>
+                    <w:lang w:val="en-US"/>
+                  </w:rPr>
+                </m:ctrlPr>
+              </m:dPr>
+              <m:e>
+                <m:r>
+                  <w:rPr>
+                    <w:rFonts w:ascii="Cambria Math" w:hAnsi="Cambria Math"/>
+                    <w:sz w:val="28"/>
+                    <w:szCs w:val="28"/>
+                    <w:lang w:val="en-US"/>
+                  </w:rPr>
+                  <m:t>S</m:t>
+                </m:r>
+              </m:e>
+            </m:d>
+          </m:num>
+          <m:den>
+            <m:d>
+              <m:dPr>
+                <m:begChr m:val="‖"/>
+                <m:endChr m:val="‖"/>
+                <m:ctrlPr>
+                  <w:rPr>
+                    <w:rFonts w:ascii="Cambria Math" w:hAnsi="Cambria Math"/>
+                    <w:i/>
+                    <w:sz w:val="28"/>
+                    <w:szCs w:val="28"/>
+                    <w:lang w:val="en-US"/>
+                  </w:rPr>
+                </m:ctrlPr>
+              </m:dPr>
+              <m:e>
+                <m:sSup>
+                  <m:sSupPr>
+                    <m:ctrlPr>
+                      <w:rPr>
+                        <w:rFonts w:ascii="Cambria Math" w:hAnsi="Cambria Math"/>
+                        <w:i/>
+                        <w:sz w:val="28"/>
+                        <w:szCs w:val="28"/>
+                        <w:lang w:val="en-US"/>
+                      </w:rPr>
+                    </m:ctrlPr>
+                  </m:sSupPr>
+                  <m:e>
+                    <m:r>
+                      <w:rPr>
+                        <w:rFonts w:ascii="Cambria Math" w:hAnsi="Cambria Math"/>
+                        <w:sz w:val="28"/>
+                        <w:szCs w:val="28"/>
+                        <w:lang w:val="en-US"/>
+                      </w:rPr>
+                      <m:t>x</m:t>
+                    </m:r>
+                  </m:e>
+                  <m:sup>
+                    <m:r>
+                      <w:rPr>
+                        <w:rFonts w:ascii="Cambria Math" w:hAnsi="Cambria Math"/>
+                        <w:sz w:val="28"/>
+                        <w:szCs w:val="28"/>
+                        <w:lang w:val="en-US"/>
+                      </w:rPr>
+                      <m:t>k</m:t>
+                    </m:r>
+                  </m:sup>
+                </m:sSup>
+              </m:e>
+            </m:d>
+          </m:den>
+        </m:f>
+      </m:oMath>
+    </w:p>
+    <w:p>
+      <w:pPr>
+        <w:pStyle w:val="a7"/>
+        <w:spacing w:after="160" w:line="360" w:lineRule="auto"/>
+        <w:jc w:val="both"/>
+        <w:rPr>
+          <w:sz w:val="28"/>
+          <w:szCs w:val="28"/>
+          <w:lang w:val="en-US"/>
+        </w:rPr>
+      </w:pPr>
+      <w:r>
+        <w:rPr>
+          <w:sz w:val="28"/>
+          <w:szCs w:val="28"/>
+        </w:rPr>
+        <w:t>Результати</w:t>
+      </w:r>
+      <w:r>
+        <w:rPr>
+          <w:sz w:val="28"/>
+          <w:szCs w:val="28"/>
+          <w:lang w:val="en-US"/>
+        </w:rPr>
+        <w:t>:</w:t>
+      </w:r>
+    </w:p>
+    <w:p>
+      <w:pPr>
+        <w:pStyle w:val="a7"/>
+        <w:spacing w:after="160" w:line="360" w:lineRule="auto"/>
+        <w:jc w:val="both"/>
+        <w:rPr>
+          <w:sz w:val="28"/>
+          <w:szCs w:val="28"/>
+          <w:lang w:val="en-US"/>
+        </w:rPr>
+      </w:pPr>
+      <m:oMathPara>
+        <m:oMathParaPr>
+          <m:jc m:val="left"/>
+        </m:oMathParaPr>
+        <m:oMath>
+          <m:r>
+            <m:rPr>
+              <m:sty m:val="p"/>
+            </m:rPr>
+            <w:rPr>
+              <w:rFonts w:ascii="Cambria Math" w:hAnsi="Cambria Math"/>
+              <w:sz w:val="28"/>
+              <w:szCs w:val="28"/>
+              <w:lang w:val="en-US"/>
+            </w:rPr>
+            <m:t>h</m:t>
+          </m:r>
+          <m:r>
+            <m:rPr>
+              <m:sty m:val="p"/>
+            </m:rPr>
+            <w:rPr>
+              <w:rFonts w:ascii="Cambria Math" w:hAnsi="Cambria Math"/>
+              <w:sz w:val="28"/>
+              <w:szCs w:val="28"/>
+              <w:lang w:val="ru-RU"/>
+            </w:rPr>
+            <m:t xml:space="preserve"> = </m:t>
+          </m:r>
+          <m:sSup>
+            <m:sSupPr>
+              <m:ctrlPr>
+                <w:rPr>
+                  <w:rFonts w:ascii="Cambria Math" w:hAnsi="Cambria Math"/>
+                  <w:i/>
+                  <w:sz w:val="28"/>
+                  <w:szCs w:val="28"/>
+                  <w:lang w:val="ru-RU"/>
+                </w:rPr>
+              </m:ctrlPr>
+            </m:sSupPr>
+            <m:e>
+              <m:r>
+                <w:rPr>
+                  <w:rFonts w:ascii="Cambria Math" w:hAnsi="Cambria Math"/>
+                  <w:sz w:val="28"/>
+                  <w:szCs w:val="28"/>
+                  <w:lang w:val="ru-RU"/>
+                </w:rPr>
+                <m:t>10</m:t>
+              </m:r>
+            </m:e>
+            <m:sup>
+              <m:r>
+                <w:rPr>
+                  <w:rFonts w:ascii="Cambria Math" w:hAnsi="Cambria Math"/>
+                  <w:sz w:val="28"/>
+                  <w:szCs w:val="28"/>
+                  <w:lang w:val="ru-RU"/>
+                </w:rPr>
+                <m:t>-9</m:t>
+              </m:r>
+            </m:sup>
+          </m:sSup>
+        </m:oMath>
+      </m:oMathPara>
+    </w:p>
+    <w:tbl>
+      <w:tblPr>
+        <w:tblStyle w:val="a8"/>
+        <w:tblW w:w="0" w:type="auto"/>
+        <w:tblLook w:val="04A0" w:firstRow="1" w:lastRow="0" w:firstColumn="1" w:lastColumn="0" w:noHBand="0" w:noVBand="1"/>
+      </w:tblPr>
+      <w:tblGrid>
+        <w:gridCol w:w="2407"/>
+        <w:gridCol w:w="2407"/>
+        <w:gridCol w:w="2407"/>
+        <w:gridCol w:w="2407"/>
+      </w:tblGrid>
+      <w:tr>
+        <w:tc>
+          <w:tcPr>
+            <w:tcW w:w="2407" w:type="dxa"/>
+          </w:tcPr>
+          <w:p>
+            <w:pPr>
+              <w:spacing w:after="160" w:line="259" w:lineRule="auto"/>
+              <w:jc w:val="center"/>
+              <w:rPr>
+                <w:i/>
+                <w:iCs/>
+                <w:color w:val="000000" w:themeColor="text1"/>
+                <w:sz w:val="28"/>
+                <w:szCs w:val="28"/>
+              </w:rPr>
+            </w:pPr>
+            <w:r>
+              <w:rPr>
+                <w:sz w:val="28"/>
+                <w:szCs w:val="28"/>
+              </w:rPr>
+              <w:t>Схема похідних</w:t>
+            </w:r>
+          </w:p>
+        </w:tc>
+        <w:tc>
+          <w:tcPr>
+            <w:tcW w:w="2407" w:type="dxa"/>
+          </w:tcPr>
+          <w:p>
+            <w:pPr>
+              <w:spacing w:after="160" w:line="259" w:lineRule="auto"/>
+              <w:jc w:val="center"/>
+              <w:rPr>
+                <w:i/>
+                <w:iCs/>
+                <w:color w:val="000000" w:themeColor="text1"/>
+                <w:sz w:val="28"/>
+                <w:szCs w:val="28"/>
+              </w:rPr>
+            </w:pPr>
+            <w:r>
+              <w:rPr>
+                <w:sz w:val="28"/>
+                <w:szCs w:val="28"/>
+              </w:rPr>
+              <w:t>Точка мінімуму, до якої прийшов алгоритм</w:t>
+            </w:r>
+          </w:p>
+        </w:tc>
+        <w:tc>
+          <w:tcPr>
+            <w:tcW w:w="2407" w:type="dxa"/>
+          </w:tcPr>
+          <w:p>
+            <w:pPr>
+              <w:spacing w:after="160" w:line="259" w:lineRule="auto"/>
+              <w:jc w:val="center"/>
+              <w:rPr>
+                <w:i/>
+                <w:iCs/>
+                <w:color w:val="000000" w:themeColor="text1"/>
+                <w:sz w:val="28"/>
+                <w:szCs w:val="28"/>
+              </w:rPr>
+            </w:pPr>
+            <w:r>
+              <w:rPr>
+                <w:sz w:val="28"/>
+                <w:szCs w:val="28"/>
+              </w:rPr>
+              <w:t>Значення у точці мінімуму</w:t>
+            </w:r>
+          </w:p>
+        </w:tc>
+        <w:tc>
+          <w:tcPr>
+            <w:tcW w:w="2407" w:type="dxa"/>
+          </w:tcPr>
+          <w:p>
+            <w:pPr>
+              <w:spacing w:after="160" w:line="259" w:lineRule="auto"/>
+              <w:jc w:val="center"/>
+              <w:rPr>
+                <w:i/>
+                <w:iCs/>
+                <w:color w:val="000000" w:themeColor="text1"/>
+                <w:sz w:val="28"/>
+                <w:szCs w:val="28"/>
+              </w:rPr>
+            </w:pPr>
+            <w:r>
+              <w:rPr>
+                <w:sz w:val="28"/>
+                <w:szCs w:val="28"/>
+              </w:rPr>
+              <w:t>Кількість обчислень функції</w:t>
+            </w:r>
+          </w:p>
+        </w:tc>
+      </w:tr>
+      <w:tr>
+        <w:tc>
+          <w:tcPr>
+            <w:tcW w:w="2407" w:type="dxa"/>
+          </w:tcPr>
+          <w:p>
+            <w:pPr>
+              <w:spacing w:after="160" w:line="259" w:lineRule="auto"/>
+              <w:jc w:val="center"/>
+              <w:rPr>
+                <w:color w:val="000000" w:themeColor="text1"/>
+                <w:sz w:val="28"/>
+                <w:szCs w:val="28"/>
+              </w:rPr>
+            </w:pPr>
+            <w:r>
+              <w:rPr>
+                <w:color w:val="000000" w:themeColor="text1"/>
+                <w:sz w:val="28"/>
+                <w:szCs w:val="28"/>
+              </w:rPr>
+              <w:t>Центральна</w:t>
+            </w:r>
+          </w:p>
+        </w:tc>
+        <w:tc>
+          <w:tcPr>
+            <w:tcW w:w="2407" w:type="dxa"/>
+          </w:tcPr>
+          <w:p>
+            <w:pPr>
+              <w:spacing w:after="160" w:line="259" w:lineRule="auto"/>
+              <w:jc w:val="center"/>
+              <w:rPr>
+                <w:i/>
+                <w:iCs/>
+                <w:color w:val="000000" w:themeColor="text1"/>
+                <w:sz w:val="28"/>
+                <w:szCs w:val="28"/>
+              </w:rPr>
+            </w:pPr>
+            <w:r>
+              <w:rPr>
+                <w:sz w:val="28"/>
+                <w:szCs w:val="28"/>
+                <w:lang w:val="ru-RU"/>
+              </w:rPr>
+              <w:t>[1.02571 1.05225]</w:t>
+            </w:r>
+          </w:p>
+        </w:tc>
+        <w:tc>
+          <w:tcPr>
+            <w:tcW w:w="2407" w:type="dxa"/>
+          </w:tcPr>
+          <w:p>
+            <w:pPr>
+              <w:spacing w:after="160" w:line="259" w:lineRule="auto"/>
+              <w:jc w:val="center"/>
+              <w:rPr>
+                <w:i/>
+                <w:iCs/>
+                <w:color w:val="000000" w:themeColor="text1"/>
+                <w:sz w:val="28"/>
+                <w:szCs w:val="28"/>
+              </w:rPr>
+            </w:pPr>
+            <w:r>
+              <w:rPr>
+                <w:sz w:val="28"/>
+                <w:szCs w:val="28"/>
+                <w:lang w:val="ru-RU"/>
+              </w:rPr>
+              <w:t>0.00066</w:t>
+            </w:r>
+          </w:p>
+        </w:tc>
+        <w:tc>
+          <w:tcPr>
+            <w:tcW w:w="2407" w:type="dxa"/>
+          </w:tcPr>
+          <w:p>
+            <w:pPr>
+              <w:spacing w:after="160" w:line="259" w:lineRule="auto"/>
+              <w:jc w:val="center"/>
+              <w:rPr>
+                <w:i/>
+                <w:iCs/>
+                <w:color w:val="000000" w:themeColor="text1"/>
+                <w:sz w:val="28"/>
+                <w:szCs w:val="28"/>
+              </w:rPr>
+            </w:pPr>
+            <w:r>
+              <w:rPr>
+                <w:sz w:val="28"/>
+                <w:szCs w:val="28"/>
+                <w:lang w:val="ru-RU"/>
+              </w:rPr>
+              <w:t>1896</w:t>
+            </w:r>
+          </w:p>
+        </w:tc>
+      </w:tr>
+      <w:tr>
+        <w:tc>
+          <w:tcPr>
+            <w:tcW w:w="2407" w:type="dxa"/>
+          </w:tcPr>
+          <w:p>
+            <w:pPr>
+              <w:spacing w:after="160" w:line="259" w:lineRule="auto"/>
+              <w:jc w:val="center"/>
+              <w:rPr>
+                <w:color w:val="000000" w:themeColor="text1"/>
+                <w:sz w:val="28"/>
+                <w:szCs w:val="28"/>
+              </w:rPr>
+            </w:pPr>
+            <w:r>
+              <w:rPr>
+                <w:color w:val="000000" w:themeColor="text1"/>
+                <w:sz w:val="28"/>
+                <w:szCs w:val="28"/>
+              </w:rPr>
+              <w:t>Лівостороння</w:t>
+            </w:r>
+          </w:p>
+        </w:tc>
+        <w:tc>
+          <w:tcPr>
+            <w:tcW w:w="2407" w:type="dxa"/>
+          </w:tcPr>
+          <w:p>
+            <w:pPr>
+              <w:spacing w:after="160" w:line="259" w:lineRule="auto"/>
+              <w:jc w:val="center"/>
+              <w:rPr>
+                <w:color w:val="000000" w:themeColor="text1"/>
+                <w:sz w:val="28"/>
+                <w:szCs w:val="28"/>
+              </w:rPr>
+            </w:pPr>
+            <w:r>
+              <w:rPr>
+                <w:color w:val="000000" w:themeColor="text1"/>
+                <w:sz w:val="28"/>
+                <w:szCs w:val="28"/>
+              </w:rPr>
+              <w:t>[0.8651  0.74801]</w:t>
+            </w:r>
+          </w:p>
+        </w:tc>
+        <w:tc>
+          <w:tcPr>
+            <w:tcW w:w="2407" w:type="dxa"/>
+          </w:tcPr>
+          <w:p>
+            <w:pPr>
+              <w:spacing w:after="160" w:line="259" w:lineRule="auto"/>
+              <w:jc w:val="center"/>
+              <w:rPr>
+                <w:color w:val="000000" w:themeColor="text1"/>
+                <w:sz w:val="28"/>
+                <w:szCs w:val="28"/>
+              </w:rPr>
+            </w:pPr>
+            <w:r>
+              <w:rPr>
+                <w:color w:val="000000" w:themeColor="text1"/>
+                <w:sz w:val="28"/>
+                <w:szCs w:val="28"/>
+              </w:rPr>
+              <w:t>0.01821</w:t>
+            </w:r>
+          </w:p>
+        </w:tc>
+        <w:tc>
+          <w:tcPr>
+            <w:tcW w:w="2407" w:type="dxa"/>
+          </w:tcPr>
+          <w:p>
+            <w:pPr>
+              <w:spacing w:after="160" w:line="259" w:lineRule="auto"/>
+              <w:jc w:val="center"/>
+              <w:rPr>
+                <w:color w:val="000000" w:themeColor="text1"/>
+                <w:sz w:val="28"/>
+                <w:szCs w:val="28"/>
+              </w:rPr>
+            </w:pPr>
+            <w:r>
+              <w:rPr>
+                <w:color w:val="000000" w:themeColor="text1"/>
+                <w:sz w:val="28"/>
+                <w:szCs w:val="28"/>
+              </w:rPr>
+              <w:t>1803</w:t>
+            </w:r>
+          </w:p>
+        </w:tc>
+      </w:tr>
+      <w:tr>
+        <w:tc>
+          <w:tcPr>
+            <w:tcW w:w="2407" w:type="dxa"/>
+          </w:tcPr>
+          <w:p>
+            <w:pPr>
+              <w:spacing w:after="160" w:line="259" w:lineRule="auto"/>
+              <w:jc w:val="center"/>
+              <w:rPr>
+                <w:color w:val="000000" w:themeColor="text1"/>
+                <w:sz w:val="28"/>
+                <w:szCs w:val="28"/>
+              </w:rPr>
+            </w:pPr>
+            <w:r>
+              <w:rPr>
+                <w:color w:val="000000" w:themeColor="text1"/>
+                <w:sz w:val="28"/>
+                <w:szCs w:val="28"/>
+              </w:rPr>
+              <w:t>Правостороння</w:t>
+            </w:r>
+          </w:p>
+        </w:tc>
+        <w:tc>
+          <w:tcPr>
+            <w:tcW w:w="2407" w:type="dxa"/>
+          </w:tcPr>
+          <w:p>
+            <w:pPr>
+              <w:spacing w:after="160" w:line="259" w:lineRule="auto"/>
+              <w:jc w:val="center"/>
+              <w:rPr>
+                <w:color w:val="000000" w:themeColor="text1"/>
+                <w:sz w:val="28"/>
+                <w:szCs w:val="28"/>
+                <w:lang w:val="en-US"/>
+              </w:rPr>
+            </w:pPr>
+            <w:r>
+              <w:rPr>
+                <w:color w:val="000000" w:themeColor="text1"/>
+                <w:sz w:val="28"/>
+                <w:szCs w:val="28"/>
+              </w:rPr>
+              <w:t>[0.90634 0.82105]</w:t>
+            </w:r>
+          </w:p>
+        </w:tc>
+        <w:tc>
+          <w:tcPr>
+            <w:tcW w:w="2407" w:type="dxa"/>
+          </w:tcPr>
+          <w:p>
+            <w:pPr>
+              <w:spacing w:after="160" w:line="259" w:lineRule="auto"/>
+              <w:jc w:val="center"/>
+              <w:rPr>
+                <w:color w:val="000000" w:themeColor="text1"/>
+                <w:sz w:val="28"/>
+                <w:szCs w:val="28"/>
+              </w:rPr>
+            </w:pPr>
+            <w:r>
+              <w:rPr>
+                <w:color w:val="000000" w:themeColor="text1"/>
+                <w:sz w:val="28"/>
+                <w:szCs w:val="28"/>
+                <w:lang w:val="en-US"/>
+              </w:rPr>
+              <w:t>0.00879</w:t>
+            </w:r>
+          </w:p>
+        </w:tc>
+        <w:tc>
+          <w:tcPr>
+            <w:tcW w:w="2407" w:type="dxa"/>
+          </w:tcPr>
+          <w:p>
+            <w:pPr>
+              <w:spacing w:after="160" w:line="259" w:lineRule="auto"/>
+              <w:jc w:val="center"/>
+              <w:rPr>
+                <w:color w:val="000000" w:themeColor="text1"/>
+                <w:sz w:val="28"/>
+                <w:szCs w:val="28"/>
+              </w:rPr>
+            </w:pPr>
+            <w:r>
+              <w:rPr>
+                <w:color w:val="000000" w:themeColor="text1"/>
+                <w:sz w:val="28"/>
+                <w:szCs w:val="28"/>
+              </w:rPr>
+              <w:t>1954</w:t>
+            </w:r>
+          </w:p>
+        </w:tc>
+      </w:tr>
+    </w:tbl>
+    <w:p>
+      <w:pPr>
+        <w:spacing w:after="160" w:line="259" w:lineRule="auto"/>
+        <w:ind w:firstLine="709"/>
+        <w:jc w:val="both"/>
+        <w:rPr>
+          <w:i/>
+          <w:iCs/>
           <w:color w:val="000000" w:themeColor="text1"/>
           <w:sz w:val="28"/>
           <w:szCs w:val="28"/>

</xml_diff>

<commit_message>
Tried to create DSK Pauevala
</commit_message>
<xml_diff>
--- a/Передерей_КМ-03_Курсова робота.docx
+++ b/Передерей_КМ-03_Курсова робота.docx
@@ -345,21 +345,12 @@
                 <w:szCs w:val="28"/>
               </w:rPr>
             </w:pPr>
-            <w:proofErr w:type="spellStart"/>
-            <w:r>
-              <w:rPr>
-                <w:sz w:val="28"/>
-                <w:szCs w:val="28"/>
-              </w:rPr>
-              <w:t>Передерея</w:t>
-            </w:r>
-            <w:proofErr w:type="spellEnd"/>
-            <w:r>
-              <w:rPr>
-                <w:sz w:val="28"/>
-                <w:szCs w:val="28"/>
-              </w:rPr>
-              <w:t xml:space="preserve"> Б. О.</w:t>
+            <w:r>
+              <w:rPr>
+                <w:sz w:val="28"/>
+                <w:szCs w:val="28"/>
+              </w:rPr>
+              <w:t>Передерея Б. О.</w:t>
             </w:r>
             <w:r>
               <w:rPr>
@@ -423,7 +414,6 @@
               </w:rPr>
               <w:t xml:space="preserve"> </w:t>
             </w:r>
-            <w:proofErr w:type="spellStart"/>
             <w:r>
               <w:rPr>
                 <w:sz w:val="28"/>
@@ -431,7 +421,6 @@
               </w:rPr>
               <w:t>Ладогубець</w:t>
             </w:r>
-            <w:proofErr w:type="spellEnd"/>
             <w:r>
               <w:rPr>
                 <w:sz w:val="28"/>
@@ -936,23 +925,7 @@
           <w:sz w:val="28"/>
           <w:szCs w:val="28"/>
         </w:rPr>
-        <w:t xml:space="preserve">при мінімізації функції </w:t>
-      </w:r>
-      <w:proofErr w:type="spellStart"/>
-      <w:r>
-        <w:rPr>
-          <w:sz w:val="28"/>
-          <w:szCs w:val="28"/>
-        </w:rPr>
-        <w:t>Розенброка</w:t>
-      </w:r>
-      <w:proofErr w:type="spellEnd"/>
-      <w:r>
-        <w:rPr>
-          <w:sz w:val="28"/>
-          <w:szCs w:val="28"/>
-        </w:rPr>
-        <w:t xml:space="preserve">  в залежності від:</w:t>
+        <w:t>при мінімізації функції Розенброка  в залежності від:</w:t>
       </w:r>
     </w:p>
     <w:p>
@@ -976,6 +949,22 @@
         </w:rPr>
         <w:t>Величини кроку h при обчисленні похідних.</w:t>
       </w:r>
+      <w:r>
+        <w:rPr>
+          <w:sz w:val="28"/>
+          <w:szCs w:val="28"/>
+          <w:lang w:val="ru-RU"/>
+        </w:rPr>
+        <w:t xml:space="preserve"> </w:t>
+      </w:r>
+      <w:r>
+        <w:rPr>
+          <w:sz w:val="28"/>
+          <w:szCs w:val="28"/>
+          <w:lang w:val="en-US"/>
+        </w:rPr>
+        <w:t>+</w:t>
+      </w:r>
     </w:p>
     <w:p>
       <w:pPr>
@@ -998,6 +987,14 @@
         </w:rPr>
         <w:t>Схеми обчислення похідних.</w:t>
       </w:r>
+      <w:r>
+        <w:rPr>
+          <w:sz w:val="28"/>
+          <w:szCs w:val="28"/>
+          <w:lang w:val="en-US"/>
+        </w:rPr>
+        <w:t xml:space="preserve"> + </w:t>
+      </w:r>
     </w:p>
     <w:p>
       <w:pPr>
@@ -1029,6 +1026,14 @@
         </w:rPr>
         <w:t>.</w:t>
       </w:r>
+      <w:r>
+        <w:rPr>
+          <w:sz w:val="28"/>
+          <w:szCs w:val="28"/>
+          <w:lang w:val="ru-RU"/>
+        </w:rPr>
+        <w:t xml:space="preserve"> -</w:t>
+      </w:r>
     </w:p>
     <w:bookmarkEnd w:id="0"/>
     <w:p>
@@ -1059,6 +1064,14 @@
           <w:szCs w:val="28"/>
         </w:rPr>
         <w:t>(ДСК-Пауелла або Золотого перетину).</w:t>
+      </w:r>
+      <w:r>
+        <w:rPr>
+          <w:sz w:val="28"/>
+          <w:szCs w:val="28"/>
+          <w:lang w:val="ru-RU"/>
+        </w:rPr>
+        <w:t xml:space="preserve"> </w:t>
       </w:r>
     </w:p>
     <w:p>
@@ -1120,23 +1133,7 @@
           <w:sz w:val="28"/>
           <w:szCs w:val="28"/>
         </w:rPr>
-        <w:t xml:space="preserve">в алгоритмі </w:t>
-      </w:r>
-      <w:proofErr w:type="spellStart"/>
-      <w:r>
-        <w:rPr>
-          <w:sz w:val="28"/>
-          <w:szCs w:val="28"/>
-        </w:rPr>
-        <w:t>Свена</w:t>
-      </w:r>
-      <w:proofErr w:type="spellEnd"/>
-      <w:r>
-        <w:rPr>
-          <w:sz w:val="28"/>
-          <w:szCs w:val="28"/>
-        </w:rPr>
-        <w:t>.</w:t>
+        <w:t>в алгоритмі Свена.</w:t>
       </w:r>
     </w:p>
     <w:p>
@@ -1658,77 +1655,13 @@
         </w:rPr>
         <w:t xml:space="preserve">Наявності </w:t>
       </w:r>
-      <w:proofErr w:type="spellStart"/>
       <w:r>
         <w:rPr>
           <w:sz w:val="28"/>
           <w:szCs w:val="28"/>
           <w:lang w:val="ru-RU"/>
         </w:rPr>
-        <w:t>модифікацій</w:t>
-      </w:r>
-      <w:proofErr w:type="spellEnd"/>
-      <w:r>
-        <w:rPr>
-          <w:sz w:val="28"/>
-          <w:szCs w:val="28"/>
-          <w:lang w:val="ru-RU"/>
-        </w:rPr>
-        <w:t xml:space="preserve"> (</w:t>
-      </w:r>
-      <w:proofErr w:type="spellStart"/>
-      <w:r>
-        <w:rPr>
-          <w:sz w:val="28"/>
-          <w:szCs w:val="28"/>
-          <w:lang w:val="ru-RU"/>
-        </w:rPr>
-        <w:t>методи</w:t>
-      </w:r>
-      <w:proofErr w:type="spellEnd"/>
-      <w:r>
-        <w:rPr>
-          <w:sz w:val="28"/>
-          <w:szCs w:val="28"/>
-          <w:lang w:val="ru-RU"/>
-        </w:rPr>
-        <w:t xml:space="preserve"> Бута, </w:t>
-      </w:r>
-      <w:proofErr w:type="spellStart"/>
-      <w:r>
-        <w:rPr>
-          <w:sz w:val="28"/>
-          <w:szCs w:val="28"/>
-          <w:lang w:val="ru-RU"/>
-        </w:rPr>
-        <w:t>Люстерніка</w:t>
-      </w:r>
-      <w:proofErr w:type="spellEnd"/>
-      <w:r>
-        <w:rPr>
-          <w:sz w:val="28"/>
-          <w:szCs w:val="28"/>
-          <w:lang w:val="ru-RU"/>
-        </w:rPr>
-        <w:t xml:space="preserve">, </w:t>
-      </w:r>
-      <w:proofErr w:type="spellStart"/>
-      <w:r>
-        <w:rPr>
-          <w:sz w:val="28"/>
-          <w:szCs w:val="28"/>
-          <w:lang w:val="ru-RU"/>
-        </w:rPr>
-        <w:t>важкої</w:t>
-      </w:r>
-      <w:proofErr w:type="spellEnd"/>
-      <w:r>
-        <w:rPr>
-          <w:sz w:val="28"/>
-          <w:szCs w:val="28"/>
-          <w:lang w:val="ru-RU"/>
-        </w:rPr>
-        <w:t xml:space="preserve"> кульки)</w:t>
+        <w:t>модифікацій (методи Бута, Люстерніка, важкої кульки)</w:t>
       </w:r>
       <w:r>
         <w:rPr>
@@ -3865,17 +3798,8 @@
           <w:sz w:val="28"/>
           <w:szCs w:val="28"/>
         </w:rPr>
-        <w:t xml:space="preserve">Величина параметру в алгоритмі </w:t>
-      </w:r>
-      <w:proofErr w:type="spellStart"/>
-      <w:r>
-        <w:rPr>
-          <w:sz w:val="28"/>
-          <w:szCs w:val="28"/>
-        </w:rPr>
-        <w:t>Свена</w:t>
-      </w:r>
-      <w:proofErr w:type="spellEnd"/>
+        <w:t>Величина параметру в алгоритмі Свена</w:t>
+      </w:r>
       <w:r>
         <w:rPr>
           <w:sz w:val="28"/>
@@ -3935,18 +3859,8 @@
           <w:szCs w:val="28"/>
           <w:lang w:val="ru-RU"/>
         </w:rPr>
-        <w:t xml:space="preserve">Дельта лямбда у </w:t>
-      </w:r>
-      <w:proofErr w:type="spellStart"/>
-      <w:r>
-        <w:rPr>
-          <w:sz w:val="28"/>
-          <w:szCs w:val="28"/>
-          <w:lang w:val="ru-RU"/>
-        </w:rPr>
-        <w:t>Свені</w:t>
-      </w:r>
-      <w:proofErr w:type="spellEnd"/>
+        <w:t>Дельта лямбда у Свені</w:t>
+      </w:r>
       <w:r>
         <w:rPr>
           <w:sz w:val="28"/>
@@ -5034,18 +4948,8 @@
                 <w:szCs w:val="28"/>
                 <w:lang w:val="ru-RU"/>
               </w:rPr>
-              <w:t>[0.95286 0.</w:t>
-            </w:r>
-            <w:proofErr w:type="gramStart"/>
-            <w:r>
-              <w:rPr>
-                <w:sz w:val="28"/>
-                <w:szCs w:val="28"/>
-                <w:lang w:val="ru-RU"/>
-              </w:rPr>
-              <w:t>9078 ]</w:t>
-            </w:r>
-            <w:proofErr w:type="gramEnd"/>
+              <w:t>[0.95286 0.9078 ]</w:t>
+            </w:r>
           </w:p>
         </w:tc>
         <w:tc>
@@ -5467,18 +5371,8 @@
                 <w:szCs w:val="28"/>
                 <w:lang w:val="ru-RU"/>
               </w:rPr>
-              <w:t>[0.93454 0.</w:t>
-            </w:r>
-            <w:proofErr w:type="gramStart"/>
-            <w:r>
-              <w:rPr>
-                <w:sz w:val="28"/>
-                <w:szCs w:val="28"/>
-                <w:lang w:val="ru-RU"/>
-              </w:rPr>
-              <w:t>8731 ]</w:t>
-            </w:r>
-            <w:proofErr w:type="gramEnd"/>
+              <w:t>[0.93454 0.8731 ]</w:t>
+            </w:r>
           </w:p>
         </w:tc>
         <w:tc>
@@ -6037,25 +5931,7 @@
                 <w:szCs w:val="28"/>
                 <w:lang w:val="ru-RU"/>
               </w:rPr>
-              <w:t>[</w:t>
-            </w:r>
-            <w:proofErr w:type="gramStart"/>
-            <w:r>
-              <w:rPr>
-                <w:sz w:val="28"/>
-                <w:szCs w:val="28"/>
-                <w:lang w:val="ru-RU"/>
-              </w:rPr>
-              <w:t>0.8757  0.76615</w:t>
-            </w:r>
-            <w:proofErr w:type="gramEnd"/>
-            <w:r>
-              <w:rPr>
-                <w:sz w:val="28"/>
-                <w:szCs w:val="28"/>
-                <w:lang w:val="ru-RU"/>
-              </w:rPr>
-              <w:t>]</w:t>
+              <w:t>[0.8757  0.76615]</w:t>
             </w:r>
           </w:p>
         </w:tc>
@@ -6283,23 +6159,7 @@
           <w:sz w:val="28"/>
           <w:szCs w:val="28"/>
         </w:rPr>
-        <w:t xml:space="preserve">Величина кроку впливала на результат </w:t>
-      </w:r>
-      <w:proofErr w:type="spellStart"/>
-      <w:r>
-        <w:rPr>
-          <w:sz w:val="28"/>
-          <w:szCs w:val="28"/>
-        </w:rPr>
-        <w:t>нелінійно</w:t>
-      </w:r>
-      <w:proofErr w:type="spellEnd"/>
-      <w:r>
-        <w:rPr>
-          <w:sz w:val="28"/>
-          <w:szCs w:val="28"/>
-        </w:rPr>
-        <w:t xml:space="preserve">, тобто зменшення величини кроку не гарантували підвищення точності. З наведеної таблиці найкраща себе показали </w:t>
+        <w:t xml:space="preserve">Величина кроку впливала на результат нелінійно, тобто зменшення величини кроку не гарантували підвищення точності. З наведеної таблиці найкраща себе показали </w:t>
       </w:r>
       <m:oMath>
         <m:r>
@@ -7139,17 +6999,8 @@
           <w:sz w:val="28"/>
           <w:szCs w:val="28"/>
         </w:rPr>
-        <w:t xml:space="preserve">Величина параметру в алгоритмі </w:t>
-      </w:r>
-      <w:proofErr w:type="spellStart"/>
-      <w:r>
-        <w:rPr>
-          <w:sz w:val="28"/>
-          <w:szCs w:val="28"/>
-        </w:rPr>
-        <w:t>Свена</w:t>
-      </w:r>
-      <w:proofErr w:type="spellEnd"/>
+        <w:t>Величина параметру в алгоритмі Свена</w:t>
+      </w:r>
       <w:r>
         <w:rPr>
           <w:sz w:val="28"/>
@@ -7176,18 +7027,8 @@
           <w:szCs w:val="28"/>
           <w:lang w:val="ru-RU"/>
         </w:rPr>
-        <w:t xml:space="preserve">Величина кроку у </w:t>
-      </w:r>
-      <w:proofErr w:type="spellStart"/>
-      <w:r>
-        <w:rPr>
-          <w:sz w:val="28"/>
-          <w:szCs w:val="28"/>
-          <w:lang w:val="ru-RU"/>
-        </w:rPr>
-        <w:t>похідних</w:t>
-      </w:r>
-      <w:proofErr w:type="spellEnd"/>
+        <w:t>Величина кроку у похідних</w:t>
+      </w:r>
       <w:r>
         <w:rPr>
           <w:sz w:val="28"/>
@@ -7267,18 +7108,8 @@
           <w:szCs w:val="28"/>
           <w:lang w:val="ru-RU"/>
         </w:rPr>
-        <w:t xml:space="preserve">Дельта лямбда у </w:t>
-      </w:r>
-      <w:proofErr w:type="spellStart"/>
-      <w:r>
-        <w:rPr>
-          <w:sz w:val="28"/>
-          <w:szCs w:val="28"/>
-          <w:lang w:val="ru-RU"/>
-        </w:rPr>
-        <w:t>Свені</w:t>
-      </w:r>
-      <w:proofErr w:type="spellEnd"/>
+        <w:t>Дельта лямбда у Свені</w:t>
+      </w:r>
       <w:r>
         <w:rPr>
           <w:sz w:val="28"/>
@@ -8661,16 +8492,7 @@
                         <w:szCs w:val="28"/>
                         <w:lang w:val="en-US"/>
                       </w:rPr>
-                      <m:t>-</m:t>
-                    </m:r>
-                    <m:r>
-                      <w:rPr>
-                        <w:rFonts w:ascii="Cambria Math" w:hAnsi="Cambria Math"/>
-                        <w:sz w:val="28"/>
-                        <w:szCs w:val="28"/>
-                        <w:lang w:val="en-US"/>
-                      </w:rPr>
-                      <m:t>9</m:t>
+                      <m:t>-9</m:t>
                     </m:r>
                   </m:sup>
                 </m:sSup>
@@ -8906,15 +8728,7 @@
                 <w:sz w:val="28"/>
                 <w:szCs w:val="28"/>
               </w:rPr>
-              <m:t>-</m:t>
-            </m:r>
-            <m:r>
-              <w:rPr>
-                <w:rFonts w:ascii="Cambria Math" w:hAnsi="Cambria Math"/>
-                <w:sz w:val="28"/>
-                <w:szCs w:val="28"/>
-              </w:rPr>
-              <m:t>9</m:t>
+              <m:t>-9</m:t>
             </m:r>
           </m:sup>
         </m:sSup>
@@ -8924,21 +8738,7 @@
           <w:sz w:val="28"/>
           <w:szCs w:val="28"/>
         </w:rPr>
-        <w:t xml:space="preserve"> з </w:t>
-      </w:r>
-      <w:r>
-        <w:rPr>
-          <w:sz w:val="28"/>
-          <w:szCs w:val="28"/>
-        </w:rPr>
-        <w:t>1896</w:t>
-      </w:r>
-      <w:r>
-        <w:rPr>
-          <w:sz w:val="28"/>
-          <w:szCs w:val="28"/>
-        </w:rPr>
-        <w:t xml:space="preserve"> до 1920. Тому у наступних досліджен</w:t>
+        <w:t xml:space="preserve"> з 1896 до 1920. Тому у наступних досліджен</w:t>
       </w:r>
       <w:r>
         <w:rPr>
@@ -9037,8 +8837,3889 @@
       <w:pPr>
         <w:jc w:val="both"/>
         <w:rPr>
+          <w:sz w:val="28"/>
+          <w:szCs w:val="28"/>
+        </w:rPr>
+      </w:pPr>
+    </w:p>
+    <w:p>
+      <w:pPr>
+        <w:jc w:val="both"/>
+        <w:rPr>
+          <w:sz w:val="28"/>
+          <w:szCs w:val="28"/>
+        </w:rPr>
+      </w:pPr>
+      <w:r>
+        <w:rPr>
+          <w:sz w:val="28"/>
+          <w:szCs w:val="28"/>
+        </w:rPr>
+        <w:t>???</w:t>
+      </w:r>
+    </w:p>
+    <w:p>
+      <w:pPr>
+        <w:jc w:val="both"/>
+        <w:rPr>
+          <w:sz w:val="28"/>
+          <w:szCs w:val="28"/>
+        </w:rPr>
+      </w:pPr>
+    </w:p>
+    <w:p>
+      <w:pPr>
+        <w:jc w:val="both"/>
+        <w:rPr>
           <w:i/>
           <w:iCs/>
+          <w:noProof/>
+          <w:sz w:val="28"/>
+          <w:szCs w:val="28"/>
+        </w:rPr>
+      </w:pPr>
+      <w:r>
+        <w:rPr>
+          <w:i/>
+          <w:iCs/>
+          <w:noProof/>
+          <w:sz w:val="28"/>
+          <w:szCs w:val="28"/>
+        </w:rPr>
+        <w:t xml:space="preserve">Вплив </w:t>
+      </w:r>
+      <w:r>
+        <w:rPr>
+          <w:i/>
+          <w:iCs/>
+          <w:noProof/>
+          <w:sz w:val="28"/>
+          <w:szCs w:val="28"/>
+        </w:rPr>
+        <w:t>в</w:t>
+      </w:r>
+      <w:r>
+        <w:rPr>
+          <w:i/>
+          <w:iCs/>
+          <w:noProof/>
+          <w:sz w:val="28"/>
+          <w:szCs w:val="28"/>
+        </w:rPr>
+        <w:t>иду методу одновимірного по</w:t>
+      </w:r>
+      <w:r>
+        <w:rPr>
+          <w:i/>
+          <w:iCs/>
+          <w:noProof/>
+          <w:sz w:val="28"/>
+          <w:szCs w:val="28"/>
+        </w:rPr>
+        <w:t xml:space="preserve">шуку </w:t>
+      </w:r>
+      <w:r>
+        <w:rPr>
+          <w:i/>
+          <w:iCs/>
+          <w:noProof/>
+          <w:sz w:val="28"/>
+          <w:szCs w:val="28"/>
+        </w:rPr>
+        <w:t>та т</w:t>
+      </w:r>
+      <w:r>
+        <w:rPr>
+          <w:i/>
+          <w:iCs/>
+          <w:noProof/>
+          <w:sz w:val="28"/>
+          <w:szCs w:val="28"/>
+        </w:rPr>
+        <w:t>очності методу одновимірного пошуку</w:t>
+      </w:r>
+    </w:p>
+    <w:p>
+      <w:pPr>
+        <w:pStyle w:val="a7"/>
+        <w:spacing w:after="160" w:line="360" w:lineRule="auto"/>
+        <w:jc w:val="both"/>
+        <w:rPr>
+          <w:sz w:val="28"/>
+          <w:szCs w:val="28"/>
+          <w:lang w:val="ru-RU"/>
+        </w:rPr>
+      </w:pPr>
+      <w:r>
+        <w:rPr>
+          <w:sz w:val="28"/>
+          <w:szCs w:val="28"/>
+        </w:rPr>
+        <w:t>Початкова точка</w:t>
+      </w:r>
+      <w:r>
+        <w:rPr>
+          <w:sz w:val="28"/>
+          <w:szCs w:val="28"/>
+          <w:lang w:val="ru-RU"/>
+        </w:rPr>
+        <w:t>: (-1.2, 0)</w:t>
+      </w:r>
+    </w:p>
+    <w:p>
+      <w:pPr>
+        <w:jc w:val="both"/>
+        <w:rPr>
+          <w:i/>
+          <w:iCs/>
+          <w:noProof/>
+          <w:sz w:val="28"/>
+          <w:szCs w:val="28"/>
+          <w:lang w:val="ru-RU"/>
+        </w:rPr>
+      </w:pPr>
+    </w:p>
+    <w:p>
+      <w:pPr>
+        <w:pStyle w:val="a7"/>
+        <w:spacing w:after="160" w:line="360" w:lineRule="auto"/>
+        <w:jc w:val="both"/>
+        <w:rPr>
+          <w:sz w:val="28"/>
+          <w:szCs w:val="28"/>
+          <w:lang w:eastAsia="en-US"/>
+        </w:rPr>
+      </w:pPr>
+      <w:r>
+        <w:rPr>
+          <w:sz w:val="28"/>
+          <w:szCs w:val="28"/>
+        </w:rPr>
+        <w:lastRenderedPageBreak/>
+        <w:t>Критерій закінчення</w:t>
+      </w:r>
+      <w:r>
+        <w:rPr>
+          <w:sz w:val="28"/>
+          <w:szCs w:val="28"/>
+          <w:lang w:val="ru-RU"/>
+        </w:rPr>
+        <w:t xml:space="preserve">:  </w:t>
+      </w:r>
+      <m:oMath>
+        <m:d>
+          <m:dPr>
+            <m:begChr m:val="{"/>
+            <m:endChr m:val=""/>
+            <m:ctrlPr>
+              <w:rPr>
+                <w:rFonts w:ascii="Cambria Math" w:hAnsi="Cambria Math"/>
+                <w:i/>
+                <w:sz w:val="28"/>
+                <w:szCs w:val="28"/>
+                <w:lang w:eastAsia="en-US"/>
+              </w:rPr>
+            </m:ctrlPr>
+          </m:dPr>
+          <m:e>
+            <m:eqArr>
+              <m:eqArrPr>
+                <m:ctrlPr>
+                  <w:rPr>
+                    <w:rFonts w:ascii="Cambria Math" w:hAnsi="Cambria Math"/>
+                    <w:i/>
+                    <w:sz w:val="28"/>
+                    <w:szCs w:val="28"/>
+                    <w:lang w:eastAsia="en-US"/>
+                  </w:rPr>
+                </m:ctrlPr>
+              </m:eqArrPr>
+              <m:e>
+                <m:f>
+                  <m:fPr>
+                    <m:ctrlPr>
+                      <w:rPr>
+                        <w:rFonts w:ascii="Cambria Math" w:hAnsi="Cambria Math"/>
+                        <w:i/>
+                        <w:sz w:val="28"/>
+                        <w:szCs w:val="28"/>
+                        <w:lang w:eastAsia="en-US"/>
+                      </w:rPr>
+                    </m:ctrlPr>
+                  </m:fPr>
+                  <m:num>
+                    <m:d>
+                      <m:dPr>
+                        <m:begChr m:val="‖"/>
+                        <m:endChr m:val="‖"/>
+                        <m:ctrlPr>
+                          <w:rPr>
+                            <w:rFonts w:ascii="Cambria Math" w:hAnsi="Cambria Math"/>
+                            <w:i/>
+                            <w:sz w:val="28"/>
+                            <w:szCs w:val="28"/>
+                            <w:lang w:eastAsia="en-US"/>
+                          </w:rPr>
+                        </m:ctrlPr>
+                      </m:dPr>
+                      <m:e>
+                        <m:sSup>
+                          <m:sSupPr>
+                            <m:ctrlPr>
+                              <w:rPr>
+                                <w:rFonts w:ascii="Cambria Math" w:hAnsi="Cambria Math"/>
+                                <w:i/>
+                                <w:sz w:val="28"/>
+                                <w:szCs w:val="28"/>
+                                <w:lang w:eastAsia="en-US"/>
+                              </w:rPr>
+                            </m:ctrlPr>
+                          </m:sSupPr>
+                          <m:e>
+                            <m:r>
+                              <w:rPr>
+                                <w:rFonts w:ascii="Cambria Math" w:hAnsi="Cambria Math"/>
+                                <w:sz w:val="28"/>
+                                <w:szCs w:val="28"/>
+                              </w:rPr>
+                              <m:t>x</m:t>
+                            </m:r>
+                          </m:e>
+                          <m:sup>
+                            <m:r>
+                              <w:rPr>
+                                <w:rFonts w:ascii="Cambria Math" w:hAnsi="Cambria Math"/>
+                                <w:sz w:val="28"/>
+                                <w:szCs w:val="28"/>
+                              </w:rPr>
+                              <m:t>k+1</m:t>
+                            </m:r>
+                          </m:sup>
+                        </m:sSup>
+                        <m:r>
+                          <w:rPr>
+                            <w:rFonts w:ascii="Cambria Math" w:hAnsi="Cambria Math"/>
+                            <w:sz w:val="28"/>
+                            <w:szCs w:val="28"/>
+                          </w:rPr>
+                          <m:t>-</m:t>
+                        </m:r>
+                        <m:sSup>
+                          <m:sSupPr>
+                            <m:ctrlPr>
+                              <w:rPr>
+                                <w:rFonts w:ascii="Cambria Math" w:hAnsi="Cambria Math"/>
+                                <w:i/>
+                                <w:sz w:val="28"/>
+                                <w:szCs w:val="28"/>
+                                <w:lang w:eastAsia="en-US"/>
+                              </w:rPr>
+                            </m:ctrlPr>
+                          </m:sSupPr>
+                          <m:e>
+                            <m:r>
+                              <w:rPr>
+                                <w:rFonts w:ascii="Cambria Math" w:hAnsi="Cambria Math"/>
+                                <w:sz w:val="28"/>
+                                <w:szCs w:val="28"/>
+                              </w:rPr>
+                              <m:t>x</m:t>
+                            </m:r>
+                          </m:e>
+                          <m:sup>
+                            <m:r>
+                              <w:rPr>
+                                <w:rFonts w:ascii="Cambria Math" w:hAnsi="Cambria Math"/>
+                                <w:sz w:val="28"/>
+                                <w:szCs w:val="28"/>
+                              </w:rPr>
+                              <m:t>k</m:t>
+                            </m:r>
+                          </m:sup>
+                        </m:sSup>
+                      </m:e>
+                    </m:d>
+                  </m:num>
+                  <m:den>
+                    <m:d>
+                      <m:dPr>
+                        <m:begChr m:val="‖"/>
+                        <m:endChr m:val="‖"/>
+                        <m:ctrlPr>
+                          <w:rPr>
+                            <w:rFonts w:ascii="Cambria Math" w:hAnsi="Cambria Math"/>
+                            <w:i/>
+                            <w:sz w:val="28"/>
+                            <w:szCs w:val="28"/>
+                            <w:lang w:eastAsia="en-US"/>
+                          </w:rPr>
+                        </m:ctrlPr>
+                      </m:dPr>
+                      <m:e>
+                        <m:sSup>
+                          <m:sSupPr>
+                            <m:ctrlPr>
+                              <w:rPr>
+                                <w:rFonts w:ascii="Cambria Math" w:hAnsi="Cambria Math"/>
+                                <w:i/>
+                                <w:sz w:val="28"/>
+                                <w:szCs w:val="28"/>
+                                <w:lang w:eastAsia="en-US"/>
+                              </w:rPr>
+                            </m:ctrlPr>
+                          </m:sSupPr>
+                          <m:e>
+                            <m:r>
+                              <w:rPr>
+                                <w:rFonts w:ascii="Cambria Math" w:hAnsi="Cambria Math"/>
+                                <w:sz w:val="28"/>
+                                <w:szCs w:val="28"/>
+                              </w:rPr>
+                              <m:t>x</m:t>
+                            </m:r>
+                          </m:e>
+                          <m:sup>
+                            <m:r>
+                              <w:rPr>
+                                <w:rFonts w:ascii="Cambria Math" w:hAnsi="Cambria Math"/>
+                                <w:sz w:val="28"/>
+                                <w:szCs w:val="28"/>
+                              </w:rPr>
+                              <m:t>k</m:t>
+                            </m:r>
+                          </m:sup>
+                        </m:sSup>
+                      </m:e>
+                    </m:d>
+                  </m:den>
+                </m:f>
+                <m:r>
+                  <w:rPr>
+                    <w:rFonts w:ascii="Cambria Math" w:hAnsi="Cambria Math"/>
+                    <w:sz w:val="28"/>
+                    <w:szCs w:val="28"/>
+                  </w:rPr>
+                  <m:t>≤ε</m:t>
+                </m:r>
+              </m:e>
+              <m:e>
+                <m:d>
+                  <m:dPr>
+                    <m:begChr m:val="|"/>
+                    <m:endChr m:val="|"/>
+                    <m:ctrlPr>
+                      <w:rPr>
+                        <w:rFonts w:ascii="Cambria Math" w:hAnsi="Cambria Math"/>
+                        <w:i/>
+                        <w:sz w:val="28"/>
+                        <w:szCs w:val="28"/>
+                        <w:lang w:eastAsia="en-US"/>
+                      </w:rPr>
+                    </m:ctrlPr>
+                  </m:dPr>
+                  <m:e>
+                    <m:r>
+                      <w:rPr>
+                        <w:rFonts w:ascii="Cambria Math" w:hAnsi="Cambria Math"/>
+                        <w:sz w:val="28"/>
+                        <w:szCs w:val="28"/>
+                        <w:lang w:val="en-US"/>
+                      </w:rPr>
+                      <m:t>f</m:t>
+                    </m:r>
+                    <m:r>
+                      <w:rPr>
+                        <w:rFonts w:ascii="Cambria Math" w:hAnsi="Cambria Math"/>
+                        <w:sz w:val="28"/>
+                        <w:szCs w:val="28"/>
+                      </w:rPr>
+                      <m:t>(</m:t>
+                    </m:r>
+                    <m:sSup>
+                      <m:sSupPr>
+                        <m:ctrlPr>
+                          <w:rPr>
+                            <w:rFonts w:ascii="Cambria Math" w:hAnsi="Cambria Math"/>
+                            <w:i/>
+                            <w:sz w:val="28"/>
+                            <w:szCs w:val="28"/>
+                            <w:lang w:eastAsia="en-US"/>
+                          </w:rPr>
+                        </m:ctrlPr>
+                      </m:sSupPr>
+                      <m:e>
+                        <m:r>
+                          <w:rPr>
+                            <w:rFonts w:ascii="Cambria Math" w:hAnsi="Cambria Math"/>
+                            <w:sz w:val="28"/>
+                            <w:szCs w:val="28"/>
+                          </w:rPr>
+                          <m:t>x</m:t>
+                        </m:r>
+                      </m:e>
+                      <m:sup>
+                        <m:r>
+                          <w:rPr>
+                            <w:rFonts w:ascii="Cambria Math" w:hAnsi="Cambria Math"/>
+                            <w:sz w:val="28"/>
+                            <w:szCs w:val="28"/>
+                          </w:rPr>
+                          <m:t>k+1</m:t>
+                        </m:r>
+                      </m:sup>
+                    </m:sSup>
+                    <m:r>
+                      <w:rPr>
+                        <w:rFonts w:ascii="Cambria Math" w:hAnsi="Cambria Math"/>
+                        <w:sz w:val="28"/>
+                        <w:szCs w:val="28"/>
+                      </w:rPr>
+                      <m:t>)-</m:t>
+                    </m:r>
+                    <m:r>
+                      <w:rPr>
+                        <w:rFonts w:ascii="Cambria Math" w:hAnsi="Cambria Math"/>
+                        <w:sz w:val="28"/>
+                        <w:szCs w:val="28"/>
+                        <w:lang w:val="en-US"/>
+                      </w:rPr>
+                      <m:t>f</m:t>
+                    </m:r>
+                    <m:r>
+                      <w:rPr>
+                        <w:rFonts w:ascii="Cambria Math" w:hAnsi="Cambria Math"/>
+                        <w:sz w:val="28"/>
+                        <w:szCs w:val="28"/>
+                      </w:rPr>
+                      <m:t>(</m:t>
+                    </m:r>
+                    <m:sSup>
+                      <m:sSupPr>
+                        <m:ctrlPr>
+                          <w:rPr>
+                            <w:rFonts w:ascii="Cambria Math" w:hAnsi="Cambria Math"/>
+                            <w:i/>
+                            <w:sz w:val="28"/>
+                            <w:szCs w:val="28"/>
+                            <w:lang w:eastAsia="en-US"/>
+                          </w:rPr>
+                        </m:ctrlPr>
+                      </m:sSupPr>
+                      <m:e>
+                        <m:r>
+                          <w:rPr>
+                            <w:rFonts w:ascii="Cambria Math" w:hAnsi="Cambria Math"/>
+                            <w:sz w:val="28"/>
+                            <w:szCs w:val="28"/>
+                          </w:rPr>
+                          <m:t>x</m:t>
+                        </m:r>
+                      </m:e>
+                      <m:sup>
+                        <m:r>
+                          <w:rPr>
+                            <w:rFonts w:ascii="Cambria Math" w:hAnsi="Cambria Math"/>
+                            <w:sz w:val="28"/>
+                            <w:szCs w:val="28"/>
+                          </w:rPr>
+                          <m:t>k</m:t>
+                        </m:r>
+                      </m:sup>
+                    </m:sSup>
+                    <m:r>
+                      <w:rPr>
+                        <w:rFonts w:ascii="Cambria Math" w:hAnsi="Cambria Math"/>
+                        <w:sz w:val="28"/>
+                        <w:szCs w:val="28"/>
+                      </w:rPr>
+                      <m:t>)</m:t>
+                    </m:r>
+                  </m:e>
+                </m:d>
+                <m:r>
+                  <w:rPr>
+                    <w:rFonts w:ascii="Cambria Math" w:hAnsi="Cambria Math"/>
+                    <w:sz w:val="28"/>
+                    <w:szCs w:val="28"/>
+                  </w:rPr>
+                  <m:t>≤ε</m:t>
+                </m:r>
+              </m:e>
+            </m:eqArr>
+            <m:r>
+              <w:rPr>
+                <w:rFonts w:ascii="Cambria Math" w:hAnsi="Cambria Math"/>
+                <w:sz w:val="28"/>
+                <w:szCs w:val="28"/>
+                <w:lang w:val="ru-RU"/>
+              </w:rPr>
+              <m:t xml:space="preserve"> </m:t>
+            </m:r>
+          </m:e>
+        </m:d>
+      </m:oMath>
+    </w:p>
+    <w:p>
+      <w:pPr>
+        <w:pStyle w:val="a7"/>
+        <w:spacing w:after="160" w:line="360" w:lineRule="auto"/>
+        <w:jc w:val="both"/>
+        <w:rPr>
+          <w:sz w:val="28"/>
+          <w:szCs w:val="28"/>
+        </w:rPr>
+      </w:pPr>
+      <w:r>
+        <w:rPr>
+          <w:sz w:val="28"/>
+          <w:szCs w:val="28"/>
+        </w:rPr>
+        <w:t>Величина похибки</w:t>
+      </w:r>
+      <w:r>
+        <w:rPr>
+          <w:sz w:val="28"/>
+          <w:szCs w:val="28"/>
+          <w:lang w:val="ru-RU"/>
+        </w:rPr>
+        <w:t xml:space="preserve">: </w:t>
+      </w:r>
+      <w:r>
+        <w:rPr>
+          <w:sz w:val="28"/>
+          <w:szCs w:val="28"/>
+        </w:rPr>
+        <w:t>0.001</w:t>
+      </w:r>
+    </w:p>
+    <w:p>
+      <w:pPr>
+        <w:pStyle w:val="a7"/>
+        <w:spacing w:after="160" w:line="360" w:lineRule="auto"/>
+        <w:jc w:val="both"/>
+        <w:rPr>
+          <w:sz w:val="28"/>
+          <w:szCs w:val="28"/>
+          <w:lang w:val="ru-RU"/>
+        </w:rPr>
+      </w:pPr>
+      <w:r>
+        <w:rPr>
+          <w:sz w:val="28"/>
+          <w:szCs w:val="28"/>
+        </w:rPr>
+        <w:t>Величина параметру в алгоритмі Свена</w:t>
+      </w:r>
+      <w:r>
+        <w:rPr>
+          <w:sz w:val="28"/>
+          <w:szCs w:val="28"/>
+          <w:lang w:val="ru-RU"/>
+        </w:rPr>
+        <w:t>: 0.0</w:t>
+      </w:r>
+      <w:r>
+        <w:rPr>
+          <w:sz w:val="28"/>
+          <w:szCs w:val="28"/>
+          <w:lang w:val="ru-RU"/>
+        </w:rPr>
+        <w:t>0</w:t>
+      </w:r>
+      <w:r>
+        <w:rPr>
+          <w:sz w:val="28"/>
+          <w:szCs w:val="28"/>
+          <w:lang w:val="ru-RU"/>
+        </w:rPr>
+        <w:t>1</w:t>
+      </w:r>
+    </w:p>
+    <w:p>
+      <w:pPr>
+        <w:pStyle w:val="a7"/>
+        <w:spacing w:after="160" w:line="360" w:lineRule="auto"/>
+        <w:jc w:val="both"/>
+        <w:rPr>
+          <w:sz w:val="28"/>
+          <w:szCs w:val="28"/>
+          <w:lang w:val="ru-RU"/>
+        </w:rPr>
+      </w:pPr>
+      <w:r>
+        <w:rPr>
+          <w:sz w:val="28"/>
+          <w:szCs w:val="28"/>
+          <w:lang w:val="ru-RU"/>
+        </w:rPr>
+        <w:t>Величина кроку у похідних</w:t>
+      </w:r>
+      <w:r>
+        <w:rPr>
+          <w:sz w:val="28"/>
+          <w:szCs w:val="28"/>
+          <w:lang w:val="ru-RU"/>
+        </w:rPr>
+        <w:t xml:space="preserve">: </w:t>
+      </w:r>
+      <w:r>
+        <w:rPr>
+          <w:sz w:val="28"/>
+          <w:szCs w:val="28"/>
+          <w:lang w:val="en-US"/>
+        </w:rPr>
+        <w:t>h</w:t>
+      </w:r>
+      <w:r>
+        <w:rPr>
+          <w:sz w:val="28"/>
+          <w:szCs w:val="28"/>
+          <w:lang w:val="ru-RU"/>
+        </w:rPr>
+        <w:t xml:space="preserve"> = </w:t>
+      </w:r>
+      <m:oMath>
+        <m:sSup>
+          <m:sSupPr>
+            <m:ctrlPr>
+              <w:rPr>
+                <w:rFonts w:ascii="Cambria Math" w:hAnsi="Cambria Math"/>
+                <w:i/>
+                <w:sz w:val="28"/>
+                <w:szCs w:val="28"/>
+                <w:lang w:val="ru-RU"/>
+              </w:rPr>
+            </m:ctrlPr>
+          </m:sSupPr>
+          <m:e>
+            <m:r>
+              <w:rPr>
+                <w:rFonts w:ascii="Cambria Math" w:hAnsi="Cambria Math"/>
+                <w:sz w:val="28"/>
+                <w:szCs w:val="28"/>
+                <w:lang w:val="ru-RU"/>
+              </w:rPr>
+              <m:t>10</m:t>
+            </m:r>
+          </m:e>
+          <m:sup>
+            <m:r>
+              <w:rPr>
+                <w:rFonts w:ascii="Cambria Math" w:hAnsi="Cambria Math"/>
+                <w:sz w:val="28"/>
+                <w:szCs w:val="28"/>
+                <w:lang w:val="ru-RU"/>
+              </w:rPr>
+              <m:t>-9</m:t>
+            </m:r>
+          </m:sup>
+        </m:sSup>
+      </m:oMath>
+    </w:p>
+    <w:p>
+      <w:pPr>
+        <w:pStyle w:val="a7"/>
+        <w:spacing w:after="160" w:line="360" w:lineRule="auto"/>
+        <w:jc w:val="both"/>
+        <w:rPr>
+          <w:sz w:val="28"/>
+          <w:szCs w:val="28"/>
+          <w:lang w:val="ru-RU"/>
+        </w:rPr>
+      </w:pPr>
+      <w:r>
+        <w:rPr>
+          <w:sz w:val="28"/>
+          <w:szCs w:val="28"/>
+          <w:lang w:val="ru-RU"/>
+        </w:rPr>
+        <w:t>Дельта лямбда у Свені</w:t>
+      </w:r>
+      <w:r>
+        <w:rPr>
+          <w:sz w:val="28"/>
+          <w:szCs w:val="28"/>
+          <w:lang w:val="ru-RU"/>
+        </w:rPr>
+        <w:t>: 0.0</w:t>
+      </w:r>
+      <w:r>
+        <w:rPr>
+          <w:sz w:val="28"/>
+          <w:szCs w:val="28"/>
+          <w:lang w:val="ru-RU"/>
+        </w:rPr>
+        <w:t>0</w:t>
+      </w:r>
+      <w:r>
+        <w:rPr>
+          <w:sz w:val="28"/>
+          <w:szCs w:val="28"/>
+          <w:lang w:val="ru-RU"/>
+        </w:rPr>
+        <w:t xml:space="preserve">1 * </w:t>
+      </w:r>
+      <m:oMath>
+        <m:f>
+          <m:fPr>
+            <m:ctrlPr>
+              <w:rPr>
+                <w:rFonts w:ascii="Cambria Math" w:hAnsi="Cambria Math"/>
+                <w:i/>
+                <w:sz w:val="28"/>
+                <w:szCs w:val="28"/>
+                <w:lang w:val="en-US"/>
+              </w:rPr>
+            </m:ctrlPr>
+          </m:fPr>
+          <m:num>
+            <m:d>
+              <m:dPr>
+                <m:begChr m:val="‖"/>
+                <m:endChr m:val="‖"/>
+                <m:ctrlPr>
+                  <w:rPr>
+                    <w:rFonts w:ascii="Cambria Math" w:hAnsi="Cambria Math"/>
+                    <w:i/>
+                    <w:sz w:val="28"/>
+                    <w:szCs w:val="28"/>
+                    <w:lang w:val="en-US"/>
+                  </w:rPr>
+                </m:ctrlPr>
+              </m:dPr>
+              <m:e>
+                <m:r>
+                  <w:rPr>
+                    <w:rFonts w:ascii="Cambria Math" w:hAnsi="Cambria Math"/>
+                    <w:sz w:val="28"/>
+                    <w:szCs w:val="28"/>
+                    <w:lang w:val="en-US"/>
+                  </w:rPr>
+                  <m:t>S</m:t>
+                </m:r>
+              </m:e>
+            </m:d>
+          </m:num>
+          <m:den>
+            <m:d>
+              <m:dPr>
+                <m:begChr m:val="‖"/>
+                <m:endChr m:val="‖"/>
+                <m:ctrlPr>
+                  <w:rPr>
+                    <w:rFonts w:ascii="Cambria Math" w:hAnsi="Cambria Math"/>
+                    <w:i/>
+                    <w:sz w:val="28"/>
+                    <w:szCs w:val="28"/>
+                    <w:lang w:val="en-US"/>
+                  </w:rPr>
+                </m:ctrlPr>
+              </m:dPr>
+              <m:e>
+                <m:sSup>
+                  <m:sSupPr>
+                    <m:ctrlPr>
+                      <w:rPr>
+                        <w:rFonts w:ascii="Cambria Math" w:hAnsi="Cambria Math"/>
+                        <w:i/>
+                        <w:sz w:val="28"/>
+                        <w:szCs w:val="28"/>
+                        <w:lang w:val="en-US"/>
+                      </w:rPr>
+                    </m:ctrlPr>
+                  </m:sSupPr>
+                  <m:e>
+                    <m:r>
+                      <w:rPr>
+                        <w:rFonts w:ascii="Cambria Math" w:hAnsi="Cambria Math"/>
+                        <w:sz w:val="28"/>
+                        <w:szCs w:val="28"/>
+                        <w:lang w:val="en-US"/>
+                      </w:rPr>
+                      <m:t>x</m:t>
+                    </m:r>
+                  </m:e>
+                  <m:sup>
+                    <m:r>
+                      <w:rPr>
+                        <w:rFonts w:ascii="Cambria Math" w:hAnsi="Cambria Math"/>
+                        <w:sz w:val="28"/>
+                        <w:szCs w:val="28"/>
+                        <w:lang w:val="en-US"/>
+                      </w:rPr>
+                      <m:t>k</m:t>
+                    </m:r>
+                  </m:sup>
+                </m:sSup>
+              </m:e>
+            </m:d>
+          </m:den>
+        </m:f>
+      </m:oMath>
+    </w:p>
+    <w:p>
+      <w:pPr>
+        <w:pStyle w:val="a7"/>
+        <w:spacing w:after="160" w:line="360" w:lineRule="auto"/>
+        <w:jc w:val="both"/>
+        <w:rPr>
+          <w:sz w:val="28"/>
+          <w:szCs w:val="28"/>
+          <w:lang w:val="en-US"/>
+        </w:rPr>
+      </w:pPr>
+      <w:r>
+        <w:rPr>
+          <w:sz w:val="28"/>
+          <w:szCs w:val="28"/>
+        </w:rPr>
+        <w:t>Результати</w:t>
+      </w:r>
+      <w:r>
+        <w:rPr>
+          <w:sz w:val="28"/>
+          <w:szCs w:val="28"/>
+          <w:lang w:val="en-US"/>
+        </w:rPr>
+        <w:t>:</w:t>
+      </w:r>
+    </w:p>
+    <w:p>
+      <w:pPr>
+        <w:jc w:val="both"/>
+        <w:rPr>
+          <w:sz w:val="28"/>
+          <w:szCs w:val="28"/>
+          <w:lang w:val="en-US"/>
+        </w:rPr>
+      </w:pPr>
+    </w:p>
+    <w:tbl>
+      <w:tblPr>
+        <w:tblStyle w:val="a8"/>
+        <w:tblW w:w="0" w:type="auto"/>
+        <w:tblInd w:w="-572" w:type="dxa"/>
+        <w:tblLook w:val="04A0" w:firstRow="1" w:lastRow="0" w:firstColumn="1" w:lastColumn="0" w:noHBand="0" w:noVBand="1"/>
+      </w:tblPr>
+      <w:tblGrid>
+        <w:gridCol w:w="2633"/>
+        <w:gridCol w:w="1710"/>
+        <w:gridCol w:w="2616"/>
+        <w:gridCol w:w="1546"/>
+        <w:gridCol w:w="1695"/>
+      </w:tblGrid>
+      <w:tr>
+        <w:tc>
+          <w:tcPr>
+            <w:tcW w:w="2633" w:type="dxa"/>
+          </w:tcPr>
+          <w:p>
+            <w:pPr>
+              <w:jc w:val="center"/>
+              <w:rPr>
+                <w:sz w:val="28"/>
+                <w:szCs w:val="28"/>
+              </w:rPr>
+            </w:pPr>
+            <w:r>
+              <w:rPr>
+                <w:sz w:val="28"/>
+                <w:szCs w:val="28"/>
+              </w:rPr>
+              <w:t>Метод</w:t>
+            </w:r>
+            <w:r>
+              <w:rPr>
+                <w:sz w:val="28"/>
+                <w:szCs w:val="28"/>
+              </w:rPr>
+              <w:t xml:space="preserve"> МОП</w:t>
+            </w:r>
+          </w:p>
+        </w:tc>
+        <w:tc>
+          <w:tcPr>
+            <w:tcW w:w="1710" w:type="dxa"/>
+          </w:tcPr>
+          <w:p>
+            <w:pPr>
+              <w:jc w:val="center"/>
+              <w:rPr>
+                <w:sz w:val="28"/>
+                <w:szCs w:val="28"/>
+              </w:rPr>
+            </w:pPr>
+            <w:r>
+              <w:rPr>
+                <w:sz w:val="28"/>
+                <w:szCs w:val="28"/>
+              </w:rPr>
+              <w:t xml:space="preserve">Точність </w:t>
+            </w:r>
+            <w:r>
+              <w:rPr>
+                <w:sz w:val="28"/>
+                <w:szCs w:val="28"/>
+              </w:rPr>
+              <w:t>МОП</w:t>
+            </w:r>
+          </w:p>
+        </w:tc>
+        <w:tc>
+          <w:tcPr>
+            <w:tcW w:w="2616" w:type="dxa"/>
+          </w:tcPr>
+          <w:p>
+            <w:pPr>
+              <w:jc w:val="center"/>
+              <w:rPr>
+                <w:sz w:val="28"/>
+                <w:szCs w:val="28"/>
+                <w:lang w:val="ru-RU"/>
+              </w:rPr>
+            </w:pPr>
+            <w:r>
+              <w:rPr>
+                <w:sz w:val="28"/>
+                <w:szCs w:val="28"/>
+              </w:rPr>
+              <w:t>Точка мінімуму, до якої прийшов алгоритм</w:t>
+            </w:r>
+          </w:p>
+        </w:tc>
+        <w:tc>
+          <w:tcPr>
+            <w:tcW w:w="1546" w:type="dxa"/>
+          </w:tcPr>
+          <w:p>
+            <w:pPr>
+              <w:jc w:val="center"/>
+              <w:rPr>
+                <w:sz w:val="28"/>
+                <w:szCs w:val="28"/>
+                <w:lang w:val="en-US"/>
+              </w:rPr>
+            </w:pPr>
+            <w:r>
+              <w:rPr>
+                <w:sz w:val="28"/>
+                <w:szCs w:val="28"/>
+              </w:rPr>
+              <w:t>Значення у точці мінімуму</w:t>
+            </w:r>
+          </w:p>
+        </w:tc>
+        <w:tc>
+          <w:tcPr>
+            <w:tcW w:w="1695" w:type="dxa"/>
+          </w:tcPr>
+          <w:p>
+            <w:pPr>
+              <w:jc w:val="center"/>
+              <w:rPr>
+                <w:sz w:val="28"/>
+                <w:szCs w:val="28"/>
+                <w:lang w:val="en-US"/>
+              </w:rPr>
+            </w:pPr>
+            <w:r>
+              <w:rPr>
+                <w:sz w:val="28"/>
+                <w:szCs w:val="28"/>
+              </w:rPr>
+              <w:t>Кількість обчислень функції</w:t>
+            </w:r>
+          </w:p>
+        </w:tc>
+      </w:tr>
+      <w:tr>
+        <w:tc>
+          <w:tcPr>
+            <w:tcW w:w="2633" w:type="dxa"/>
+          </w:tcPr>
+          <w:p>
+            <w:pPr>
+              <w:jc w:val="center"/>
+              <w:rPr>
+                <w:sz w:val="28"/>
+                <w:szCs w:val="28"/>
+              </w:rPr>
+            </w:pPr>
+            <w:r>
+              <w:rPr>
+                <w:sz w:val="28"/>
+                <w:szCs w:val="28"/>
+              </w:rPr>
+              <w:t>Золотий перетин</w:t>
+            </w:r>
+          </w:p>
+        </w:tc>
+        <w:tc>
+          <w:tcPr>
+            <w:tcW w:w="1710" w:type="dxa"/>
+          </w:tcPr>
+          <w:p>
+            <w:pPr>
+              <w:jc w:val="center"/>
+              <w:rPr>
+                <w:sz w:val="28"/>
+                <w:szCs w:val="28"/>
+                <w:lang w:val="en-US"/>
+              </w:rPr>
+            </w:pPr>
+            <w:r>
+              <w:rPr>
+                <w:sz w:val="28"/>
+                <w:szCs w:val="28"/>
+                <w:lang w:val="en-US"/>
+              </w:rPr>
+              <w:t>1</w:t>
+            </w:r>
+          </w:p>
+        </w:tc>
+        <w:tc>
+          <w:tcPr>
+            <w:tcW w:w="2616" w:type="dxa"/>
+          </w:tcPr>
+          <w:p>
+            <w:pPr>
+              <w:jc w:val="center"/>
+              <w:rPr>
+                <w:sz w:val="28"/>
+                <w:szCs w:val="28"/>
+                <w:lang w:val="en-US"/>
+              </w:rPr>
+            </w:pPr>
+            <w:r>
+              <w:rPr>
+                <w:sz w:val="28"/>
+                <w:szCs w:val="28"/>
+                <w:lang w:val="en-US"/>
+              </w:rPr>
+              <w:t>[-0.58629  0.34621]</w:t>
+            </w:r>
+          </w:p>
+        </w:tc>
+        <w:tc>
+          <w:tcPr>
+            <w:tcW w:w="1546" w:type="dxa"/>
+          </w:tcPr>
+          <w:p>
+            <w:pPr>
+              <w:jc w:val="center"/>
+              <w:rPr>
+                <w:sz w:val="28"/>
+                <w:szCs w:val="28"/>
+                <w:lang w:val="en-US"/>
+              </w:rPr>
+            </w:pPr>
+            <w:r>
+              <w:rPr>
+                <w:sz w:val="28"/>
+                <w:szCs w:val="28"/>
+                <w:lang w:val="en-US"/>
+              </w:rPr>
+              <w:t>2.51693380</w:t>
+            </w:r>
+          </w:p>
+        </w:tc>
+        <w:tc>
+          <w:tcPr>
+            <w:tcW w:w="1695" w:type="dxa"/>
+          </w:tcPr>
+          <w:p>
+            <w:pPr>
+              <w:jc w:val="center"/>
+              <w:rPr>
+                <w:sz w:val="28"/>
+                <w:szCs w:val="28"/>
+                <w:lang w:val="en-US"/>
+              </w:rPr>
+            </w:pPr>
+            <w:r>
+              <w:rPr>
+                <w:sz w:val="28"/>
+                <w:szCs w:val="28"/>
+                <w:lang w:val="en-US"/>
+              </w:rPr>
+              <w:t>58</w:t>
+            </w:r>
+          </w:p>
+        </w:tc>
+      </w:tr>
+      <w:tr>
+        <w:tc>
+          <w:tcPr>
+            <w:tcW w:w="2633" w:type="dxa"/>
+          </w:tcPr>
+          <w:p>
+            <w:pPr>
+              <w:jc w:val="center"/>
+              <w:rPr>
+                <w:sz w:val="28"/>
+                <w:szCs w:val="28"/>
+              </w:rPr>
+            </w:pPr>
+            <w:r>
+              <w:rPr>
+                <w:sz w:val="28"/>
+                <w:szCs w:val="28"/>
+              </w:rPr>
+              <w:t>Золотий перетин</w:t>
+            </w:r>
+          </w:p>
+        </w:tc>
+        <w:tc>
+          <w:tcPr>
+            <w:tcW w:w="1710" w:type="dxa"/>
+          </w:tcPr>
+          <w:p>
+            <w:pPr>
+              <w:jc w:val="center"/>
+              <w:rPr>
+                <w:sz w:val="28"/>
+                <w:szCs w:val="28"/>
+                <w:lang w:val="en-US"/>
+              </w:rPr>
+            </w:pPr>
+            <m:oMathPara>
+              <m:oMath>
+                <m:sSup>
+                  <m:sSupPr>
+                    <m:ctrlPr>
+                      <w:rPr>
+                        <w:rFonts w:ascii="Cambria Math" w:hAnsi="Cambria Math"/>
+                        <w:i/>
+                        <w:sz w:val="28"/>
+                        <w:szCs w:val="28"/>
+                        <w:lang w:val="en-US"/>
+                      </w:rPr>
+                    </m:ctrlPr>
+                  </m:sSupPr>
+                  <m:e>
+                    <m:r>
+                      <w:rPr>
+                        <w:rFonts w:ascii="Cambria Math" w:hAnsi="Cambria Math"/>
+                        <w:sz w:val="28"/>
+                        <w:szCs w:val="28"/>
+                        <w:lang w:val="en-US"/>
+                      </w:rPr>
+                      <m:t>10</m:t>
+                    </m:r>
+                  </m:e>
+                  <m:sup>
+                    <m:r>
+                      <w:rPr>
+                        <w:rFonts w:ascii="Cambria Math" w:hAnsi="Cambria Math"/>
+                        <w:sz w:val="28"/>
+                        <w:szCs w:val="28"/>
+                        <w:lang w:val="en-US"/>
+                      </w:rPr>
+                      <m:t>-1</m:t>
+                    </m:r>
+                  </m:sup>
+                </m:sSup>
+              </m:oMath>
+            </m:oMathPara>
+          </w:p>
+        </w:tc>
+        <w:tc>
+          <w:tcPr>
+            <w:tcW w:w="2616" w:type="dxa"/>
+          </w:tcPr>
+          <w:p>
+            <w:pPr>
+              <w:jc w:val="center"/>
+              <w:rPr>
+                <w:sz w:val="28"/>
+                <w:szCs w:val="28"/>
+                <w:lang w:val="en-US"/>
+              </w:rPr>
+            </w:pPr>
+            <w:r>
+              <w:rPr>
+                <w:sz w:val="28"/>
+                <w:szCs w:val="28"/>
+                <w:lang w:val="en-US"/>
+              </w:rPr>
+              <w:t>[-0.57752  0.34406]</w:t>
+            </w:r>
+          </w:p>
+        </w:tc>
+        <w:tc>
+          <w:tcPr>
+            <w:tcW w:w="1546" w:type="dxa"/>
+          </w:tcPr>
+          <w:p>
+            <w:pPr>
+              <w:jc w:val="center"/>
+              <w:rPr>
+                <w:sz w:val="28"/>
+                <w:szCs w:val="28"/>
+                <w:lang w:val="en-US"/>
+              </w:rPr>
+            </w:pPr>
+            <w:r>
+              <w:rPr>
+                <w:sz w:val="28"/>
+                <w:szCs w:val="28"/>
+                <w:lang w:val="en-US"/>
+              </w:rPr>
+              <w:t>2.49965236</w:t>
+            </w:r>
+          </w:p>
+        </w:tc>
+        <w:tc>
+          <w:tcPr>
+            <w:tcW w:w="1695" w:type="dxa"/>
+          </w:tcPr>
+          <w:p>
+            <w:pPr>
+              <w:jc w:val="center"/>
+              <w:rPr>
+                <w:sz w:val="28"/>
+                <w:szCs w:val="28"/>
+                <w:lang w:val="en-US"/>
+              </w:rPr>
+            </w:pPr>
+            <w:r>
+              <w:rPr>
+                <w:sz w:val="28"/>
+                <w:szCs w:val="28"/>
+                <w:lang w:val="en-US"/>
+              </w:rPr>
+              <w:t>72</w:t>
+            </w:r>
+          </w:p>
+        </w:tc>
+      </w:tr>
+      <w:tr>
+        <w:tc>
+          <w:tcPr>
+            <w:tcW w:w="2633" w:type="dxa"/>
+          </w:tcPr>
+          <w:p>
+            <w:pPr>
+              <w:jc w:val="center"/>
+              <w:rPr>
+                <w:sz w:val="28"/>
+                <w:szCs w:val="28"/>
+              </w:rPr>
+            </w:pPr>
+            <w:r>
+              <w:rPr>
+                <w:sz w:val="28"/>
+                <w:szCs w:val="28"/>
+              </w:rPr>
+              <w:t>Золотий перетин</w:t>
+            </w:r>
+          </w:p>
+        </w:tc>
+        <w:tc>
+          <w:tcPr>
+            <w:tcW w:w="1710" w:type="dxa"/>
+          </w:tcPr>
+          <w:p>
+            <w:pPr>
+              <w:jc w:val="center"/>
+              <w:rPr>
+                <w:sz w:val="28"/>
+                <w:szCs w:val="28"/>
+                <w:lang w:val="en-US"/>
+              </w:rPr>
+            </w:pPr>
+            <m:oMathPara>
+              <m:oMath>
+                <m:sSup>
+                  <m:sSupPr>
+                    <m:ctrlPr>
+                      <w:rPr>
+                        <w:rFonts w:ascii="Cambria Math" w:hAnsi="Cambria Math"/>
+                        <w:i/>
+                        <w:sz w:val="28"/>
+                        <w:szCs w:val="28"/>
+                        <w:lang w:val="en-US"/>
+                      </w:rPr>
+                    </m:ctrlPr>
+                  </m:sSupPr>
+                  <m:e>
+                    <m:r>
+                      <w:rPr>
+                        <w:rFonts w:ascii="Cambria Math" w:hAnsi="Cambria Math"/>
+                        <w:sz w:val="28"/>
+                        <w:szCs w:val="28"/>
+                        <w:lang w:val="en-US"/>
+                      </w:rPr>
+                      <m:t>10</m:t>
+                    </m:r>
+                  </m:e>
+                  <m:sup>
+                    <m:r>
+                      <w:rPr>
+                        <w:rFonts w:ascii="Cambria Math" w:hAnsi="Cambria Math"/>
+                        <w:sz w:val="28"/>
+                        <w:szCs w:val="28"/>
+                        <w:lang w:val="en-US"/>
+                      </w:rPr>
+                      <m:t>-</m:t>
+                    </m:r>
+                    <m:r>
+                      <w:rPr>
+                        <w:rFonts w:ascii="Cambria Math" w:hAnsi="Cambria Math"/>
+                        <w:sz w:val="28"/>
+                        <w:szCs w:val="28"/>
+                        <w:lang w:val="en-US"/>
+                      </w:rPr>
+                      <m:t>2</m:t>
+                    </m:r>
+                  </m:sup>
+                </m:sSup>
+              </m:oMath>
+            </m:oMathPara>
+          </w:p>
+        </w:tc>
+        <w:tc>
+          <w:tcPr>
+            <w:tcW w:w="2616" w:type="dxa"/>
+          </w:tcPr>
+          <w:p>
+            <w:pPr>
+              <w:jc w:val="center"/>
+              <w:rPr>
+                <w:sz w:val="28"/>
+                <w:szCs w:val="28"/>
+                <w:lang w:val="en-US"/>
+              </w:rPr>
+            </w:pPr>
+            <w:r>
+              <w:rPr>
+                <w:sz w:val="28"/>
+                <w:szCs w:val="28"/>
+                <w:lang w:val="en-US"/>
+              </w:rPr>
+              <w:t>[ 0.47185  0.22005]</w:t>
+            </w:r>
+          </w:p>
+        </w:tc>
+        <w:tc>
+          <w:tcPr>
+            <w:tcW w:w="1546" w:type="dxa"/>
+          </w:tcPr>
+          <w:p>
+            <w:pPr>
+              <w:jc w:val="center"/>
+              <w:rPr>
+                <w:sz w:val="28"/>
+                <w:szCs w:val="28"/>
+                <w:lang w:val="en-US"/>
+              </w:rPr>
+            </w:pPr>
+            <w:r>
+              <w:rPr>
+                <w:sz w:val="28"/>
+                <w:szCs w:val="28"/>
+                <w:lang w:val="en-US"/>
+              </w:rPr>
+              <w:t>2.79614460</w:t>
+            </w:r>
+          </w:p>
+        </w:tc>
+        <w:tc>
+          <w:tcPr>
+            <w:tcW w:w="1695" w:type="dxa"/>
+          </w:tcPr>
+          <w:p>
+            <w:pPr>
+              <w:jc w:val="center"/>
+              <w:rPr>
+                <w:sz w:val="28"/>
+                <w:szCs w:val="28"/>
+                <w:lang w:val="en-US"/>
+              </w:rPr>
+            </w:pPr>
+            <w:r>
+              <w:rPr>
+                <w:sz w:val="28"/>
+                <w:szCs w:val="28"/>
+                <w:lang w:val="en-US"/>
+              </w:rPr>
+              <w:t>758</w:t>
+            </w:r>
+          </w:p>
+        </w:tc>
+      </w:tr>
+      <w:tr>
+        <w:tc>
+          <w:tcPr>
+            <w:tcW w:w="2633" w:type="dxa"/>
+          </w:tcPr>
+          <w:p>
+            <w:pPr>
+              <w:jc w:val="center"/>
+              <w:rPr>
+                <w:sz w:val="28"/>
+                <w:szCs w:val="28"/>
+              </w:rPr>
+            </w:pPr>
+            <w:r>
+              <w:rPr>
+                <w:sz w:val="28"/>
+                <w:szCs w:val="28"/>
+              </w:rPr>
+              <w:t>Золотий перетин</w:t>
+            </w:r>
+          </w:p>
+        </w:tc>
+        <w:tc>
+          <w:tcPr>
+            <w:tcW w:w="1710" w:type="dxa"/>
+          </w:tcPr>
+          <w:p>
+            <w:pPr>
+              <w:jc w:val="center"/>
+              <w:rPr>
+                <w:sz w:val="28"/>
+                <w:szCs w:val="28"/>
+                <w:lang w:val="en-US"/>
+              </w:rPr>
+            </w:pPr>
+            <m:oMathPara>
+              <m:oMath>
+                <m:sSup>
+                  <m:sSupPr>
+                    <m:ctrlPr>
+                      <w:rPr>
+                        <w:rFonts w:ascii="Cambria Math" w:hAnsi="Cambria Math"/>
+                        <w:i/>
+                        <w:sz w:val="28"/>
+                        <w:szCs w:val="28"/>
+                        <w:lang w:val="en-US"/>
+                      </w:rPr>
+                    </m:ctrlPr>
+                  </m:sSupPr>
+                  <m:e>
+                    <m:r>
+                      <w:rPr>
+                        <w:rFonts w:ascii="Cambria Math" w:hAnsi="Cambria Math"/>
+                        <w:sz w:val="28"/>
+                        <w:szCs w:val="28"/>
+                        <w:lang w:val="en-US"/>
+                      </w:rPr>
+                      <m:t>10</m:t>
+                    </m:r>
+                  </m:e>
+                  <m:sup>
+                    <m:r>
+                      <w:rPr>
+                        <w:rFonts w:ascii="Cambria Math" w:hAnsi="Cambria Math"/>
+                        <w:sz w:val="28"/>
+                        <w:szCs w:val="28"/>
+                        <w:lang w:val="en-US"/>
+                      </w:rPr>
+                      <m:t>-</m:t>
+                    </m:r>
+                    <m:r>
+                      <w:rPr>
+                        <w:rFonts w:ascii="Cambria Math" w:hAnsi="Cambria Math"/>
+                        <w:sz w:val="28"/>
+                        <w:szCs w:val="28"/>
+                        <w:lang w:val="en-US"/>
+                      </w:rPr>
+                      <m:t>3</m:t>
+                    </m:r>
+                  </m:sup>
+                </m:sSup>
+              </m:oMath>
+            </m:oMathPara>
+          </w:p>
+        </w:tc>
+        <w:tc>
+          <w:tcPr>
+            <w:tcW w:w="2616" w:type="dxa"/>
+          </w:tcPr>
+          <w:p>
+            <w:pPr>
+              <w:jc w:val="center"/>
+              <w:rPr>
+                <w:sz w:val="28"/>
+                <w:szCs w:val="28"/>
+                <w:lang w:val="en-US"/>
+              </w:rPr>
+            </w:pPr>
+            <w:r>
+              <w:rPr>
+                <w:sz w:val="28"/>
+                <w:szCs w:val="28"/>
+                <w:lang w:val="en-US"/>
+              </w:rPr>
+              <w:t>[ 0.86593  0.74917]</w:t>
+            </w:r>
+          </w:p>
+        </w:tc>
+        <w:tc>
+          <w:tcPr>
+            <w:tcW w:w="1546" w:type="dxa"/>
+          </w:tcPr>
+          <w:p>
+            <w:pPr>
+              <w:jc w:val="center"/>
+              <w:rPr>
+                <w:sz w:val="28"/>
+                <w:szCs w:val="28"/>
+                <w:lang w:val="en-US"/>
+              </w:rPr>
+            </w:pPr>
+            <w:r>
+              <w:rPr>
+                <w:sz w:val="28"/>
+                <w:szCs w:val="28"/>
+                <w:lang w:val="en-US"/>
+              </w:rPr>
+              <w:t>0</w:t>
+            </w:r>
+            <w:r>
+              <w:rPr>
+                <w:sz w:val="28"/>
+                <w:szCs w:val="28"/>
+                <w:lang w:val="en-US"/>
+              </w:rPr>
+              <w:t>.</w:t>
+            </w:r>
+            <w:r>
+              <w:rPr>
+                <w:sz w:val="28"/>
+                <w:szCs w:val="28"/>
+                <w:lang w:val="en-US"/>
+              </w:rPr>
+              <w:t>01</w:t>
+            </w:r>
+            <w:r>
+              <w:rPr>
+                <w:sz w:val="28"/>
+                <w:szCs w:val="28"/>
+                <w:lang w:val="en-US"/>
+              </w:rPr>
+              <w:t>801935</w:t>
+            </w:r>
+          </w:p>
+        </w:tc>
+        <w:tc>
+          <w:tcPr>
+            <w:tcW w:w="1695" w:type="dxa"/>
+          </w:tcPr>
+          <w:p>
+            <w:pPr>
+              <w:jc w:val="center"/>
+              <w:rPr>
+                <w:sz w:val="28"/>
+                <w:szCs w:val="28"/>
+                <w:lang w:val="en-US"/>
+              </w:rPr>
+            </w:pPr>
+            <w:r>
+              <w:rPr>
+                <w:sz w:val="28"/>
+                <w:szCs w:val="28"/>
+                <w:lang w:val="en-US"/>
+              </w:rPr>
+              <w:t>1050</w:t>
+            </w:r>
+          </w:p>
+        </w:tc>
+      </w:tr>
+      <w:tr>
+        <w:tc>
+          <w:tcPr>
+            <w:tcW w:w="2633" w:type="dxa"/>
+          </w:tcPr>
+          <w:p>
+            <w:pPr>
+              <w:jc w:val="center"/>
+              <w:rPr>
+                <w:sz w:val="28"/>
+                <w:szCs w:val="28"/>
+              </w:rPr>
+            </w:pPr>
+            <w:r>
+              <w:rPr>
+                <w:sz w:val="28"/>
+                <w:szCs w:val="28"/>
+              </w:rPr>
+              <w:t>Золотий перетин</w:t>
+            </w:r>
+          </w:p>
+        </w:tc>
+        <w:tc>
+          <w:tcPr>
+            <w:tcW w:w="1710" w:type="dxa"/>
+          </w:tcPr>
+          <w:p>
+            <w:pPr>
+              <w:jc w:val="center"/>
+              <w:rPr>
+                <w:sz w:val="28"/>
+                <w:szCs w:val="28"/>
+                <w:lang w:val="en-US"/>
+              </w:rPr>
+            </w:pPr>
+            <m:oMathPara>
+              <m:oMath>
+                <m:sSup>
+                  <m:sSupPr>
+                    <m:ctrlPr>
+                      <w:rPr>
+                        <w:rFonts w:ascii="Cambria Math" w:hAnsi="Cambria Math"/>
+                        <w:i/>
+                        <w:sz w:val="28"/>
+                        <w:szCs w:val="28"/>
+                        <w:lang w:val="en-US"/>
+                      </w:rPr>
+                    </m:ctrlPr>
+                  </m:sSupPr>
+                  <m:e>
+                    <m:r>
+                      <w:rPr>
+                        <w:rFonts w:ascii="Cambria Math" w:hAnsi="Cambria Math"/>
+                        <w:sz w:val="28"/>
+                        <w:szCs w:val="28"/>
+                        <w:lang w:val="en-US"/>
+                      </w:rPr>
+                      <m:t>10</m:t>
+                    </m:r>
+                  </m:e>
+                  <m:sup>
+                    <m:r>
+                      <w:rPr>
+                        <w:rFonts w:ascii="Cambria Math" w:hAnsi="Cambria Math"/>
+                        <w:sz w:val="28"/>
+                        <w:szCs w:val="28"/>
+                        <w:lang w:val="en-US"/>
+                      </w:rPr>
+                      <m:t>-</m:t>
+                    </m:r>
+                    <m:r>
+                      <w:rPr>
+                        <w:rFonts w:ascii="Cambria Math" w:hAnsi="Cambria Math"/>
+                        <w:sz w:val="28"/>
+                        <w:szCs w:val="28"/>
+                        <w:lang w:val="en-US"/>
+                      </w:rPr>
+                      <m:t>4</m:t>
+                    </m:r>
+                  </m:sup>
+                </m:sSup>
+              </m:oMath>
+            </m:oMathPara>
+          </w:p>
+        </w:tc>
+        <w:tc>
+          <w:tcPr>
+            <w:tcW w:w="2616" w:type="dxa"/>
+          </w:tcPr>
+          <w:p>
+            <w:pPr>
+              <w:jc w:val="center"/>
+              <w:rPr>
+                <w:sz w:val="28"/>
+                <w:szCs w:val="28"/>
+                <w:lang w:val="en-US"/>
+              </w:rPr>
+            </w:pPr>
+            <w:r>
+              <w:rPr>
+                <w:sz w:val="28"/>
+                <w:szCs w:val="28"/>
+                <w:lang w:val="en-US"/>
+              </w:rPr>
+              <w:t>[ 0.98717  0.97448]</w:t>
+            </w:r>
+          </w:p>
+        </w:tc>
+        <w:tc>
+          <w:tcPr>
+            <w:tcW w:w="1546" w:type="dxa"/>
+          </w:tcPr>
+          <w:p>
+            <w:pPr>
+              <w:jc w:val="center"/>
+              <w:rPr>
+                <w:sz w:val="28"/>
+                <w:szCs w:val="28"/>
+                <w:lang w:val="en-US"/>
+              </w:rPr>
+            </w:pPr>
+            <w:r>
+              <w:rPr>
+                <w:sz w:val="28"/>
+                <w:szCs w:val="28"/>
+                <w:lang w:val="en-US"/>
+              </w:rPr>
+              <w:t>0.000</w:t>
+            </w:r>
+            <w:r>
+              <w:rPr>
+                <w:sz w:val="28"/>
+                <w:szCs w:val="28"/>
+                <w:lang w:val="en-US"/>
+              </w:rPr>
+              <w:t>1646</w:t>
+            </w:r>
+            <w:r>
+              <w:rPr>
+                <w:sz w:val="28"/>
+                <w:szCs w:val="28"/>
+                <w:lang w:val="en-US"/>
+              </w:rPr>
+              <w:t>0</w:t>
+            </w:r>
+          </w:p>
+        </w:tc>
+        <w:tc>
+          <w:tcPr>
+            <w:tcW w:w="1695" w:type="dxa"/>
+          </w:tcPr>
+          <w:p>
+            <w:pPr>
+              <w:jc w:val="center"/>
+              <w:rPr>
+                <w:sz w:val="28"/>
+                <w:szCs w:val="28"/>
+                <w:lang w:val="en-US"/>
+              </w:rPr>
+            </w:pPr>
+            <w:r>
+              <w:rPr>
+                <w:sz w:val="28"/>
+                <w:szCs w:val="28"/>
+                <w:lang w:val="en-US"/>
+              </w:rPr>
+              <w:t>2530</w:t>
+            </w:r>
+          </w:p>
+        </w:tc>
+      </w:tr>
+      <w:tr>
+        <w:tc>
+          <w:tcPr>
+            <w:tcW w:w="2633" w:type="dxa"/>
+          </w:tcPr>
+          <w:p>
+            <w:pPr>
+              <w:jc w:val="center"/>
+              <w:rPr>
+                <w:sz w:val="28"/>
+                <w:szCs w:val="28"/>
+              </w:rPr>
+            </w:pPr>
+            <w:r>
+              <w:rPr>
+                <w:sz w:val="28"/>
+                <w:szCs w:val="28"/>
+              </w:rPr>
+              <w:t>Золотий перетин</w:t>
+            </w:r>
+          </w:p>
+        </w:tc>
+        <w:tc>
+          <w:tcPr>
+            <w:tcW w:w="1710" w:type="dxa"/>
+          </w:tcPr>
+          <w:p>
+            <w:pPr>
+              <w:jc w:val="center"/>
+              <w:rPr>
+                <w:sz w:val="28"/>
+                <w:szCs w:val="28"/>
+                <w:lang w:val="en-US"/>
+              </w:rPr>
+            </w:pPr>
+            <m:oMathPara>
+              <m:oMath>
+                <m:sSup>
+                  <m:sSupPr>
+                    <m:ctrlPr>
+                      <w:rPr>
+                        <w:rFonts w:ascii="Cambria Math" w:hAnsi="Cambria Math"/>
+                        <w:i/>
+                        <w:sz w:val="28"/>
+                        <w:szCs w:val="28"/>
+                        <w:lang w:val="en-US"/>
+                      </w:rPr>
+                    </m:ctrlPr>
+                  </m:sSupPr>
+                  <m:e>
+                    <m:r>
+                      <w:rPr>
+                        <w:rFonts w:ascii="Cambria Math" w:hAnsi="Cambria Math"/>
+                        <w:sz w:val="28"/>
+                        <w:szCs w:val="28"/>
+                        <w:lang w:val="en-US"/>
+                      </w:rPr>
+                      <m:t>10</m:t>
+                    </m:r>
+                  </m:e>
+                  <m:sup>
+                    <m:r>
+                      <w:rPr>
+                        <w:rFonts w:ascii="Cambria Math" w:hAnsi="Cambria Math"/>
+                        <w:sz w:val="28"/>
+                        <w:szCs w:val="28"/>
+                        <w:lang w:val="en-US"/>
+                      </w:rPr>
+                      <m:t>-</m:t>
+                    </m:r>
+                    <m:r>
+                      <w:rPr>
+                        <w:rFonts w:ascii="Cambria Math" w:hAnsi="Cambria Math"/>
+                        <w:sz w:val="28"/>
+                        <w:szCs w:val="28"/>
+                        <w:lang w:val="en-US"/>
+                      </w:rPr>
+                      <m:t>5</m:t>
+                    </m:r>
+                  </m:sup>
+                </m:sSup>
+              </m:oMath>
+            </m:oMathPara>
+          </w:p>
+        </w:tc>
+        <w:tc>
+          <w:tcPr>
+            <w:tcW w:w="2616" w:type="dxa"/>
+          </w:tcPr>
+          <w:p>
+            <w:pPr>
+              <w:jc w:val="center"/>
+              <w:rPr>
+                <w:sz w:val="28"/>
+                <w:szCs w:val="28"/>
+                <w:lang w:val="en-US"/>
+              </w:rPr>
+            </w:pPr>
+            <w:r>
+              <w:rPr>
+                <w:sz w:val="28"/>
+                <w:szCs w:val="28"/>
+                <w:lang w:val="en-US"/>
+              </w:rPr>
+              <w:t>[ 0.99936  0.99871]</w:t>
+            </w:r>
+          </w:p>
+        </w:tc>
+        <w:tc>
+          <w:tcPr>
+            <w:tcW w:w="1546" w:type="dxa"/>
+          </w:tcPr>
+          <w:p>
+            <w:pPr>
+              <w:jc w:val="center"/>
+              <w:rPr>
+                <w:sz w:val="28"/>
+                <w:szCs w:val="28"/>
+                <w:lang w:val="en-US"/>
+              </w:rPr>
+            </w:pPr>
+            <w:r>
+              <w:rPr>
+                <w:sz w:val="28"/>
+                <w:szCs w:val="28"/>
+                <w:lang w:val="en-US"/>
+              </w:rPr>
+              <w:t>0.00000041</w:t>
+            </w:r>
+          </w:p>
+        </w:tc>
+        <w:tc>
+          <w:tcPr>
+            <w:tcW w:w="1695" w:type="dxa"/>
+          </w:tcPr>
+          <w:p>
+            <w:pPr>
+              <w:jc w:val="center"/>
+              <w:rPr>
+                <w:sz w:val="28"/>
+                <w:szCs w:val="28"/>
+                <w:lang w:val="en-US"/>
+              </w:rPr>
+            </w:pPr>
+            <w:r>
+              <w:rPr>
+                <w:sz w:val="28"/>
+                <w:szCs w:val="28"/>
+                <w:lang w:val="en-US"/>
+              </w:rPr>
+              <w:t>40216</w:t>
+            </w:r>
+          </w:p>
+        </w:tc>
+      </w:tr>
+      <w:tr>
+        <w:tc>
+          <w:tcPr>
+            <w:tcW w:w="2633" w:type="dxa"/>
+          </w:tcPr>
+          <w:p>
+            <w:pPr>
+              <w:jc w:val="center"/>
+              <w:rPr>
+                <w:sz w:val="28"/>
+                <w:szCs w:val="28"/>
+              </w:rPr>
+            </w:pPr>
+            <w:r>
+              <w:rPr>
+                <w:sz w:val="28"/>
+                <w:szCs w:val="28"/>
+              </w:rPr>
+              <w:t>Золотий перетин</w:t>
+            </w:r>
+          </w:p>
+        </w:tc>
+        <w:tc>
+          <w:tcPr>
+            <w:tcW w:w="1710" w:type="dxa"/>
+          </w:tcPr>
+          <w:p>
+            <w:pPr>
+              <w:jc w:val="center"/>
+              <w:rPr>
+                <w:sz w:val="28"/>
+                <w:szCs w:val="28"/>
+                <w:lang w:val="en-US"/>
+              </w:rPr>
+            </w:pPr>
+            <m:oMathPara>
+              <m:oMath>
+                <m:sSup>
+                  <m:sSupPr>
+                    <m:ctrlPr>
+                      <w:rPr>
+                        <w:rFonts w:ascii="Cambria Math" w:hAnsi="Cambria Math"/>
+                        <w:i/>
+                        <w:sz w:val="28"/>
+                        <w:szCs w:val="28"/>
+                        <w:lang w:val="en-US"/>
+                      </w:rPr>
+                    </m:ctrlPr>
+                  </m:sSupPr>
+                  <m:e>
+                    <m:r>
+                      <w:rPr>
+                        <w:rFonts w:ascii="Cambria Math" w:hAnsi="Cambria Math"/>
+                        <w:sz w:val="28"/>
+                        <w:szCs w:val="28"/>
+                        <w:lang w:val="en-US"/>
+                      </w:rPr>
+                      <m:t>10</m:t>
+                    </m:r>
+                  </m:e>
+                  <m:sup>
+                    <m:r>
+                      <w:rPr>
+                        <w:rFonts w:ascii="Cambria Math" w:hAnsi="Cambria Math"/>
+                        <w:sz w:val="28"/>
+                        <w:szCs w:val="28"/>
+                        <w:lang w:val="en-US"/>
+                      </w:rPr>
+                      <m:t>-</m:t>
+                    </m:r>
+                    <m:r>
+                      <w:rPr>
+                        <w:rFonts w:ascii="Cambria Math" w:hAnsi="Cambria Math"/>
+                        <w:sz w:val="28"/>
+                        <w:szCs w:val="28"/>
+                        <w:lang w:val="en-US"/>
+                      </w:rPr>
+                      <m:t>6</m:t>
+                    </m:r>
+                  </m:sup>
+                </m:sSup>
+              </m:oMath>
+            </m:oMathPara>
+          </w:p>
+        </w:tc>
+        <w:tc>
+          <w:tcPr>
+            <w:tcW w:w="2616" w:type="dxa"/>
+          </w:tcPr>
+          <w:p>
+            <w:pPr>
+              <w:jc w:val="center"/>
+              <w:rPr>
+                <w:sz w:val="28"/>
+                <w:szCs w:val="28"/>
+                <w:lang w:val="en-US"/>
+              </w:rPr>
+            </w:pPr>
+            <w:r>
+              <w:rPr>
+                <w:sz w:val="28"/>
+                <w:szCs w:val="28"/>
+                <w:lang w:val="en-US"/>
+              </w:rPr>
+              <w:t>[ 0.99939  0.99879]</w:t>
+            </w:r>
+          </w:p>
+        </w:tc>
+        <w:tc>
+          <w:tcPr>
+            <w:tcW w:w="1546" w:type="dxa"/>
+          </w:tcPr>
+          <w:p>
+            <w:pPr>
+              <w:jc w:val="center"/>
+              <w:rPr>
+                <w:sz w:val="28"/>
+                <w:szCs w:val="28"/>
+                <w:lang w:val="en-US"/>
+              </w:rPr>
+            </w:pPr>
+            <w:r>
+              <w:rPr>
+                <w:sz w:val="28"/>
+                <w:szCs w:val="28"/>
+                <w:lang w:val="en-US"/>
+              </w:rPr>
+              <w:t>0.000000</w:t>
+            </w:r>
+            <w:r>
+              <w:rPr>
+                <w:sz w:val="28"/>
+                <w:szCs w:val="28"/>
+                <w:lang w:val="en-US"/>
+              </w:rPr>
+              <w:t>37</w:t>
+            </w:r>
+          </w:p>
+        </w:tc>
+        <w:tc>
+          <w:tcPr>
+            <w:tcW w:w="1695" w:type="dxa"/>
+          </w:tcPr>
+          <w:p>
+            <w:pPr>
+              <w:jc w:val="center"/>
+              <w:rPr>
+                <w:sz w:val="28"/>
+                <w:szCs w:val="28"/>
+                <w:lang w:val="en-US"/>
+              </w:rPr>
+            </w:pPr>
+            <w:r>
+              <w:rPr>
+                <w:sz w:val="28"/>
+                <w:szCs w:val="28"/>
+                <w:lang w:val="en-US"/>
+              </w:rPr>
+              <w:t>241189</w:t>
+            </w:r>
+          </w:p>
+        </w:tc>
+      </w:tr>
+      <w:tr>
+        <w:tc>
+          <w:tcPr>
+            <w:tcW w:w="2633" w:type="dxa"/>
+          </w:tcPr>
+          <w:p>
+            <w:pPr>
+              <w:jc w:val="center"/>
+              <w:rPr>
+                <w:sz w:val="28"/>
+                <w:szCs w:val="28"/>
+              </w:rPr>
+            </w:pPr>
+            <w:r>
+              <w:rPr>
+                <w:sz w:val="28"/>
+                <w:szCs w:val="28"/>
+              </w:rPr>
+              <w:t>Золотий перетин</w:t>
+            </w:r>
+          </w:p>
+        </w:tc>
+        <w:tc>
+          <w:tcPr>
+            <w:tcW w:w="1710" w:type="dxa"/>
+          </w:tcPr>
+          <w:p>
+            <w:pPr>
+              <w:jc w:val="center"/>
+              <w:rPr>
+                <w:sz w:val="28"/>
+                <w:szCs w:val="28"/>
+                <w:lang w:val="en-US"/>
+              </w:rPr>
+            </w:pPr>
+            <m:oMathPara>
+              <m:oMath>
+                <m:sSup>
+                  <m:sSupPr>
+                    <m:ctrlPr>
+                      <w:rPr>
+                        <w:rFonts w:ascii="Cambria Math" w:hAnsi="Cambria Math"/>
+                        <w:i/>
+                        <w:sz w:val="28"/>
+                        <w:szCs w:val="28"/>
+                        <w:lang w:val="en-US"/>
+                      </w:rPr>
+                    </m:ctrlPr>
+                  </m:sSupPr>
+                  <m:e>
+                    <m:r>
+                      <w:rPr>
+                        <w:rFonts w:ascii="Cambria Math" w:hAnsi="Cambria Math"/>
+                        <w:sz w:val="28"/>
+                        <w:szCs w:val="28"/>
+                        <w:lang w:val="en-US"/>
+                      </w:rPr>
+                      <m:t>10</m:t>
+                    </m:r>
+                  </m:e>
+                  <m:sup>
+                    <m:r>
+                      <w:rPr>
+                        <w:rFonts w:ascii="Cambria Math" w:hAnsi="Cambria Math"/>
+                        <w:sz w:val="28"/>
+                        <w:szCs w:val="28"/>
+                        <w:lang w:val="en-US"/>
+                      </w:rPr>
+                      <m:t>-</m:t>
+                    </m:r>
+                    <m:r>
+                      <w:rPr>
+                        <w:rFonts w:ascii="Cambria Math" w:hAnsi="Cambria Math"/>
+                        <w:sz w:val="28"/>
+                        <w:szCs w:val="28"/>
+                        <w:lang w:val="en-US"/>
+                      </w:rPr>
+                      <m:t>7</m:t>
+                    </m:r>
+                  </m:sup>
+                </m:sSup>
+              </m:oMath>
+            </m:oMathPara>
+          </w:p>
+        </w:tc>
+        <w:tc>
+          <w:tcPr>
+            <w:tcW w:w="2616" w:type="dxa"/>
+          </w:tcPr>
+          <w:p>
+            <w:pPr>
+              <w:jc w:val="center"/>
+              <w:rPr>
+                <w:sz w:val="28"/>
+                <w:szCs w:val="28"/>
+                <w:lang w:val="en-US"/>
+              </w:rPr>
+            </w:pPr>
+            <w:r>
+              <w:rPr>
+                <w:sz w:val="28"/>
+                <w:szCs w:val="28"/>
+                <w:lang w:val="en-US"/>
+              </w:rPr>
+              <w:t>[ 0.99994  0.99988]</w:t>
+            </w:r>
+          </w:p>
+        </w:tc>
+        <w:tc>
+          <w:tcPr>
+            <w:tcW w:w="1546" w:type="dxa"/>
+          </w:tcPr>
+          <w:p>
+            <w:pPr>
+              <w:jc w:val="center"/>
+              <w:rPr>
+                <w:sz w:val="28"/>
+                <w:szCs w:val="28"/>
+                <w:lang w:val="en-US"/>
+              </w:rPr>
+            </w:pPr>
+            <w:r>
+              <w:rPr>
+                <w:sz w:val="28"/>
+                <w:szCs w:val="28"/>
+                <w:lang w:val="en-US"/>
+              </w:rPr>
+              <w:t>0.00000000</w:t>
+            </w:r>
+          </w:p>
+        </w:tc>
+        <w:tc>
+          <w:tcPr>
+            <w:tcW w:w="1695" w:type="dxa"/>
+          </w:tcPr>
+          <w:p>
+            <w:pPr>
+              <w:jc w:val="center"/>
+              <w:rPr>
+                <w:sz w:val="28"/>
+                <w:szCs w:val="28"/>
+                <w:lang w:val="en-US"/>
+              </w:rPr>
+            </w:pPr>
+            <w:r>
+              <w:rPr>
+                <w:sz w:val="28"/>
+                <w:szCs w:val="28"/>
+                <w:lang w:val="en-US"/>
+              </w:rPr>
+              <w:t>418894</w:t>
+            </w:r>
+          </w:p>
+        </w:tc>
+      </w:tr>
+      <w:tr>
+        <w:tc>
+          <w:tcPr>
+            <w:tcW w:w="2633" w:type="dxa"/>
+          </w:tcPr>
+          <w:p>
+            <w:pPr>
+              <w:jc w:val="center"/>
+              <w:rPr>
+                <w:sz w:val="28"/>
+                <w:szCs w:val="28"/>
+              </w:rPr>
+            </w:pPr>
+            <w:r>
+              <w:rPr>
+                <w:sz w:val="28"/>
+                <w:szCs w:val="28"/>
+              </w:rPr>
+              <w:t>Золотий перетин</w:t>
+            </w:r>
+          </w:p>
+        </w:tc>
+        <w:tc>
+          <w:tcPr>
+            <w:tcW w:w="1710" w:type="dxa"/>
+          </w:tcPr>
+          <w:p>
+            <w:pPr>
+              <w:jc w:val="center"/>
+              <w:rPr>
+                <w:sz w:val="28"/>
+                <w:szCs w:val="28"/>
+                <w:lang w:val="en-US"/>
+              </w:rPr>
+            </w:pPr>
+            <m:oMathPara>
+              <m:oMath>
+                <m:sSup>
+                  <m:sSupPr>
+                    <m:ctrlPr>
+                      <w:rPr>
+                        <w:rFonts w:ascii="Cambria Math" w:hAnsi="Cambria Math"/>
+                        <w:i/>
+                        <w:sz w:val="28"/>
+                        <w:szCs w:val="28"/>
+                        <w:lang w:val="en-US"/>
+                      </w:rPr>
+                    </m:ctrlPr>
+                  </m:sSupPr>
+                  <m:e>
+                    <m:r>
+                      <w:rPr>
+                        <w:rFonts w:ascii="Cambria Math" w:hAnsi="Cambria Math"/>
+                        <w:sz w:val="28"/>
+                        <w:szCs w:val="28"/>
+                        <w:lang w:val="en-US"/>
+                      </w:rPr>
+                      <m:t>10</m:t>
+                    </m:r>
+                  </m:e>
+                  <m:sup>
+                    <m:r>
+                      <w:rPr>
+                        <w:rFonts w:ascii="Cambria Math" w:hAnsi="Cambria Math"/>
+                        <w:sz w:val="28"/>
+                        <w:szCs w:val="28"/>
+                        <w:lang w:val="en-US"/>
+                      </w:rPr>
+                      <m:t>-</m:t>
+                    </m:r>
+                    <m:r>
+                      <w:rPr>
+                        <w:rFonts w:ascii="Cambria Math" w:hAnsi="Cambria Math"/>
+                        <w:sz w:val="28"/>
+                        <w:szCs w:val="28"/>
+                        <w:lang w:val="en-US"/>
+                      </w:rPr>
+                      <m:t>8</m:t>
+                    </m:r>
+                  </m:sup>
+                </m:sSup>
+              </m:oMath>
+            </m:oMathPara>
+          </w:p>
+        </w:tc>
+        <w:tc>
+          <w:tcPr>
+            <w:tcW w:w="2616" w:type="dxa"/>
+          </w:tcPr>
+          <w:p>
+            <w:pPr>
+              <w:jc w:val="center"/>
+              <w:rPr>
+                <w:sz w:val="28"/>
+                <w:szCs w:val="28"/>
+                <w:lang w:val="en-US"/>
+              </w:rPr>
+            </w:pPr>
+            <w:r>
+              <w:rPr>
+                <w:sz w:val="28"/>
+                <w:szCs w:val="28"/>
+                <w:lang w:val="en-US"/>
+              </w:rPr>
+              <w:t>[ 0.99999  0.99998]</w:t>
+            </w:r>
+          </w:p>
+        </w:tc>
+        <w:tc>
+          <w:tcPr>
+            <w:tcW w:w="1546" w:type="dxa"/>
+          </w:tcPr>
+          <w:p>
+            <w:pPr>
+              <w:jc w:val="center"/>
+              <w:rPr>
+                <w:sz w:val="28"/>
+                <w:szCs w:val="28"/>
+                <w:lang w:val="en-US"/>
+              </w:rPr>
+            </w:pPr>
+            <w:r>
+              <w:rPr>
+                <w:sz w:val="28"/>
+                <w:szCs w:val="28"/>
+                <w:lang w:val="en-US"/>
+              </w:rPr>
+              <w:t>0.00000000</w:t>
+            </w:r>
+          </w:p>
+        </w:tc>
+        <w:tc>
+          <w:tcPr>
+            <w:tcW w:w="1695" w:type="dxa"/>
+          </w:tcPr>
+          <w:p>
+            <w:pPr>
+              <w:jc w:val="center"/>
+              <w:rPr>
+                <w:sz w:val="28"/>
+                <w:szCs w:val="28"/>
+                <w:lang w:val="en-US"/>
+              </w:rPr>
+            </w:pPr>
+            <w:r>
+              <w:rPr>
+                <w:sz w:val="28"/>
+                <w:szCs w:val="28"/>
+                <w:lang w:val="en-US"/>
+              </w:rPr>
+              <w:t>600005</w:t>
+            </w:r>
+          </w:p>
+        </w:tc>
+      </w:tr>
+    </w:tbl>
+    <w:p>
+      <w:pPr>
+        <w:jc w:val="center"/>
+        <w:rPr>
+          <w:sz w:val="28"/>
+          <w:szCs w:val="28"/>
+          <w:lang w:val="en-US"/>
+        </w:rPr>
+      </w:pPr>
+    </w:p>
+    <w:tbl>
+      <w:tblPr>
+        <w:tblStyle w:val="a8"/>
+        <w:tblW w:w="0" w:type="auto"/>
+        <w:tblInd w:w="-572" w:type="dxa"/>
+        <w:tblLook w:val="04A0" w:firstRow="1" w:lastRow="0" w:firstColumn="1" w:lastColumn="0" w:noHBand="0" w:noVBand="1"/>
+      </w:tblPr>
+      <w:tblGrid>
+        <w:gridCol w:w="2573"/>
+        <w:gridCol w:w="1691"/>
+        <w:gridCol w:w="2565"/>
+        <w:gridCol w:w="1686"/>
+        <w:gridCol w:w="1685"/>
+      </w:tblGrid>
+      <w:tr>
+        <w:tc>
+          <w:tcPr>
+            <w:tcW w:w="2633" w:type="dxa"/>
+          </w:tcPr>
+          <w:p>
+            <w:pPr>
+              <w:jc w:val="center"/>
+              <w:rPr>
+                <w:sz w:val="28"/>
+                <w:szCs w:val="28"/>
+              </w:rPr>
+            </w:pPr>
+            <w:r>
+              <w:rPr>
+                <w:sz w:val="28"/>
+                <w:szCs w:val="28"/>
+              </w:rPr>
+              <w:t>Метод МОП</w:t>
+            </w:r>
+          </w:p>
+        </w:tc>
+        <w:tc>
+          <w:tcPr>
+            <w:tcW w:w="1710" w:type="dxa"/>
+          </w:tcPr>
+          <w:p>
+            <w:pPr>
+              <w:jc w:val="center"/>
+              <w:rPr>
+                <w:sz w:val="28"/>
+                <w:szCs w:val="28"/>
+              </w:rPr>
+            </w:pPr>
+            <w:r>
+              <w:rPr>
+                <w:sz w:val="28"/>
+                <w:szCs w:val="28"/>
+              </w:rPr>
+              <w:t xml:space="preserve">Точність </w:t>
+            </w:r>
+            <w:r>
+              <w:rPr>
+                <w:sz w:val="28"/>
+                <w:szCs w:val="28"/>
+              </w:rPr>
+              <w:t>МОП</w:t>
+            </w:r>
+          </w:p>
+        </w:tc>
+        <w:tc>
+          <w:tcPr>
+            <w:tcW w:w="2616" w:type="dxa"/>
+          </w:tcPr>
+          <w:p>
+            <w:pPr>
+              <w:jc w:val="center"/>
+              <w:rPr>
+                <w:sz w:val="28"/>
+                <w:szCs w:val="28"/>
+                <w:lang w:val="ru-RU"/>
+              </w:rPr>
+            </w:pPr>
+            <w:r>
+              <w:rPr>
+                <w:sz w:val="28"/>
+                <w:szCs w:val="28"/>
+              </w:rPr>
+              <w:t>Точка мінімуму, до якої прийшов алгоритм</w:t>
+            </w:r>
+          </w:p>
+        </w:tc>
+        <w:tc>
+          <w:tcPr>
+            <w:tcW w:w="1546" w:type="dxa"/>
+          </w:tcPr>
+          <w:p>
+            <w:pPr>
+              <w:jc w:val="center"/>
+              <w:rPr>
+                <w:sz w:val="28"/>
+                <w:szCs w:val="28"/>
+                <w:lang w:val="en-US"/>
+              </w:rPr>
+            </w:pPr>
+            <w:r>
+              <w:rPr>
+                <w:sz w:val="28"/>
+                <w:szCs w:val="28"/>
+              </w:rPr>
+              <w:t>Значення у точці мінімуму</w:t>
+            </w:r>
+          </w:p>
+        </w:tc>
+        <w:tc>
+          <w:tcPr>
+            <w:tcW w:w="1695" w:type="dxa"/>
+          </w:tcPr>
+          <w:p>
+            <w:pPr>
+              <w:jc w:val="center"/>
+              <w:rPr>
+                <w:sz w:val="28"/>
+                <w:szCs w:val="28"/>
+                <w:lang w:val="en-US"/>
+              </w:rPr>
+            </w:pPr>
+            <w:r>
+              <w:rPr>
+                <w:sz w:val="28"/>
+                <w:szCs w:val="28"/>
+              </w:rPr>
+              <w:t>Кількість обчислень функції</w:t>
+            </w:r>
+          </w:p>
+        </w:tc>
+      </w:tr>
+      <w:tr>
+        <w:tc>
+          <w:tcPr>
+            <w:tcW w:w="2633" w:type="dxa"/>
+          </w:tcPr>
+          <w:p>
+            <w:pPr>
+              <w:jc w:val="center"/>
+              <w:rPr>
+                <w:sz w:val="28"/>
+                <w:szCs w:val="28"/>
+              </w:rPr>
+            </w:pPr>
+            <w:r>
+              <w:rPr>
+                <w:sz w:val="28"/>
+                <w:szCs w:val="28"/>
+              </w:rPr>
+              <w:t xml:space="preserve">ДСК Пауелла </w:t>
+            </w:r>
+          </w:p>
+        </w:tc>
+        <w:tc>
+          <w:tcPr>
+            <w:tcW w:w="1710" w:type="dxa"/>
+          </w:tcPr>
+          <w:p>
+            <w:pPr>
+              <w:jc w:val="center"/>
+              <w:rPr>
+                <w:sz w:val="28"/>
+                <w:szCs w:val="28"/>
+                <w:lang w:val="en-US"/>
+              </w:rPr>
+            </w:pPr>
+            <w:r>
+              <w:rPr>
+                <w:sz w:val="28"/>
+                <w:szCs w:val="28"/>
+                <w:lang w:val="en-US"/>
+              </w:rPr>
+              <w:t>1</w:t>
+            </w:r>
+          </w:p>
+        </w:tc>
+        <w:tc>
+          <w:tcPr>
+            <w:tcW w:w="2616" w:type="dxa"/>
+          </w:tcPr>
+          <w:p>
+            <w:pPr>
+              <w:jc w:val="center"/>
+              <w:rPr>
+                <w:sz w:val="28"/>
+                <w:szCs w:val="28"/>
+                <w:lang w:val="en-US"/>
+              </w:rPr>
+            </w:pPr>
+            <w:r>
+              <w:rPr>
+                <w:sz w:val="28"/>
+                <w:szCs w:val="28"/>
+                <w:lang w:val="en-US"/>
+              </w:rPr>
+              <w:t>[-0.51319  0.26907]</w:t>
+            </w:r>
+          </w:p>
+        </w:tc>
+        <w:tc>
+          <w:tcPr>
+            <w:tcW w:w="1546" w:type="dxa"/>
+          </w:tcPr>
+          <w:p>
+            <w:pPr>
+              <w:jc w:val="center"/>
+              <w:rPr>
+                <w:sz w:val="28"/>
+                <w:szCs w:val="28"/>
+                <w:lang w:val="en-US"/>
+              </w:rPr>
+            </w:pPr>
+            <w:r>
+              <w:rPr>
+                <w:sz w:val="28"/>
+                <w:szCs w:val="28"/>
+                <w:lang w:val="en-US"/>
+              </w:rPr>
+              <w:t>2.29300499</w:t>
+            </w:r>
+          </w:p>
+        </w:tc>
+        <w:tc>
+          <w:tcPr>
+            <w:tcW w:w="1695" w:type="dxa"/>
+          </w:tcPr>
+          <w:p>
+            <w:pPr>
+              <w:jc w:val="center"/>
+              <w:rPr>
+                <w:sz w:val="28"/>
+                <w:szCs w:val="28"/>
+                <w:lang w:val="en-US"/>
+              </w:rPr>
+            </w:pPr>
+            <w:r>
+              <w:rPr>
+                <w:sz w:val="28"/>
+                <w:szCs w:val="28"/>
+                <w:lang w:val="en-US"/>
+              </w:rPr>
+              <w:t>43</w:t>
+            </w:r>
+          </w:p>
+        </w:tc>
+      </w:tr>
+      <w:tr>
+        <w:tc>
+          <w:tcPr>
+            <w:tcW w:w="2633" w:type="dxa"/>
+          </w:tcPr>
+          <w:p>
+            <w:pPr>
+              <w:jc w:val="center"/>
+              <w:rPr>
+                <w:sz w:val="28"/>
+                <w:szCs w:val="28"/>
+              </w:rPr>
+            </w:pPr>
+            <w:r>
+              <w:rPr>
+                <w:sz w:val="28"/>
+                <w:szCs w:val="28"/>
+              </w:rPr>
+              <w:t xml:space="preserve">ДСК Пауелла </w:t>
+            </w:r>
+          </w:p>
+        </w:tc>
+        <w:tc>
+          <w:tcPr>
+            <w:tcW w:w="1710" w:type="dxa"/>
+          </w:tcPr>
+          <w:p>
+            <w:pPr>
+              <w:jc w:val="center"/>
+              <w:rPr>
+                <w:sz w:val="28"/>
+                <w:szCs w:val="28"/>
+                <w:lang w:val="en-US"/>
+              </w:rPr>
+            </w:pPr>
+            <m:oMathPara>
+              <m:oMath>
+                <m:sSup>
+                  <m:sSupPr>
+                    <m:ctrlPr>
+                      <w:rPr>
+                        <w:rFonts w:ascii="Cambria Math" w:hAnsi="Cambria Math"/>
+                        <w:i/>
+                        <w:sz w:val="28"/>
+                        <w:szCs w:val="28"/>
+                        <w:lang w:val="en-US"/>
+                      </w:rPr>
+                    </m:ctrlPr>
+                  </m:sSupPr>
+                  <m:e>
+                    <m:r>
+                      <w:rPr>
+                        <w:rFonts w:ascii="Cambria Math" w:hAnsi="Cambria Math"/>
+                        <w:sz w:val="28"/>
+                        <w:szCs w:val="28"/>
+                        <w:lang w:val="en-US"/>
+                      </w:rPr>
+                      <m:t>10</m:t>
+                    </m:r>
+                  </m:e>
+                  <m:sup>
+                    <m:r>
+                      <w:rPr>
+                        <w:rFonts w:ascii="Cambria Math" w:hAnsi="Cambria Math"/>
+                        <w:sz w:val="28"/>
+                        <w:szCs w:val="28"/>
+                        <w:lang w:val="en-US"/>
+                      </w:rPr>
+                      <m:t>-1</m:t>
+                    </m:r>
+                  </m:sup>
+                </m:sSup>
+              </m:oMath>
+            </m:oMathPara>
+          </w:p>
+        </w:tc>
+        <w:tc>
+          <w:tcPr>
+            <w:tcW w:w="2616" w:type="dxa"/>
+          </w:tcPr>
+          <w:p>
+            <w:pPr>
+              <w:jc w:val="center"/>
+              <w:rPr>
+                <w:sz w:val="28"/>
+                <w:szCs w:val="28"/>
+                <w:lang w:val="en-US"/>
+              </w:rPr>
+            </w:pPr>
+            <w:r>
+              <w:rPr>
+                <w:sz w:val="28"/>
+                <w:szCs w:val="28"/>
+                <w:lang w:val="en-US"/>
+              </w:rPr>
+              <w:t>[ 0.2098   0.03877]</w:t>
+            </w:r>
+          </w:p>
+        </w:tc>
+        <w:tc>
+          <w:tcPr>
+            <w:tcW w:w="1546" w:type="dxa"/>
+          </w:tcPr>
+          <w:p>
+            <w:pPr>
+              <w:jc w:val="center"/>
+              <w:rPr>
+                <w:sz w:val="28"/>
+                <w:szCs w:val="28"/>
+                <w:lang w:val="en-US"/>
+              </w:rPr>
+            </w:pPr>
+            <w:r>
+              <w:rPr>
+                <w:sz w:val="28"/>
+                <w:szCs w:val="28"/>
+                <w:lang w:val="en-US"/>
+              </w:rPr>
+              <w:t>0.</w:t>
+            </w:r>
+            <w:r>
+              <w:rPr>
+                <w:sz w:val="28"/>
+                <w:szCs w:val="28"/>
+                <w:lang w:val="en-US"/>
+              </w:rPr>
+              <w:t>627174080</w:t>
+            </w:r>
+          </w:p>
+        </w:tc>
+        <w:tc>
+          <w:tcPr>
+            <w:tcW w:w="1695" w:type="dxa"/>
+          </w:tcPr>
+          <w:p>
+            <w:pPr>
+              <w:jc w:val="center"/>
+              <w:rPr>
+                <w:sz w:val="28"/>
+                <w:szCs w:val="28"/>
+                <w:lang w:val="en-US"/>
+              </w:rPr>
+            </w:pPr>
+            <w:r>
+              <w:rPr>
+                <w:sz w:val="28"/>
+                <w:szCs w:val="28"/>
+                <w:lang w:val="en-US"/>
+              </w:rPr>
+              <w:t>375</w:t>
+            </w:r>
+          </w:p>
+        </w:tc>
+      </w:tr>
+      <w:tr>
+        <w:tc>
+          <w:tcPr>
+            <w:tcW w:w="2633" w:type="dxa"/>
+          </w:tcPr>
+          <w:p>
+            <w:pPr>
+              <w:jc w:val="center"/>
+              <w:rPr>
+                <w:sz w:val="28"/>
+                <w:szCs w:val="28"/>
+              </w:rPr>
+            </w:pPr>
+            <w:r>
+              <w:rPr>
+                <w:sz w:val="28"/>
+                <w:szCs w:val="28"/>
+              </w:rPr>
+              <w:t xml:space="preserve">ДСК Пауелла </w:t>
+            </w:r>
+          </w:p>
+        </w:tc>
+        <w:tc>
+          <w:tcPr>
+            <w:tcW w:w="1710" w:type="dxa"/>
+          </w:tcPr>
+          <w:p>
+            <w:pPr>
+              <w:jc w:val="center"/>
+              <w:rPr>
+                <w:sz w:val="28"/>
+                <w:szCs w:val="28"/>
+                <w:lang w:val="en-US"/>
+              </w:rPr>
+            </w:pPr>
+            <m:oMathPara>
+              <m:oMath>
+                <m:sSup>
+                  <m:sSupPr>
+                    <m:ctrlPr>
+                      <w:rPr>
+                        <w:rFonts w:ascii="Cambria Math" w:hAnsi="Cambria Math"/>
+                        <w:i/>
+                        <w:sz w:val="28"/>
+                        <w:szCs w:val="28"/>
+                        <w:lang w:val="en-US"/>
+                      </w:rPr>
+                    </m:ctrlPr>
+                  </m:sSupPr>
+                  <m:e>
+                    <m:r>
+                      <w:rPr>
+                        <w:rFonts w:ascii="Cambria Math" w:hAnsi="Cambria Math"/>
+                        <w:sz w:val="28"/>
+                        <w:szCs w:val="28"/>
+                        <w:lang w:val="en-US"/>
+                      </w:rPr>
+                      <m:t>10</m:t>
+                    </m:r>
+                  </m:e>
+                  <m:sup>
+                    <m:r>
+                      <w:rPr>
+                        <w:rFonts w:ascii="Cambria Math" w:hAnsi="Cambria Math"/>
+                        <w:sz w:val="28"/>
+                        <w:szCs w:val="28"/>
+                        <w:lang w:val="en-US"/>
+                      </w:rPr>
+                      <m:t>-2</m:t>
+                    </m:r>
+                  </m:sup>
+                </m:sSup>
+              </m:oMath>
+            </m:oMathPara>
+          </w:p>
+        </w:tc>
+        <w:tc>
+          <w:tcPr>
+            <w:tcW w:w="2616" w:type="dxa"/>
+          </w:tcPr>
+          <w:p>
+            <w:pPr>
+              <w:jc w:val="center"/>
+              <w:rPr>
+                <w:sz w:val="28"/>
+                <w:szCs w:val="28"/>
+                <w:lang w:val="en-US"/>
+              </w:rPr>
+            </w:pPr>
+            <w:r>
+              <w:rPr>
+                <w:sz w:val="28"/>
+                <w:szCs w:val="28"/>
+              </w:rPr>
+              <w:t>[ 0.79871  0.63708]</w:t>
+            </w:r>
+          </w:p>
+        </w:tc>
+        <w:tc>
+          <w:tcPr>
+            <w:tcW w:w="1546" w:type="dxa"/>
+          </w:tcPr>
+          <w:p>
+            <w:pPr>
+              <w:rPr>
+                <w:sz w:val="28"/>
+                <w:szCs w:val="28"/>
+                <w:lang w:val="en-US"/>
+              </w:rPr>
+            </w:pPr>
+            <w:r>
+              <w:rPr>
+                <w:sz w:val="28"/>
+                <w:szCs w:val="28"/>
+                <w:lang w:val="en-US"/>
+              </w:rPr>
+              <w:t>0.</w:t>
+            </w:r>
+            <w:r>
+              <w:rPr>
+                <w:sz w:val="28"/>
+                <w:szCs w:val="28"/>
+                <w:lang w:val="en-US"/>
+              </w:rPr>
+              <w:t>0</w:t>
+            </w:r>
+            <w:r>
+              <w:rPr>
+                <w:sz w:val="28"/>
+                <w:szCs w:val="28"/>
+                <w:lang w:val="en-US"/>
+              </w:rPr>
+              <w:t>4059115</w:t>
+            </w:r>
+          </w:p>
+        </w:tc>
+        <w:tc>
+          <w:tcPr>
+            <w:tcW w:w="1695" w:type="dxa"/>
+          </w:tcPr>
+          <w:p>
+            <w:pPr>
+              <w:jc w:val="center"/>
+              <w:rPr>
+                <w:sz w:val="28"/>
+                <w:szCs w:val="28"/>
+                <w:lang w:val="en-US"/>
+              </w:rPr>
+            </w:pPr>
+            <w:r>
+              <w:rPr>
+                <w:sz w:val="28"/>
+                <w:szCs w:val="28"/>
+                <w:lang w:val="en-US"/>
+              </w:rPr>
+              <w:t>578</w:t>
+            </w:r>
+          </w:p>
+        </w:tc>
+      </w:tr>
+      <w:tr>
+        <w:tc>
+          <w:tcPr>
+            <w:tcW w:w="2633" w:type="dxa"/>
+          </w:tcPr>
+          <w:p>
+            <w:pPr>
+              <w:jc w:val="center"/>
+              <w:rPr>
+                <w:sz w:val="28"/>
+                <w:szCs w:val="28"/>
+              </w:rPr>
+            </w:pPr>
+            <w:r>
+              <w:rPr>
+                <w:sz w:val="28"/>
+                <w:szCs w:val="28"/>
+              </w:rPr>
+              <w:t xml:space="preserve">ДСК Пауелла </w:t>
+            </w:r>
+          </w:p>
+        </w:tc>
+        <w:tc>
+          <w:tcPr>
+            <w:tcW w:w="1710" w:type="dxa"/>
+          </w:tcPr>
+          <w:p>
+            <w:pPr>
+              <w:jc w:val="center"/>
+              <w:rPr>
+                <w:sz w:val="28"/>
+                <w:szCs w:val="28"/>
+                <w:lang w:val="en-US"/>
+              </w:rPr>
+            </w:pPr>
+            <m:oMathPara>
+              <m:oMath>
+                <m:sSup>
+                  <m:sSupPr>
+                    <m:ctrlPr>
+                      <w:rPr>
+                        <w:rFonts w:ascii="Cambria Math" w:hAnsi="Cambria Math"/>
+                        <w:i/>
+                        <w:sz w:val="28"/>
+                        <w:szCs w:val="28"/>
+                        <w:lang w:val="en-US"/>
+                      </w:rPr>
+                    </m:ctrlPr>
+                  </m:sSupPr>
+                  <m:e>
+                    <m:r>
+                      <w:rPr>
+                        <w:rFonts w:ascii="Cambria Math" w:hAnsi="Cambria Math"/>
+                        <w:sz w:val="28"/>
+                        <w:szCs w:val="28"/>
+                        <w:lang w:val="en-US"/>
+                      </w:rPr>
+                      <m:t>10</m:t>
+                    </m:r>
+                  </m:e>
+                  <m:sup>
+                    <m:r>
+                      <w:rPr>
+                        <w:rFonts w:ascii="Cambria Math" w:hAnsi="Cambria Math"/>
+                        <w:sz w:val="28"/>
+                        <w:szCs w:val="28"/>
+                        <w:lang w:val="en-US"/>
+                      </w:rPr>
+                      <m:t>-3</m:t>
+                    </m:r>
+                  </m:sup>
+                </m:sSup>
+              </m:oMath>
+            </m:oMathPara>
+          </w:p>
+        </w:tc>
+        <w:tc>
+          <w:tcPr>
+            <w:tcW w:w="2616" w:type="dxa"/>
+          </w:tcPr>
+          <w:p>
+            <w:pPr>
+              <w:jc w:val="center"/>
+              <w:rPr>
+                <w:sz w:val="28"/>
+                <w:szCs w:val="28"/>
+                <w:lang w:val="en-US"/>
+              </w:rPr>
+            </w:pPr>
+            <w:r>
+              <w:rPr>
+                <w:sz w:val="28"/>
+                <w:szCs w:val="28"/>
+              </w:rPr>
+              <w:t xml:space="preserve"> [ 0.87326  0.76208]</w:t>
+            </w:r>
+          </w:p>
+        </w:tc>
+        <w:tc>
+          <w:tcPr>
+            <w:tcW w:w="1546" w:type="dxa"/>
+          </w:tcPr>
+          <w:p>
+            <w:pPr>
+              <w:jc w:val="center"/>
+              <w:rPr>
+                <w:sz w:val="28"/>
+                <w:szCs w:val="28"/>
+                <w:lang w:val="en-US"/>
+              </w:rPr>
+            </w:pPr>
+            <w:r>
+              <w:rPr>
+                <w:sz w:val="28"/>
+                <w:szCs w:val="28"/>
+                <w:lang w:val="en-US"/>
+              </w:rPr>
+              <w:t>0.0</w:t>
+            </w:r>
+            <w:r>
+              <w:rPr>
+                <w:sz w:val="28"/>
+                <w:szCs w:val="28"/>
+                <w:lang w:val="en-US"/>
+              </w:rPr>
+              <w:t>1608875</w:t>
+            </w:r>
+          </w:p>
+        </w:tc>
+        <w:tc>
+          <w:tcPr>
+            <w:tcW w:w="1695" w:type="dxa"/>
+          </w:tcPr>
+          <w:p>
+            <w:pPr>
+              <w:jc w:val="center"/>
+              <w:rPr>
+                <w:sz w:val="28"/>
+                <w:szCs w:val="28"/>
+                <w:lang w:val="en-US"/>
+              </w:rPr>
+            </w:pPr>
+            <w:r>
+              <w:rPr>
+                <w:sz w:val="28"/>
+                <w:szCs w:val="28"/>
+                <w:lang w:val="en-US"/>
+              </w:rPr>
+              <w:t>838</w:t>
+            </w:r>
+          </w:p>
+        </w:tc>
+      </w:tr>
+      <w:tr>
+        <w:tc>
+          <w:tcPr>
+            <w:tcW w:w="2633" w:type="dxa"/>
+          </w:tcPr>
+          <w:p>
+            <w:pPr>
+              <w:jc w:val="center"/>
+              <w:rPr>
+                <w:sz w:val="28"/>
+                <w:szCs w:val="28"/>
+              </w:rPr>
+            </w:pPr>
+            <w:r>
+              <w:rPr>
+                <w:sz w:val="28"/>
+                <w:szCs w:val="28"/>
+              </w:rPr>
+              <w:t xml:space="preserve">ДСК Пауелла </w:t>
+            </w:r>
+          </w:p>
+        </w:tc>
+        <w:tc>
+          <w:tcPr>
+            <w:tcW w:w="1710" w:type="dxa"/>
+          </w:tcPr>
+          <w:p>
+            <w:pPr>
+              <w:jc w:val="center"/>
+              <w:rPr>
+                <w:sz w:val="28"/>
+                <w:szCs w:val="28"/>
+                <w:lang w:val="en-US"/>
+              </w:rPr>
+            </w:pPr>
+            <m:oMathPara>
+              <m:oMath>
+                <m:sSup>
+                  <m:sSupPr>
+                    <m:ctrlPr>
+                      <w:rPr>
+                        <w:rFonts w:ascii="Cambria Math" w:hAnsi="Cambria Math"/>
+                        <w:i/>
+                        <w:sz w:val="28"/>
+                        <w:szCs w:val="28"/>
+                        <w:lang w:val="en-US"/>
+                      </w:rPr>
+                    </m:ctrlPr>
+                  </m:sSupPr>
+                  <m:e>
+                    <m:r>
+                      <w:rPr>
+                        <w:rFonts w:ascii="Cambria Math" w:hAnsi="Cambria Math"/>
+                        <w:sz w:val="28"/>
+                        <w:szCs w:val="28"/>
+                        <w:lang w:val="en-US"/>
+                      </w:rPr>
+                      <m:t>10</m:t>
+                    </m:r>
+                  </m:e>
+                  <m:sup>
+                    <m:r>
+                      <w:rPr>
+                        <w:rFonts w:ascii="Cambria Math" w:hAnsi="Cambria Math"/>
+                        <w:sz w:val="28"/>
+                        <w:szCs w:val="28"/>
+                        <w:lang w:val="en-US"/>
+                      </w:rPr>
+                      <m:t>-4</m:t>
+                    </m:r>
+                  </m:sup>
+                </m:sSup>
+              </m:oMath>
+            </m:oMathPara>
+          </w:p>
+        </w:tc>
+        <w:tc>
+          <w:tcPr>
+            <w:tcW w:w="2616" w:type="dxa"/>
+          </w:tcPr>
+          <w:p>
+            <w:pPr>
+              <w:jc w:val="center"/>
+              <w:rPr>
+                <w:sz w:val="28"/>
+                <w:szCs w:val="28"/>
+                <w:lang w:val="en-US"/>
+              </w:rPr>
+            </w:pPr>
+            <w:r>
+              <w:rPr>
+                <w:sz w:val="28"/>
+                <w:szCs w:val="28"/>
+              </w:rPr>
+              <w:t xml:space="preserve"> [ 0.95016  0.90252]</w:t>
+            </w:r>
+          </w:p>
+        </w:tc>
+        <w:tc>
+          <w:tcPr>
+            <w:tcW w:w="1546" w:type="dxa"/>
+          </w:tcPr>
+          <w:p>
+            <w:pPr>
+              <w:jc w:val="center"/>
+              <w:rPr>
+                <w:sz w:val="28"/>
+                <w:szCs w:val="28"/>
+                <w:lang w:val="en-US"/>
+              </w:rPr>
+            </w:pPr>
+            <w:r>
+              <w:rPr>
+                <w:sz w:val="28"/>
+                <w:szCs w:val="28"/>
+                <w:lang w:val="en-US"/>
+              </w:rPr>
+              <w:t>0.02</w:t>
+            </w:r>
+            <w:r>
+              <w:rPr>
+                <w:sz w:val="28"/>
+                <w:szCs w:val="28"/>
+                <w:lang w:val="en-US"/>
+              </w:rPr>
+              <w:t>49227</w:t>
+            </w:r>
+          </w:p>
+        </w:tc>
+        <w:tc>
+          <w:tcPr>
+            <w:tcW w:w="1695" w:type="dxa"/>
+          </w:tcPr>
+          <w:p>
+            <w:pPr>
+              <w:jc w:val="center"/>
+              <w:rPr>
+                <w:sz w:val="28"/>
+                <w:szCs w:val="28"/>
+                <w:lang w:val="en-US"/>
+              </w:rPr>
+            </w:pPr>
+            <w:r>
+              <w:rPr>
+                <w:sz w:val="28"/>
+                <w:szCs w:val="28"/>
+                <w:lang w:val="en-US"/>
+              </w:rPr>
+              <w:t>4538</w:t>
+            </w:r>
+          </w:p>
+        </w:tc>
+      </w:tr>
+      <w:tr>
+        <w:tc>
+          <w:tcPr>
+            <w:tcW w:w="2633" w:type="dxa"/>
+          </w:tcPr>
+          <w:p>
+            <w:pPr>
+              <w:jc w:val="center"/>
+              <w:rPr>
+                <w:sz w:val="28"/>
+                <w:szCs w:val="28"/>
+              </w:rPr>
+            </w:pPr>
+            <w:r>
+              <w:rPr>
+                <w:sz w:val="28"/>
+                <w:szCs w:val="28"/>
+              </w:rPr>
+              <w:t xml:space="preserve">ДСК Пауелла </w:t>
+            </w:r>
+          </w:p>
+        </w:tc>
+        <w:tc>
+          <w:tcPr>
+            <w:tcW w:w="1710" w:type="dxa"/>
+          </w:tcPr>
+          <w:p>
+            <w:pPr>
+              <w:jc w:val="center"/>
+              <w:rPr>
+                <w:sz w:val="28"/>
+                <w:szCs w:val="28"/>
+                <w:lang w:val="en-US"/>
+              </w:rPr>
+            </w:pPr>
+            <m:oMathPara>
+              <m:oMath>
+                <m:sSup>
+                  <m:sSupPr>
+                    <m:ctrlPr>
+                      <w:rPr>
+                        <w:rFonts w:ascii="Cambria Math" w:hAnsi="Cambria Math"/>
+                        <w:i/>
+                        <w:sz w:val="28"/>
+                        <w:szCs w:val="28"/>
+                        <w:lang w:val="en-US"/>
+                      </w:rPr>
+                    </m:ctrlPr>
+                  </m:sSupPr>
+                  <m:e>
+                    <m:r>
+                      <w:rPr>
+                        <w:rFonts w:ascii="Cambria Math" w:hAnsi="Cambria Math"/>
+                        <w:sz w:val="28"/>
+                        <w:szCs w:val="28"/>
+                        <w:lang w:val="en-US"/>
+                      </w:rPr>
+                      <m:t>10</m:t>
+                    </m:r>
+                  </m:e>
+                  <m:sup>
+                    <m:r>
+                      <w:rPr>
+                        <w:rFonts w:ascii="Cambria Math" w:hAnsi="Cambria Math"/>
+                        <w:sz w:val="28"/>
+                        <w:szCs w:val="28"/>
+                        <w:lang w:val="en-US"/>
+                      </w:rPr>
+                      <m:t>-5</m:t>
+                    </m:r>
+                  </m:sup>
+                </m:sSup>
+              </m:oMath>
+            </m:oMathPara>
+          </w:p>
+        </w:tc>
+        <w:tc>
+          <w:tcPr>
+            <w:tcW w:w="2616" w:type="dxa"/>
+          </w:tcPr>
+          <w:p>
+            <w:pPr>
+              <w:jc w:val="center"/>
+              <w:rPr>
+                <w:sz w:val="28"/>
+                <w:szCs w:val="28"/>
+                <w:lang w:val="en-US"/>
+              </w:rPr>
+            </w:pPr>
+            <w:r>
+              <w:rPr>
+                <w:sz w:val="28"/>
+                <w:szCs w:val="28"/>
+              </w:rPr>
+              <w:t xml:space="preserve"> [ 0.99736  0.99471]</w:t>
+            </w:r>
+          </w:p>
+        </w:tc>
+        <w:tc>
+          <w:tcPr>
+            <w:tcW w:w="1546" w:type="dxa"/>
+          </w:tcPr>
+          <w:p>
+            <w:pPr>
+              <w:jc w:val="center"/>
+              <w:rPr>
+                <w:sz w:val="28"/>
+                <w:szCs w:val="28"/>
+                <w:lang w:val="en-US"/>
+              </w:rPr>
+            </w:pPr>
+            <w:r>
+              <w:rPr>
+                <w:sz w:val="28"/>
+                <w:szCs w:val="28"/>
+                <w:lang w:val="en-US"/>
+              </w:rPr>
+              <w:t>0</w:t>
+            </w:r>
+            <w:r>
+              <w:rPr>
+                <w:sz w:val="28"/>
+                <w:szCs w:val="28"/>
+                <w:lang w:val="en-US"/>
+              </w:rPr>
+              <w:t>.</w:t>
+            </w:r>
+            <w:r>
+              <w:rPr>
+                <w:sz w:val="28"/>
+                <w:szCs w:val="28"/>
+                <w:lang w:val="en-US"/>
+              </w:rPr>
+              <w:t>00000</w:t>
+            </w:r>
+            <w:r>
+              <w:rPr>
+                <w:sz w:val="28"/>
+                <w:szCs w:val="28"/>
+                <w:lang w:val="en-US"/>
+              </w:rPr>
+              <w:t>699</w:t>
+            </w:r>
+          </w:p>
+        </w:tc>
+        <w:tc>
+          <w:tcPr>
+            <w:tcW w:w="1695" w:type="dxa"/>
+          </w:tcPr>
+          <w:p>
+            <w:pPr>
+              <w:jc w:val="center"/>
+              <w:rPr>
+                <w:sz w:val="28"/>
+                <w:szCs w:val="28"/>
+                <w:lang w:val="en-US"/>
+              </w:rPr>
+            </w:pPr>
+            <w:r>
+              <w:rPr>
+                <w:sz w:val="28"/>
+                <w:szCs w:val="28"/>
+                <w:lang w:val="en-US"/>
+              </w:rPr>
+              <w:t>5743</w:t>
+            </w:r>
+          </w:p>
+        </w:tc>
+      </w:tr>
+      <w:tr>
+        <w:tc>
+          <w:tcPr>
+            <w:tcW w:w="2633" w:type="dxa"/>
+          </w:tcPr>
+          <w:p>
+            <w:pPr>
+              <w:jc w:val="center"/>
+              <w:rPr>
+                <w:sz w:val="28"/>
+                <w:szCs w:val="28"/>
+              </w:rPr>
+            </w:pPr>
+            <w:r>
+              <w:rPr>
+                <w:sz w:val="28"/>
+                <w:szCs w:val="28"/>
+              </w:rPr>
+              <w:t xml:space="preserve">ДСК Пауелла </w:t>
+            </w:r>
+          </w:p>
+        </w:tc>
+        <w:tc>
+          <w:tcPr>
+            <w:tcW w:w="1710" w:type="dxa"/>
+          </w:tcPr>
+          <w:p>
+            <w:pPr>
+              <w:jc w:val="center"/>
+              <w:rPr>
+                <w:sz w:val="28"/>
+                <w:szCs w:val="28"/>
+                <w:lang w:val="en-US"/>
+              </w:rPr>
+            </w:pPr>
+            <m:oMathPara>
+              <m:oMath>
+                <m:sSup>
+                  <m:sSupPr>
+                    <m:ctrlPr>
+                      <w:rPr>
+                        <w:rFonts w:ascii="Cambria Math" w:hAnsi="Cambria Math"/>
+                        <w:i/>
+                        <w:sz w:val="28"/>
+                        <w:szCs w:val="28"/>
+                        <w:lang w:val="en-US"/>
+                      </w:rPr>
+                    </m:ctrlPr>
+                  </m:sSupPr>
+                  <m:e>
+                    <m:r>
+                      <w:rPr>
+                        <w:rFonts w:ascii="Cambria Math" w:hAnsi="Cambria Math"/>
+                        <w:sz w:val="28"/>
+                        <w:szCs w:val="28"/>
+                        <w:lang w:val="en-US"/>
+                      </w:rPr>
+                      <m:t>10</m:t>
+                    </m:r>
+                  </m:e>
+                  <m:sup>
+                    <m:r>
+                      <w:rPr>
+                        <w:rFonts w:ascii="Cambria Math" w:hAnsi="Cambria Math"/>
+                        <w:sz w:val="28"/>
+                        <w:szCs w:val="28"/>
+                        <w:lang w:val="en-US"/>
+                      </w:rPr>
+                      <m:t>-6</m:t>
+                    </m:r>
+                  </m:sup>
+                </m:sSup>
+              </m:oMath>
+            </m:oMathPara>
+          </w:p>
+        </w:tc>
+        <w:tc>
+          <w:tcPr>
+            <w:tcW w:w="2616" w:type="dxa"/>
+          </w:tcPr>
+          <w:p>
+            <w:pPr>
+              <w:jc w:val="center"/>
+              <w:rPr>
+                <w:sz w:val="28"/>
+                <w:szCs w:val="28"/>
+                <w:lang w:val="en-US"/>
+              </w:rPr>
+            </w:pPr>
+            <w:r>
+              <w:rPr>
+                <w:sz w:val="28"/>
+                <w:szCs w:val="28"/>
+              </w:rPr>
+              <w:t xml:space="preserve"> [ 1.       0.99999]</w:t>
+            </w:r>
+          </w:p>
+        </w:tc>
+        <w:tc>
+          <w:tcPr>
+            <w:tcW w:w="1546" w:type="dxa"/>
+          </w:tcPr>
+          <w:p>
+            <w:pPr>
+              <w:jc w:val="center"/>
+              <w:rPr>
+                <w:sz w:val="28"/>
+                <w:szCs w:val="28"/>
+                <w:lang w:val="en-US"/>
+              </w:rPr>
+            </w:pPr>
+            <w:r>
+              <w:rPr>
+                <w:sz w:val="28"/>
+                <w:szCs w:val="28"/>
+                <w:lang w:val="en-US"/>
+              </w:rPr>
+              <w:t>0.000000</w:t>
+            </w:r>
+            <w:r>
+              <w:rPr>
+                <w:sz w:val="28"/>
+                <w:szCs w:val="28"/>
+                <w:lang w:val="en-US"/>
+              </w:rPr>
+              <w:t>00</w:t>
+            </w:r>
+          </w:p>
+        </w:tc>
+        <w:tc>
+          <w:tcPr>
+            <w:tcW w:w="1695" w:type="dxa"/>
+          </w:tcPr>
+          <w:p>
+            <w:pPr>
+              <w:jc w:val="center"/>
+              <w:rPr>
+                <w:sz w:val="28"/>
+                <w:szCs w:val="28"/>
+                <w:lang w:val="en-US"/>
+              </w:rPr>
+            </w:pPr>
+            <w:r>
+              <w:rPr>
+                <w:sz w:val="28"/>
+                <w:szCs w:val="28"/>
+                <w:lang w:val="en-US"/>
+              </w:rPr>
+              <w:t>6046</w:t>
+            </w:r>
+          </w:p>
+        </w:tc>
+      </w:tr>
+      <w:tr>
+        <w:tc>
+          <w:tcPr>
+            <w:tcW w:w="2633" w:type="dxa"/>
+          </w:tcPr>
+          <w:p>
+            <w:pPr>
+              <w:jc w:val="center"/>
+              <w:rPr>
+                <w:sz w:val="28"/>
+                <w:szCs w:val="28"/>
+              </w:rPr>
+            </w:pPr>
+            <w:r>
+              <w:rPr>
+                <w:sz w:val="28"/>
+                <w:szCs w:val="28"/>
+              </w:rPr>
+              <w:t xml:space="preserve">ДСК Пауелла </w:t>
+            </w:r>
+          </w:p>
+        </w:tc>
+        <w:tc>
+          <w:tcPr>
+            <w:tcW w:w="1710" w:type="dxa"/>
+          </w:tcPr>
+          <w:p>
+            <w:pPr>
+              <w:jc w:val="center"/>
+              <w:rPr>
+                <w:sz w:val="28"/>
+                <w:szCs w:val="28"/>
+                <w:lang w:val="en-US"/>
+              </w:rPr>
+            </w:pPr>
+            <m:oMathPara>
+              <m:oMath>
+                <m:sSup>
+                  <m:sSupPr>
+                    <m:ctrlPr>
+                      <w:rPr>
+                        <w:rFonts w:ascii="Cambria Math" w:hAnsi="Cambria Math"/>
+                        <w:i/>
+                        <w:sz w:val="28"/>
+                        <w:szCs w:val="28"/>
+                        <w:lang w:val="en-US"/>
+                      </w:rPr>
+                    </m:ctrlPr>
+                  </m:sSupPr>
+                  <m:e>
+                    <m:r>
+                      <w:rPr>
+                        <w:rFonts w:ascii="Cambria Math" w:hAnsi="Cambria Math"/>
+                        <w:sz w:val="28"/>
+                        <w:szCs w:val="28"/>
+                        <w:lang w:val="en-US"/>
+                      </w:rPr>
+                      <m:t>10</m:t>
+                    </m:r>
+                  </m:e>
+                  <m:sup>
+                    <m:r>
+                      <w:rPr>
+                        <w:rFonts w:ascii="Cambria Math" w:hAnsi="Cambria Math"/>
+                        <w:sz w:val="28"/>
+                        <w:szCs w:val="28"/>
+                        <w:lang w:val="en-US"/>
+                      </w:rPr>
+                      <m:t>-7</m:t>
+                    </m:r>
+                  </m:sup>
+                </m:sSup>
+              </m:oMath>
+            </m:oMathPara>
+          </w:p>
+        </w:tc>
+        <w:tc>
+          <w:tcPr>
+            <w:tcW w:w="2616" w:type="dxa"/>
+          </w:tcPr>
+          <w:p>
+            <w:pPr>
+              <w:jc w:val="center"/>
+              <w:rPr>
+                <w:sz w:val="28"/>
+                <w:szCs w:val="28"/>
+                <w:lang w:val="en-US"/>
+              </w:rPr>
+            </w:pPr>
+            <w:r>
+              <w:rPr>
+                <w:sz w:val="28"/>
+                <w:szCs w:val="28"/>
+              </w:rPr>
+              <w:t xml:space="preserve"> [ 1.       0.99999]</w:t>
+            </w:r>
+          </w:p>
+        </w:tc>
+        <w:tc>
+          <w:tcPr>
+            <w:tcW w:w="1546" w:type="dxa"/>
+          </w:tcPr>
+          <w:p>
+            <w:pPr>
+              <w:jc w:val="center"/>
+              <w:rPr>
+                <w:sz w:val="28"/>
+                <w:szCs w:val="28"/>
+                <w:lang w:val="en-US"/>
+              </w:rPr>
+            </w:pPr>
+            <w:r>
+              <w:rPr>
+                <w:sz w:val="28"/>
+                <w:szCs w:val="28"/>
+                <w:lang w:val="en-US"/>
+              </w:rPr>
+              <w:t>0.00000000</w:t>
+            </w:r>
+          </w:p>
+        </w:tc>
+        <w:tc>
+          <w:tcPr>
+            <w:tcW w:w="1695" w:type="dxa"/>
+          </w:tcPr>
+          <w:p>
+            <w:pPr>
+              <w:jc w:val="center"/>
+              <w:rPr>
+                <w:sz w:val="28"/>
+                <w:szCs w:val="28"/>
+                <w:lang w:val="en-US"/>
+              </w:rPr>
+            </w:pPr>
+            <w:r>
+              <w:rPr>
+                <w:sz w:val="28"/>
+                <w:szCs w:val="28"/>
+                <w:lang w:val="en-US"/>
+              </w:rPr>
+              <w:t>6059</w:t>
+            </w:r>
+          </w:p>
+        </w:tc>
+      </w:tr>
+      <w:tr>
+        <w:tc>
+          <w:tcPr>
+            <w:tcW w:w="2633" w:type="dxa"/>
+          </w:tcPr>
+          <w:p>
+            <w:pPr>
+              <w:jc w:val="center"/>
+              <w:rPr>
+                <w:sz w:val="28"/>
+                <w:szCs w:val="28"/>
+              </w:rPr>
+            </w:pPr>
+            <w:r>
+              <w:rPr>
+                <w:sz w:val="28"/>
+                <w:szCs w:val="28"/>
+              </w:rPr>
+              <w:t xml:space="preserve">ДСК Пауелла </w:t>
+            </w:r>
+          </w:p>
+        </w:tc>
+        <w:tc>
+          <w:tcPr>
+            <w:tcW w:w="1710" w:type="dxa"/>
+          </w:tcPr>
+          <w:p>
+            <w:pPr>
+              <w:jc w:val="center"/>
+              <w:rPr>
+                <w:sz w:val="28"/>
+                <w:szCs w:val="28"/>
+                <w:lang w:val="en-US"/>
+              </w:rPr>
+            </w:pPr>
+            <m:oMathPara>
+              <m:oMath>
+                <m:sSup>
+                  <m:sSupPr>
+                    <m:ctrlPr>
+                      <w:rPr>
+                        <w:rFonts w:ascii="Cambria Math" w:hAnsi="Cambria Math"/>
+                        <w:i/>
+                        <w:sz w:val="28"/>
+                        <w:szCs w:val="28"/>
+                        <w:lang w:val="en-US"/>
+                      </w:rPr>
+                    </m:ctrlPr>
+                  </m:sSupPr>
+                  <m:e>
+                    <m:r>
+                      <w:rPr>
+                        <w:rFonts w:ascii="Cambria Math" w:hAnsi="Cambria Math"/>
+                        <w:sz w:val="28"/>
+                        <w:szCs w:val="28"/>
+                        <w:lang w:val="en-US"/>
+                      </w:rPr>
+                      <m:t>10</m:t>
+                    </m:r>
+                  </m:e>
+                  <m:sup>
+                    <m:r>
+                      <w:rPr>
+                        <w:rFonts w:ascii="Cambria Math" w:hAnsi="Cambria Math"/>
+                        <w:sz w:val="28"/>
+                        <w:szCs w:val="28"/>
+                        <w:lang w:val="en-US"/>
+                      </w:rPr>
+                      <m:t>-8</m:t>
+                    </m:r>
+                  </m:sup>
+                </m:sSup>
+              </m:oMath>
+            </m:oMathPara>
+          </w:p>
+        </w:tc>
+        <w:tc>
+          <w:tcPr>
+            <w:tcW w:w="2616" w:type="dxa"/>
+          </w:tcPr>
+          <w:p>
+            <w:pPr>
+              <w:jc w:val="center"/>
+              <w:rPr>
+                <w:sz w:val="28"/>
+                <w:szCs w:val="28"/>
+                <w:lang w:val="en-US"/>
+              </w:rPr>
+            </w:pPr>
+            <w:r>
+              <w:rPr>
+                <w:sz w:val="28"/>
+                <w:szCs w:val="28"/>
+              </w:rPr>
+              <w:t>[ 1.       0.99999]</w:t>
+            </w:r>
+          </w:p>
+        </w:tc>
+        <w:tc>
+          <w:tcPr>
+            <w:tcW w:w="1546" w:type="dxa"/>
+          </w:tcPr>
+          <w:p>
+            <w:pPr>
+              <w:jc w:val="center"/>
+              <w:rPr>
+                <w:sz w:val="28"/>
+                <w:szCs w:val="28"/>
+                <w:lang w:val="en-US"/>
+              </w:rPr>
+            </w:pPr>
+            <w:r>
+              <w:rPr>
+                <w:sz w:val="28"/>
+                <w:szCs w:val="28"/>
+                <w:lang w:val="en-US"/>
+              </w:rPr>
+              <w:t>0.00000000</w:t>
+            </w:r>
+          </w:p>
+        </w:tc>
+        <w:tc>
+          <w:tcPr>
+            <w:tcW w:w="1695" w:type="dxa"/>
+          </w:tcPr>
+          <w:p>
+            <w:pPr>
+              <w:jc w:val="center"/>
+              <w:rPr>
+                <w:sz w:val="28"/>
+                <w:szCs w:val="28"/>
+                <w:lang w:val="en-US"/>
+              </w:rPr>
+            </w:pPr>
+            <w:r>
+              <w:rPr>
+                <w:sz w:val="28"/>
+                <w:szCs w:val="28"/>
+                <w:lang w:val="en-US"/>
+              </w:rPr>
+              <w:t>6072</w:t>
+            </w:r>
+          </w:p>
+        </w:tc>
+      </w:tr>
+    </w:tbl>
+    <w:p>
+      <w:pPr>
+        <w:jc w:val="center"/>
+        <w:rPr>
           <w:sz w:val="28"/>
           <w:szCs w:val="28"/>
           <w:lang w:val="en-US"/>

</xml_diff>

<commit_message>
I am going insane
</commit_message>
<xml_diff>
--- a/Передерей_КМ-03_Курсова робота.docx
+++ b/Передерей_КМ-03_Курсова робота.docx
@@ -10753,7 +10753,7 @@
               <w:rPr>
                 <w:sz w:val="28"/>
                 <w:szCs w:val="28"/>
-                <w:lang w:val="ru-RU"/>
+                <w:lang w:val="en-US"/>
               </w:rPr>
             </w:pPr>
             <w:r>
@@ -11690,18 +11690,8 @@
                 <w:szCs w:val="28"/>
                 <w:lang w:val="en-US"/>
               </w:rPr>
-              <w:t>[0.96295 0.</w:t>
-            </w:r>
-            <w:proofErr w:type="gramStart"/>
-            <w:r>
-              <w:rPr>
-                <w:sz w:val="28"/>
-                <w:szCs w:val="28"/>
-                <w:lang w:val="en-US"/>
-              </w:rPr>
-              <w:t>9308 ]</w:t>
-            </w:r>
-            <w:proofErr w:type="gramEnd"/>
+              <w:t>[0.96295 0.9308 ]</w:t>
+            </w:r>
           </w:p>
         </w:tc>
         <w:tc>
@@ -18732,7 +18722,21 @@
           <w:sz w:val="28"/>
           <w:szCs w:val="28"/>
         </w:rPr>
-        <w:t>0.001</w:t>
+        <w:t>0.00</w:t>
+      </w:r>
+      <w:r>
+        <w:rPr>
+          <w:sz w:val="28"/>
+          <w:szCs w:val="28"/>
+        </w:rPr>
+        <w:t>0</w:t>
+      </w:r>
+      <w:r>
+        <w:rPr>
+          <w:sz w:val="28"/>
+          <w:szCs w:val="28"/>
+        </w:rPr>
+        <w:t>1</w:t>
       </w:r>
     </w:p>
     <w:p>
@@ -19062,6 +19066,1210 @@
         <w:rPr>
           <w:sz w:val="28"/>
           <w:szCs w:val="28"/>
+          <w:lang w:val="en-US"/>
+        </w:rPr>
+      </w:pPr>
+      <w:r>
+        <w:rPr>
+          <w:sz w:val="28"/>
+          <w:szCs w:val="28"/>
+        </w:rPr>
+        <w:t>Без модифікації</w:t>
+      </w:r>
+      <w:r>
+        <w:rPr>
+          <w:sz w:val="28"/>
+          <w:szCs w:val="28"/>
+        </w:rPr>
+        <w:t xml:space="preserve"> (оптимальний крок)</w:t>
+      </w:r>
+      <w:r>
+        <w:rPr>
+          <w:sz w:val="28"/>
+          <w:szCs w:val="28"/>
+          <w:lang w:val="en-US"/>
+        </w:rPr>
+        <w:t>:</w:t>
+      </w:r>
+    </w:p>
+    <w:tbl>
+      <w:tblPr>
+        <w:tblStyle w:val="a8"/>
+        <w:tblW w:w="0" w:type="auto"/>
+        <w:tblLook w:val="04A0" w:firstRow="1" w:lastRow="0" w:firstColumn="1" w:lastColumn="0" w:noHBand="0" w:noVBand="1"/>
+      </w:tblPr>
+      <w:tblGrid>
+        <w:gridCol w:w="2385"/>
+        <w:gridCol w:w="2385"/>
+        <w:gridCol w:w="2880"/>
+        <w:gridCol w:w="1978"/>
+      </w:tblGrid>
+      <w:tr>
+        <w:tc>
+          <w:tcPr>
+            <w:tcW w:w="2385" w:type="dxa"/>
+          </w:tcPr>
+          <w:p>
+            <w:pPr>
+              <w:jc w:val="center"/>
+              <w:rPr>
+                <w:sz w:val="28"/>
+                <w:szCs w:val="28"/>
+              </w:rPr>
+            </w:pPr>
+            <w:r>
+              <w:rPr>
+                <w:sz w:val="28"/>
+                <w:szCs w:val="28"/>
+              </w:rPr>
+              <w:lastRenderedPageBreak/>
+              <w:t>Величина похибки</w:t>
+            </w:r>
+          </w:p>
+        </w:tc>
+        <w:tc>
+          <w:tcPr>
+            <w:tcW w:w="2385" w:type="dxa"/>
+          </w:tcPr>
+          <w:p>
+            <w:pPr>
+              <w:jc w:val="center"/>
+              <w:rPr>
+                <w:sz w:val="28"/>
+                <w:szCs w:val="28"/>
+                <w:lang w:val="ru-RU"/>
+              </w:rPr>
+            </w:pPr>
+            <w:r>
+              <w:rPr>
+                <w:sz w:val="28"/>
+                <w:szCs w:val="28"/>
+              </w:rPr>
+              <w:t>Точка мінімуму, до якої прийшов алгоритм</w:t>
+            </w:r>
+          </w:p>
+        </w:tc>
+        <w:tc>
+          <w:tcPr>
+            <w:tcW w:w="2880" w:type="dxa"/>
+          </w:tcPr>
+          <w:p>
+            <w:pPr>
+              <w:jc w:val="center"/>
+              <w:rPr>
+                <w:sz w:val="28"/>
+                <w:szCs w:val="28"/>
+                <w:lang w:val="en-US"/>
+              </w:rPr>
+            </w:pPr>
+            <w:r>
+              <w:rPr>
+                <w:sz w:val="28"/>
+                <w:szCs w:val="28"/>
+              </w:rPr>
+              <w:t>Значення у точці мінімуму</w:t>
+            </w:r>
+          </w:p>
+        </w:tc>
+        <w:tc>
+          <w:tcPr>
+            <w:tcW w:w="1978" w:type="dxa"/>
+          </w:tcPr>
+          <w:p>
+            <w:pPr>
+              <w:jc w:val="center"/>
+              <w:rPr>
+                <w:sz w:val="28"/>
+                <w:szCs w:val="28"/>
+                <w:lang w:val="en-US"/>
+              </w:rPr>
+            </w:pPr>
+            <w:r>
+              <w:rPr>
+                <w:sz w:val="28"/>
+                <w:szCs w:val="28"/>
+              </w:rPr>
+              <w:t>Кількість обчислень функції</w:t>
+            </w:r>
+          </w:p>
+        </w:tc>
+      </w:tr>
+      <w:tr>
+        <w:tc>
+          <w:tcPr>
+            <w:tcW w:w="2385" w:type="dxa"/>
+          </w:tcPr>
+          <w:p>
+            <w:pPr>
+              <w:jc w:val="center"/>
+              <w:rPr>
+                <w:sz w:val="28"/>
+                <w:szCs w:val="28"/>
+                <w:lang w:val="en-US"/>
+              </w:rPr>
+            </w:pPr>
+            <m:oMathPara>
+              <m:oMath>
+                <m:sSup>
+                  <m:sSupPr>
+                    <m:ctrlPr>
+                      <w:rPr>
+                        <w:rFonts w:ascii="Cambria Math" w:hAnsi="Cambria Math"/>
+                        <w:i/>
+                        <w:sz w:val="28"/>
+                        <w:szCs w:val="28"/>
+                        <w:lang w:val="en-US"/>
+                      </w:rPr>
+                    </m:ctrlPr>
+                  </m:sSupPr>
+                  <m:e>
+                    <m:r>
+                      <w:rPr>
+                        <w:rFonts w:ascii="Cambria Math" w:hAnsi="Cambria Math"/>
+                        <w:sz w:val="28"/>
+                        <w:szCs w:val="28"/>
+                        <w:lang w:val="en-US"/>
+                      </w:rPr>
+                      <m:t>10</m:t>
+                    </m:r>
+                  </m:e>
+                  <m:sup>
+                    <m:r>
+                      <w:rPr>
+                        <w:rFonts w:ascii="Cambria Math" w:hAnsi="Cambria Math"/>
+                        <w:sz w:val="28"/>
+                        <w:szCs w:val="28"/>
+                        <w:lang w:val="en-US"/>
+                      </w:rPr>
+                      <m:t>-</m:t>
+                    </m:r>
+                    <m:r>
+                      <w:rPr>
+                        <w:rFonts w:ascii="Cambria Math" w:hAnsi="Cambria Math"/>
+                        <w:sz w:val="28"/>
+                        <w:szCs w:val="28"/>
+                        <w:lang w:val="en-US"/>
+                      </w:rPr>
+                      <m:t>1</m:t>
+                    </m:r>
+                  </m:sup>
+                </m:sSup>
+              </m:oMath>
+            </m:oMathPara>
+          </w:p>
+        </w:tc>
+        <w:tc>
+          <w:tcPr>
+            <w:tcW w:w="2385" w:type="dxa"/>
+          </w:tcPr>
+          <w:p>
+            <w:pPr>
+              <w:jc w:val="center"/>
+            </w:pPr>
+            <w:r>
+              <w:t>[0.944811 0.892425]</w:t>
+            </w:r>
+          </w:p>
+        </w:tc>
+        <w:tc>
+          <w:tcPr>
+            <w:tcW w:w="2880" w:type="dxa"/>
+          </w:tcPr>
+          <w:p>
+            <w:pPr>
+              <w:jc w:val="center"/>
+            </w:pPr>
+            <w:r>
+              <w:t>0.0030517290534505083</w:t>
+            </w:r>
+          </w:p>
+        </w:tc>
+        <w:tc>
+          <w:tcPr>
+            <w:tcW w:w="1978" w:type="dxa"/>
+          </w:tcPr>
+          <w:p>
+            <w:pPr>
+              <w:jc w:val="center"/>
+            </w:pPr>
+            <w:r>
+              <w:t>59</w:t>
+            </w:r>
+          </w:p>
+        </w:tc>
+      </w:tr>
+      <w:tr>
+        <w:tc>
+          <w:tcPr>
+            <w:tcW w:w="2385" w:type="dxa"/>
+          </w:tcPr>
+          <w:p>
+            <w:pPr>
+              <w:jc w:val="center"/>
+              <w:rPr>
+                <w:sz w:val="28"/>
+                <w:szCs w:val="28"/>
+                <w:lang w:val="en-US"/>
+              </w:rPr>
+            </w:pPr>
+            <m:oMathPara>
+              <m:oMath>
+                <m:sSup>
+                  <m:sSupPr>
+                    <m:ctrlPr>
+                      <w:rPr>
+                        <w:rFonts w:ascii="Cambria Math" w:hAnsi="Cambria Math"/>
+                        <w:i/>
+                        <w:sz w:val="28"/>
+                        <w:szCs w:val="28"/>
+                        <w:lang w:val="en-US"/>
+                      </w:rPr>
+                    </m:ctrlPr>
+                  </m:sSupPr>
+                  <m:e>
+                    <m:r>
+                      <w:rPr>
+                        <w:rFonts w:ascii="Cambria Math" w:hAnsi="Cambria Math"/>
+                        <w:sz w:val="28"/>
+                        <w:szCs w:val="28"/>
+                        <w:lang w:val="en-US"/>
+                      </w:rPr>
+                      <m:t>10</m:t>
+                    </m:r>
+                  </m:e>
+                  <m:sup>
+                    <m:r>
+                      <w:rPr>
+                        <w:rFonts w:ascii="Cambria Math" w:hAnsi="Cambria Math"/>
+                        <w:sz w:val="28"/>
+                        <w:szCs w:val="28"/>
+                        <w:lang w:val="en-US"/>
+                      </w:rPr>
+                      <m:t>-</m:t>
+                    </m:r>
+                    <m:r>
+                      <w:rPr>
+                        <w:rFonts w:ascii="Cambria Math" w:hAnsi="Cambria Math"/>
+                        <w:sz w:val="28"/>
+                        <w:szCs w:val="28"/>
+                        <w:lang w:val="en-US"/>
+                      </w:rPr>
+                      <m:t>2</m:t>
+                    </m:r>
+                  </m:sup>
+                </m:sSup>
+              </m:oMath>
+            </m:oMathPara>
+          </w:p>
+        </w:tc>
+        <w:tc>
+          <w:tcPr>
+            <w:tcW w:w="2385" w:type="dxa"/>
+          </w:tcPr>
+          <w:p>
+            <w:pPr>
+              <w:jc w:val="center"/>
+            </w:pPr>
+            <w:r>
+              <w:t>[0.944811 0.892425]</w:t>
+            </w:r>
+          </w:p>
+        </w:tc>
+        <w:tc>
+          <w:tcPr>
+            <w:tcW w:w="2880" w:type="dxa"/>
+          </w:tcPr>
+          <w:p>
+            <w:pPr>
+              <w:jc w:val="center"/>
+            </w:pPr>
+            <w:r>
+              <w:t>0.0030517290534505083</w:t>
+            </w:r>
+          </w:p>
+        </w:tc>
+        <w:tc>
+          <w:tcPr>
+            <w:tcW w:w="1978" w:type="dxa"/>
+          </w:tcPr>
+          <w:p>
+            <w:pPr>
+              <w:jc w:val="center"/>
+            </w:pPr>
+            <w:r>
+              <w:t>59</w:t>
+            </w:r>
+          </w:p>
+        </w:tc>
+      </w:tr>
+      <w:tr>
+        <w:tc>
+          <w:tcPr>
+            <w:tcW w:w="2385" w:type="dxa"/>
+          </w:tcPr>
+          <w:p>
+            <w:pPr>
+              <w:jc w:val="center"/>
+              <w:rPr>
+                <w:sz w:val="28"/>
+                <w:szCs w:val="28"/>
+                <w:lang w:val="en-US"/>
+              </w:rPr>
+            </w:pPr>
+            <m:oMathPara>
+              <m:oMath>
+                <m:sSup>
+                  <m:sSupPr>
+                    <m:ctrlPr>
+                      <w:rPr>
+                        <w:rFonts w:ascii="Cambria Math" w:hAnsi="Cambria Math"/>
+                        <w:i/>
+                        <w:sz w:val="28"/>
+                        <w:szCs w:val="28"/>
+                        <w:lang w:val="en-US"/>
+                      </w:rPr>
+                    </m:ctrlPr>
+                  </m:sSupPr>
+                  <m:e>
+                    <m:r>
+                      <w:rPr>
+                        <w:rFonts w:ascii="Cambria Math" w:hAnsi="Cambria Math"/>
+                        <w:sz w:val="28"/>
+                        <w:szCs w:val="28"/>
+                        <w:lang w:val="en-US"/>
+                      </w:rPr>
+                      <m:t>10</m:t>
+                    </m:r>
+                  </m:e>
+                  <m:sup>
+                    <m:r>
+                      <w:rPr>
+                        <w:rFonts w:ascii="Cambria Math" w:hAnsi="Cambria Math"/>
+                        <w:sz w:val="28"/>
+                        <w:szCs w:val="28"/>
+                        <w:lang w:val="en-US"/>
+                      </w:rPr>
+                      <m:t>-</m:t>
+                    </m:r>
+                    <m:r>
+                      <w:rPr>
+                        <w:rFonts w:ascii="Cambria Math" w:hAnsi="Cambria Math"/>
+                        <w:sz w:val="28"/>
+                        <w:szCs w:val="28"/>
+                        <w:lang w:val="en-US"/>
+                      </w:rPr>
+                      <m:t>3</m:t>
+                    </m:r>
+                  </m:sup>
+                </m:sSup>
+              </m:oMath>
+            </m:oMathPara>
+          </w:p>
+        </w:tc>
+        <w:tc>
+          <w:tcPr>
+            <w:tcW w:w="2385" w:type="dxa"/>
+          </w:tcPr>
+          <w:p>
+            <w:pPr>
+              <w:jc w:val="center"/>
+            </w:pPr>
+            <w:r>
+              <w:t>[0.944811 0.892425]</w:t>
+            </w:r>
+          </w:p>
+        </w:tc>
+        <w:tc>
+          <w:tcPr>
+            <w:tcW w:w="2880" w:type="dxa"/>
+          </w:tcPr>
+          <w:p>
+            <w:pPr>
+              <w:jc w:val="center"/>
+            </w:pPr>
+            <w:r>
+              <w:t>0.0030517290534505083</w:t>
+            </w:r>
+          </w:p>
+        </w:tc>
+        <w:tc>
+          <w:tcPr>
+            <w:tcW w:w="1978" w:type="dxa"/>
+          </w:tcPr>
+          <w:p>
+            <w:pPr>
+              <w:jc w:val="center"/>
+            </w:pPr>
+            <w:r>
+              <w:t>59</w:t>
+            </w:r>
+          </w:p>
+        </w:tc>
+      </w:tr>
+      <w:tr>
+        <w:tc>
+          <w:tcPr>
+            <w:tcW w:w="2385" w:type="dxa"/>
+          </w:tcPr>
+          <w:p>
+            <w:pPr>
+              <w:jc w:val="center"/>
+              <w:rPr>
+                <w:sz w:val="28"/>
+                <w:szCs w:val="28"/>
+                <w:lang w:val="en-US"/>
+              </w:rPr>
+            </w:pPr>
+            <m:oMathPara>
+              <m:oMath>
+                <m:sSup>
+                  <m:sSupPr>
+                    <m:ctrlPr>
+                      <w:rPr>
+                        <w:rFonts w:ascii="Cambria Math" w:hAnsi="Cambria Math"/>
+                        <w:i/>
+                        <w:sz w:val="28"/>
+                        <w:szCs w:val="28"/>
+                        <w:lang w:val="en-US"/>
+                      </w:rPr>
+                    </m:ctrlPr>
+                  </m:sSupPr>
+                  <m:e>
+                    <m:r>
+                      <w:rPr>
+                        <w:rFonts w:ascii="Cambria Math" w:hAnsi="Cambria Math"/>
+                        <w:sz w:val="28"/>
+                        <w:szCs w:val="28"/>
+                        <w:lang w:val="en-US"/>
+                      </w:rPr>
+                      <m:t>10</m:t>
+                    </m:r>
+                  </m:e>
+                  <m:sup>
+                    <m:r>
+                      <w:rPr>
+                        <w:rFonts w:ascii="Cambria Math" w:hAnsi="Cambria Math"/>
+                        <w:sz w:val="28"/>
+                        <w:szCs w:val="28"/>
+                        <w:lang w:val="en-US"/>
+                      </w:rPr>
+                      <m:t>-4</m:t>
+                    </m:r>
+                  </m:sup>
+                </m:sSup>
+              </m:oMath>
+            </m:oMathPara>
+          </w:p>
+        </w:tc>
+        <w:tc>
+          <w:tcPr>
+            <w:tcW w:w="2385" w:type="dxa"/>
+          </w:tcPr>
+          <w:p>
+            <w:pPr>
+              <w:jc w:val="center"/>
+              <w:rPr>
+                <w:sz w:val="28"/>
+                <w:szCs w:val="28"/>
+                <w:lang w:val="en-US"/>
+              </w:rPr>
+            </w:pPr>
+            <w:r>
+              <w:t>[0.9549   0.911692]</w:t>
+            </w:r>
+          </w:p>
+        </w:tc>
+        <w:tc>
+          <w:tcPr>
+            <w:tcW w:w="2880" w:type="dxa"/>
+          </w:tcPr>
+          <w:p>
+            <w:pPr>
+              <w:jc w:val="center"/>
+              <w:rPr>
+                <w:lang w:val="en-US"/>
+              </w:rPr>
+            </w:pPr>
+            <w:r>
+              <w:t>0.0020360036153700685</w:t>
+            </w:r>
+          </w:p>
+        </w:tc>
+        <w:tc>
+          <w:tcPr>
+            <w:tcW w:w="1978" w:type="dxa"/>
+          </w:tcPr>
+          <w:p>
+            <w:pPr>
+              <w:jc w:val="center"/>
+              <w:rPr>
+                <w:sz w:val="28"/>
+                <w:szCs w:val="28"/>
+                <w:lang w:val="en-US"/>
+              </w:rPr>
+            </w:pPr>
+            <w:r>
+              <w:t>2992</w:t>
+            </w:r>
+          </w:p>
+        </w:tc>
+      </w:tr>
+      <w:tr>
+        <w:tc>
+          <w:tcPr>
+            <w:tcW w:w="2385" w:type="dxa"/>
+          </w:tcPr>
+          <w:p>
+            <w:pPr>
+              <w:jc w:val="center"/>
+              <w:rPr>
+                <w:sz w:val="28"/>
+                <w:szCs w:val="28"/>
+                <w:lang w:val="en-US"/>
+              </w:rPr>
+            </w:pPr>
+            <m:oMathPara>
+              <m:oMath>
+                <m:sSup>
+                  <m:sSupPr>
+                    <m:ctrlPr>
+                      <w:rPr>
+                        <w:rFonts w:ascii="Cambria Math" w:hAnsi="Cambria Math"/>
+                        <w:i/>
+                        <w:sz w:val="28"/>
+                        <w:szCs w:val="28"/>
+                        <w:lang w:val="en-US"/>
+                      </w:rPr>
+                    </m:ctrlPr>
+                  </m:sSupPr>
+                  <m:e>
+                    <m:r>
+                      <w:rPr>
+                        <w:rFonts w:ascii="Cambria Math" w:hAnsi="Cambria Math"/>
+                        <w:sz w:val="28"/>
+                        <w:szCs w:val="28"/>
+                        <w:lang w:val="en-US"/>
+                      </w:rPr>
+                      <m:t>10</m:t>
+                    </m:r>
+                  </m:e>
+                  <m:sup>
+                    <m:r>
+                      <w:rPr>
+                        <w:rFonts w:ascii="Cambria Math" w:hAnsi="Cambria Math"/>
+                        <w:sz w:val="28"/>
+                        <w:szCs w:val="28"/>
+                        <w:lang w:val="en-US"/>
+                      </w:rPr>
+                      <m:t>-5</m:t>
+                    </m:r>
+                  </m:sup>
+                </m:sSup>
+              </m:oMath>
+            </m:oMathPara>
+          </w:p>
+        </w:tc>
+        <w:tc>
+          <w:tcPr>
+            <w:tcW w:w="2385" w:type="dxa"/>
+          </w:tcPr>
+          <w:p>
+            <w:pPr>
+              <w:jc w:val="center"/>
+              <w:rPr>
+                <w:sz w:val="28"/>
+                <w:szCs w:val="28"/>
+                <w:lang w:val="en-US"/>
+              </w:rPr>
+            </w:pPr>
+            <w:r>
+              <w:t>[0.997625 0.995244]</w:t>
+            </w:r>
+          </w:p>
+        </w:tc>
+        <w:tc>
+          <w:tcPr>
+            <w:tcW w:w="2880" w:type="dxa"/>
+          </w:tcPr>
+          <w:p>
+            <w:pPr>
+              <w:jc w:val="center"/>
+              <w:rPr>
+                <w:lang w:val="en-US"/>
+              </w:rPr>
+            </w:pPr>
+            <w:r>
+              <w:t>5.654671001116072e-06</w:t>
+            </w:r>
+          </w:p>
+        </w:tc>
+        <w:tc>
+          <w:tcPr>
+            <w:tcW w:w="1978" w:type="dxa"/>
+          </w:tcPr>
+          <w:p>
+            <w:pPr>
+              <w:jc w:val="center"/>
+              <w:rPr>
+                <w:sz w:val="28"/>
+                <w:szCs w:val="28"/>
+                <w:lang w:val="en-US"/>
+              </w:rPr>
+            </w:pPr>
+            <w:r>
+              <w:t>11150</w:t>
+            </w:r>
+          </w:p>
+        </w:tc>
+      </w:tr>
+      <w:tr>
+        <w:tc>
+          <w:tcPr>
+            <w:tcW w:w="2385" w:type="dxa"/>
+          </w:tcPr>
+          <w:p>
+            <w:pPr>
+              <w:jc w:val="center"/>
+              <w:rPr>
+                <w:sz w:val="28"/>
+                <w:szCs w:val="28"/>
+                <w:lang w:val="en-US"/>
+              </w:rPr>
+            </w:pPr>
+            <m:oMathPara>
+              <m:oMath>
+                <m:sSup>
+                  <m:sSupPr>
+                    <m:ctrlPr>
+                      <w:rPr>
+                        <w:rFonts w:ascii="Cambria Math" w:hAnsi="Cambria Math"/>
+                        <w:i/>
+                        <w:sz w:val="28"/>
+                        <w:szCs w:val="28"/>
+                        <w:lang w:val="en-US"/>
+                      </w:rPr>
+                    </m:ctrlPr>
+                  </m:sSupPr>
+                  <m:e>
+                    <m:r>
+                      <w:rPr>
+                        <w:rFonts w:ascii="Cambria Math" w:hAnsi="Cambria Math"/>
+                        <w:sz w:val="28"/>
+                        <w:szCs w:val="28"/>
+                        <w:lang w:val="en-US"/>
+                      </w:rPr>
+                      <m:t>10</m:t>
+                    </m:r>
+                  </m:e>
+                  <m:sup>
+                    <m:r>
+                      <w:rPr>
+                        <w:rFonts w:ascii="Cambria Math" w:hAnsi="Cambria Math"/>
+                        <w:sz w:val="28"/>
+                        <w:szCs w:val="28"/>
+                        <w:lang w:val="en-US"/>
+                      </w:rPr>
+                      <m:t>-6</m:t>
+                    </m:r>
+                  </m:sup>
+                </m:sSup>
+              </m:oMath>
+            </m:oMathPara>
+          </w:p>
+        </w:tc>
+        <w:tc>
+          <w:tcPr>
+            <w:tcW w:w="2385" w:type="dxa"/>
+          </w:tcPr>
+          <w:p>
+            <w:pPr>
+              <w:jc w:val="center"/>
+              <w:rPr>
+                <w:sz w:val="28"/>
+                <w:szCs w:val="28"/>
+                <w:lang w:val="en-US"/>
+              </w:rPr>
+            </w:pPr>
+            <w:r>
+              <w:t>[1.000018 1.000036]</w:t>
+            </w:r>
+          </w:p>
+        </w:tc>
+        <w:tc>
+          <w:tcPr>
+            <w:tcW w:w="2880" w:type="dxa"/>
+          </w:tcPr>
+          <w:p>
+            <w:pPr>
+              <w:jc w:val="center"/>
+              <w:rPr>
+                <w:lang w:val="en-US"/>
+              </w:rPr>
+            </w:pPr>
+            <w:r>
+              <w:t>3.187467096938542e-10</w:t>
+            </w:r>
+          </w:p>
+        </w:tc>
+        <w:tc>
+          <w:tcPr>
+            <w:tcW w:w="1978" w:type="dxa"/>
+          </w:tcPr>
+          <w:p>
+            <w:pPr>
+              <w:jc w:val="center"/>
+              <w:rPr>
+                <w:sz w:val="28"/>
+                <w:szCs w:val="28"/>
+                <w:lang w:val="en-US"/>
+              </w:rPr>
+            </w:pPr>
+            <w:r>
+              <w:t>71341</w:t>
+            </w:r>
+          </w:p>
+        </w:tc>
+      </w:tr>
+      <w:tr>
+        <w:tc>
+          <w:tcPr>
+            <w:tcW w:w="2385" w:type="dxa"/>
+          </w:tcPr>
+          <w:p>
+            <w:pPr>
+              <w:jc w:val="center"/>
+              <w:rPr>
+                <w:sz w:val="28"/>
+                <w:szCs w:val="28"/>
+                <w:lang w:val="en-US"/>
+              </w:rPr>
+            </w:pPr>
+            <m:oMathPara>
+              <m:oMath>
+                <m:sSup>
+                  <m:sSupPr>
+                    <m:ctrlPr>
+                      <w:rPr>
+                        <w:rFonts w:ascii="Cambria Math" w:hAnsi="Cambria Math"/>
+                        <w:i/>
+                        <w:sz w:val="28"/>
+                        <w:szCs w:val="28"/>
+                        <w:lang w:val="en-US"/>
+                      </w:rPr>
+                    </m:ctrlPr>
+                  </m:sSupPr>
+                  <m:e>
+                    <m:r>
+                      <w:rPr>
+                        <w:rFonts w:ascii="Cambria Math" w:hAnsi="Cambria Math"/>
+                        <w:sz w:val="28"/>
+                        <w:szCs w:val="28"/>
+                        <w:lang w:val="en-US"/>
+                      </w:rPr>
+                      <m:t>10</m:t>
+                    </m:r>
+                  </m:e>
+                  <m:sup>
+                    <m:r>
+                      <w:rPr>
+                        <w:rFonts w:ascii="Cambria Math" w:hAnsi="Cambria Math"/>
+                        <w:sz w:val="28"/>
+                        <w:szCs w:val="28"/>
+                        <w:lang w:val="en-US"/>
+                      </w:rPr>
+                      <m:t>-7</m:t>
+                    </m:r>
+                  </m:sup>
+                </m:sSup>
+              </m:oMath>
+            </m:oMathPara>
+          </w:p>
+        </w:tc>
+        <w:tc>
+          <w:tcPr>
+            <w:tcW w:w="2385" w:type="dxa"/>
+          </w:tcPr>
+          <w:p>
+            <w:pPr>
+              <w:jc w:val="center"/>
+              <w:rPr>
+                <w:sz w:val="28"/>
+                <w:szCs w:val="28"/>
+                <w:lang w:val="en-US"/>
+              </w:rPr>
+            </w:pPr>
+            <w:r>
+              <w:t>[1.000017 1.000035]</w:t>
+            </w:r>
+          </w:p>
+        </w:tc>
+        <w:tc>
+          <w:tcPr>
+            <w:tcW w:w="2880" w:type="dxa"/>
+          </w:tcPr>
+          <w:p>
+            <w:pPr>
+              <w:jc w:val="center"/>
+              <w:rPr>
+                <w:lang w:val="en-US"/>
+              </w:rPr>
+            </w:pPr>
+            <w:r>
+              <w:t>2.9935832718279436e-10</w:t>
+            </w:r>
+          </w:p>
+        </w:tc>
+        <w:tc>
+          <w:tcPr>
+            <w:tcW w:w="1978" w:type="dxa"/>
+          </w:tcPr>
+          <w:p>
+            <w:pPr>
+              <w:jc w:val="center"/>
+              <w:rPr>
+                <w:sz w:val="28"/>
+                <w:szCs w:val="28"/>
+                <w:lang w:val="en-US"/>
+              </w:rPr>
+            </w:pPr>
+            <w:r>
+              <w:t>71446</w:t>
+            </w:r>
+          </w:p>
+        </w:tc>
+      </w:tr>
+      <w:tr>
+        <w:tc>
+          <w:tcPr>
+            <w:tcW w:w="2385" w:type="dxa"/>
+          </w:tcPr>
+          <w:p>
+            <w:pPr>
+              <w:jc w:val="center"/>
+              <w:rPr>
+                <w:sz w:val="28"/>
+                <w:szCs w:val="28"/>
+                <w:lang w:val="en-US"/>
+              </w:rPr>
+            </w:pPr>
+            <m:oMathPara>
+              <m:oMath>
+                <m:sSup>
+                  <m:sSupPr>
+                    <m:ctrlPr>
+                      <w:rPr>
+                        <w:rFonts w:ascii="Cambria Math" w:hAnsi="Cambria Math"/>
+                        <w:i/>
+                        <w:sz w:val="28"/>
+                        <w:szCs w:val="28"/>
+                        <w:lang w:val="en-US"/>
+                      </w:rPr>
+                    </m:ctrlPr>
+                  </m:sSupPr>
+                  <m:e>
+                    <m:r>
+                      <w:rPr>
+                        <w:rFonts w:ascii="Cambria Math" w:hAnsi="Cambria Math"/>
+                        <w:sz w:val="28"/>
+                        <w:szCs w:val="28"/>
+                        <w:lang w:val="en-US"/>
+                      </w:rPr>
+                      <m:t>10</m:t>
+                    </m:r>
+                  </m:e>
+                  <m:sup>
+                    <m:r>
+                      <w:rPr>
+                        <w:rFonts w:ascii="Cambria Math" w:hAnsi="Cambria Math"/>
+                        <w:sz w:val="28"/>
+                        <w:szCs w:val="28"/>
+                        <w:lang w:val="en-US"/>
+                      </w:rPr>
+                      <m:t>-8</m:t>
+                    </m:r>
+                  </m:sup>
+                </m:sSup>
+              </m:oMath>
+            </m:oMathPara>
+          </w:p>
+        </w:tc>
+        <w:tc>
+          <w:tcPr>
+            <w:tcW w:w="2385" w:type="dxa"/>
+          </w:tcPr>
+          <w:p>
+            <w:pPr>
+              <w:jc w:val="center"/>
+              <w:rPr>
+                <w:sz w:val="28"/>
+                <w:szCs w:val="28"/>
+                <w:lang w:val="en-US"/>
+              </w:rPr>
+            </w:pPr>
+            <w:r>
+              <w:t>[0.999996 0.999992]</w:t>
+            </w:r>
+          </w:p>
+        </w:tc>
+        <w:tc>
+          <w:tcPr>
+            <w:tcW w:w="2880" w:type="dxa"/>
+          </w:tcPr>
+          <w:p>
+            <w:pPr>
+              <w:jc w:val="center"/>
+              <w:rPr>
+                <w:lang w:val="en-US"/>
+              </w:rPr>
+            </w:pPr>
+            <w:r>
+              <w:t>1.653632936741718e-11</w:t>
+            </w:r>
+          </w:p>
+        </w:tc>
+        <w:tc>
+          <w:tcPr>
+            <w:tcW w:w="1978" w:type="dxa"/>
+          </w:tcPr>
+          <w:p>
+            <w:pPr>
+              <w:jc w:val="center"/>
+              <w:rPr>
+                <w:sz w:val="28"/>
+                <w:szCs w:val="28"/>
+                <w:lang w:val="en-US"/>
+              </w:rPr>
+            </w:pPr>
+            <w:r>
+              <w:t>186229</w:t>
+            </w:r>
+          </w:p>
+        </w:tc>
+      </w:tr>
+      <w:tr>
+        <w:tc>
+          <w:tcPr>
+            <w:tcW w:w="2385" w:type="dxa"/>
+          </w:tcPr>
+          <w:p>
+            <w:pPr>
+              <w:jc w:val="center"/>
+              <w:rPr>
+                <w:sz w:val="28"/>
+                <w:szCs w:val="28"/>
+                <w:lang w:val="en-US"/>
+              </w:rPr>
+            </w:pPr>
+            <m:oMathPara>
+              <m:oMath>
+                <m:sSup>
+                  <m:sSupPr>
+                    <m:ctrlPr>
+                      <w:rPr>
+                        <w:rFonts w:ascii="Cambria Math" w:hAnsi="Cambria Math"/>
+                        <w:i/>
+                        <w:sz w:val="28"/>
+                        <w:szCs w:val="28"/>
+                        <w:lang w:val="en-US"/>
+                      </w:rPr>
+                    </m:ctrlPr>
+                  </m:sSupPr>
+                  <m:e>
+                    <m:r>
+                      <w:rPr>
+                        <w:rFonts w:ascii="Cambria Math" w:hAnsi="Cambria Math"/>
+                        <w:sz w:val="28"/>
+                        <w:szCs w:val="28"/>
+                        <w:lang w:val="en-US"/>
+                      </w:rPr>
+                      <m:t>10</m:t>
+                    </m:r>
+                  </m:e>
+                  <m:sup>
+                    <m:r>
+                      <w:rPr>
+                        <w:rFonts w:ascii="Cambria Math" w:hAnsi="Cambria Math"/>
+                        <w:sz w:val="28"/>
+                        <w:szCs w:val="28"/>
+                        <w:lang w:val="en-US"/>
+                      </w:rPr>
+                      <m:t>-9</m:t>
+                    </m:r>
+                  </m:sup>
+                </m:sSup>
+              </m:oMath>
+            </m:oMathPara>
+          </w:p>
+        </w:tc>
+        <w:tc>
+          <w:tcPr>
+            <w:tcW w:w="2385" w:type="dxa"/>
+          </w:tcPr>
+          <w:p>
+            <w:pPr>
+              <w:jc w:val="center"/>
+              <w:rPr>
+                <w:sz w:val="28"/>
+                <w:szCs w:val="28"/>
+                <w:lang w:val="en-US"/>
+              </w:rPr>
+            </w:pPr>
+            <w:r>
+              <w:t>[1. 1.]</w:t>
+            </w:r>
+          </w:p>
+        </w:tc>
+        <w:tc>
+          <w:tcPr>
+            <w:tcW w:w="2880" w:type="dxa"/>
+          </w:tcPr>
+          <w:p>
+            <w:pPr>
+              <w:jc w:val="center"/>
+              <w:rPr>
+                <w:lang w:val="en-US"/>
+              </w:rPr>
+            </w:pPr>
+            <w:r>
+              <w:t>4.845172548228179e-15</w:t>
+            </w:r>
+          </w:p>
+        </w:tc>
+        <w:tc>
+          <w:tcPr>
+            <w:tcW w:w="1978" w:type="dxa"/>
+          </w:tcPr>
+          <w:p>
+            <w:pPr>
+              <w:jc w:val="center"/>
+              <w:rPr>
+                <w:sz w:val="28"/>
+                <w:szCs w:val="28"/>
+                <w:lang w:val="en-US"/>
+              </w:rPr>
+            </w:pPr>
+            <w:r>
+              <w:t>352854</w:t>
+            </w:r>
+          </w:p>
+        </w:tc>
+      </w:tr>
+      <w:tr>
+        <w:tc>
+          <w:tcPr>
+            <w:tcW w:w="2385" w:type="dxa"/>
+          </w:tcPr>
+          <w:p>
+            <w:pPr>
+              <w:jc w:val="center"/>
+              <w:rPr>
+                <w:sz w:val="28"/>
+                <w:szCs w:val="28"/>
+                <w:lang w:val="en-US"/>
+              </w:rPr>
+            </w:pPr>
+            <m:oMathPara>
+              <m:oMath>
+                <m:sSup>
+                  <m:sSupPr>
+                    <m:ctrlPr>
+                      <w:rPr>
+                        <w:rFonts w:ascii="Cambria Math" w:hAnsi="Cambria Math"/>
+                        <w:i/>
+                        <w:sz w:val="28"/>
+                        <w:szCs w:val="28"/>
+                        <w:lang w:val="en-US"/>
+                      </w:rPr>
+                    </m:ctrlPr>
+                  </m:sSupPr>
+                  <m:e>
+                    <m:r>
+                      <w:rPr>
+                        <w:rFonts w:ascii="Cambria Math" w:hAnsi="Cambria Math"/>
+                        <w:sz w:val="28"/>
+                        <w:szCs w:val="28"/>
+                        <w:lang w:val="en-US"/>
+                      </w:rPr>
+                      <m:t>10</m:t>
+                    </m:r>
+                  </m:e>
+                  <m:sup>
+                    <m:r>
+                      <w:rPr>
+                        <w:rFonts w:ascii="Cambria Math" w:hAnsi="Cambria Math"/>
+                        <w:sz w:val="28"/>
+                        <w:szCs w:val="28"/>
+                        <w:lang w:val="en-US"/>
+                      </w:rPr>
+                      <m:t>-10</m:t>
+                    </m:r>
+                  </m:sup>
+                </m:sSup>
+              </m:oMath>
+            </m:oMathPara>
+          </w:p>
+        </w:tc>
+        <w:tc>
+          <w:tcPr>
+            <w:tcW w:w="2385" w:type="dxa"/>
+          </w:tcPr>
+          <w:p>
+            <w:pPr>
+              <w:jc w:val="center"/>
+              <w:rPr>
+                <w:sz w:val="28"/>
+                <w:szCs w:val="28"/>
+                <w:lang w:val="en-US"/>
+              </w:rPr>
+            </w:pPr>
+            <w:r>
+              <w:t>[1. 1.]</w:t>
+            </w:r>
+          </w:p>
+        </w:tc>
+        <w:tc>
+          <w:tcPr>
+            <w:tcW w:w="2880" w:type="dxa"/>
+          </w:tcPr>
+          <w:p>
+            <w:pPr>
+              <w:jc w:val="center"/>
+              <w:rPr>
+                <w:lang w:val="en-US"/>
+              </w:rPr>
+            </w:pPr>
+            <w:r>
+              <w:t>3.454693824482231e-17</w:t>
+            </w:r>
+          </w:p>
+        </w:tc>
+        <w:tc>
+          <w:tcPr>
+            <w:tcW w:w="1978" w:type="dxa"/>
+          </w:tcPr>
+          <w:p>
+            <w:pPr>
+              <w:jc w:val="center"/>
+              <w:rPr>
+                <w:sz w:val="28"/>
+                <w:szCs w:val="28"/>
+                <w:lang w:val="en-US"/>
+              </w:rPr>
+            </w:pPr>
+            <w:r>
+              <w:t>354345</w:t>
+            </w:r>
+          </w:p>
+        </w:tc>
+      </w:tr>
+    </w:tbl>
+    <w:p>
+      <w:pPr>
+        <w:jc w:val="both"/>
+        <w:rPr>
+          <w:sz w:val="28"/>
+          <w:szCs w:val="28"/>
+          <w:lang w:val="en-US"/>
         </w:rPr>
       </w:pPr>
     </w:p>
@@ -19069,10 +20277,991 @@
       <w:pPr>
         <w:jc w:val="both"/>
         <w:rPr>
-          <w:i/>
-          <w:iCs/>
-          <w:sz w:val="28"/>
-          <w:szCs w:val="28"/>
+          <w:sz w:val="28"/>
+          <w:szCs w:val="28"/>
+          <w:lang w:val="en-US"/>
+        </w:rPr>
+      </w:pPr>
+      <w:r>
+        <w:rPr>
+          <w:sz w:val="28"/>
+          <w:szCs w:val="28"/>
+        </w:rPr>
+        <w:t xml:space="preserve">Метод </w:t>
+      </w:r>
+      <w:proofErr w:type="spellStart"/>
+      <w:r>
+        <w:rPr>
+          <w:sz w:val="28"/>
+          <w:szCs w:val="28"/>
+        </w:rPr>
+        <w:t>Бута</w:t>
+      </w:r>
+      <w:proofErr w:type="spellEnd"/>
+      <w:r>
+        <w:rPr>
+          <w:sz w:val="28"/>
+          <w:szCs w:val="28"/>
+          <w:lang w:val="en-US"/>
+        </w:rPr>
+        <w:t xml:space="preserve"> </w:t>
+      </w:r>
+      <m:oMath>
+        <m:r>
+          <w:rPr>
+            <w:rFonts w:ascii="Cambria Math" w:hAnsi="Cambria Math"/>
+            <w:sz w:val="28"/>
+            <w:szCs w:val="28"/>
+            <w:lang w:val="en-US"/>
+          </w:rPr>
+          <m:t>σ=0.9</m:t>
+        </m:r>
+      </m:oMath>
+    </w:p>
+    <w:tbl>
+      <w:tblPr>
+        <w:tblStyle w:val="a8"/>
+        <w:tblW w:w="0" w:type="auto"/>
+        <w:tblLook w:val="04A0" w:firstRow="1" w:lastRow="0" w:firstColumn="1" w:lastColumn="0" w:noHBand="0" w:noVBand="1"/>
+      </w:tblPr>
+      <w:tblGrid>
+        <w:gridCol w:w="2315"/>
+        <w:gridCol w:w="2316"/>
+        <w:gridCol w:w="3019"/>
+        <w:gridCol w:w="1978"/>
+      </w:tblGrid>
+      <w:tr>
+        <w:tc>
+          <w:tcPr>
+            <w:tcW w:w="2315" w:type="dxa"/>
+          </w:tcPr>
+          <w:p>
+            <w:pPr>
+              <w:jc w:val="center"/>
+              <w:rPr>
+                <w:sz w:val="28"/>
+                <w:szCs w:val="28"/>
+              </w:rPr>
+            </w:pPr>
+            <w:r>
+              <w:rPr>
+                <w:sz w:val="28"/>
+                <w:szCs w:val="28"/>
+              </w:rPr>
+              <w:t>Величина похибки</w:t>
+            </w:r>
+          </w:p>
+        </w:tc>
+        <w:tc>
+          <w:tcPr>
+            <w:tcW w:w="2316" w:type="dxa"/>
+          </w:tcPr>
+          <w:p>
+            <w:pPr>
+              <w:jc w:val="center"/>
+              <w:rPr>
+                <w:sz w:val="28"/>
+                <w:szCs w:val="28"/>
+                <w:lang w:val="ru-RU"/>
+              </w:rPr>
+            </w:pPr>
+            <w:r>
+              <w:rPr>
+                <w:sz w:val="28"/>
+                <w:szCs w:val="28"/>
+              </w:rPr>
+              <w:t>Точка мінімуму, до якої прийшов алгоритм</w:t>
+            </w:r>
+          </w:p>
+        </w:tc>
+        <w:tc>
+          <w:tcPr>
+            <w:tcW w:w="3019" w:type="dxa"/>
+          </w:tcPr>
+          <w:p>
+            <w:pPr>
+              <w:jc w:val="center"/>
+              <w:rPr>
+                <w:sz w:val="28"/>
+                <w:szCs w:val="28"/>
+                <w:lang w:val="en-US"/>
+              </w:rPr>
+            </w:pPr>
+            <w:r>
+              <w:rPr>
+                <w:sz w:val="28"/>
+                <w:szCs w:val="28"/>
+              </w:rPr>
+              <w:t>Значення у точці мінімуму</w:t>
+            </w:r>
+          </w:p>
+        </w:tc>
+        <w:tc>
+          <w:tcPr>
+            <w:tcW w:w="1978" w:type="dxa"/>
+          </w:tcPr>
+          <w:p>
+            <w:pPr>
+              <w:jc w:val="center"/>
+              <w:rPr>
+                <w:sz w:val="28"/>
+                <w:szCs w:val="28"/>
+                <w:lang w:val="en-US"/>
+              </w:rPr>
+            </w:pPr>
+            <w:r>
+              <w:rPr>
+                <w:sz w:val="28"/>
+                <w:szCs w:val="28"/>
+              </w:rPr>
+              <w:t>Кількість обчислень функції</w:t>
+            </w:r>
+          </w:p>
+        </w:tc>
+      </w:tr>
+      <w:tr>
+        <w:tc>
+          <w:tcPr>
+            <w:tcW w:w="2315" w:type="dxa"/>
+          </w:tcPr>
+          <w:p>
+            <w:pPr>
+              <w:jc w:val="center"/>
+              <w:rPr>
+                <w:sz w:val="28"/>
+                <w:szCs w:val="28"/>
+                <w:lang w:val="en-US"/>
+              </w:rPr>
+            </w:pPr>
+            <m:oMathPara>
+              <m:oMath>
+                <m:sSup>
+                  <m:sSupPr>
+                    <m:ctrlPr>
+                      <w:rPr>
+                        <w:rFonts w:ascii="Cambria Math" w:hAnsi="Cambria Math"/>
+                        <w:i/>
+                        <w:sz w:val="28"/>
+                        <w:szCs w:val="28"/>
+                        <w:lang w:val="en-US"/>
+                      </w:rPr>
+                    </m:ctrlPr>
+                  </m:sSupPr>
+                  <m:e>
+                    <m:r>
+                      <w:rPr>
+                        <w:rFonts w:ascii="Cambria Math" w:hAnsi="Cambria Math"/>
+                        <w:sz w:val="28"/>
+                        <w:szCs w:val="28"/>
+                        <w:lang w:val="en-US"/>
+                      </w:rPr>
+                      <m:t>10</m:t>
+                    </m:r>
+                  </m:e>
+                  <m:sup>
+                    <m:r>
+                      <w:rPr>
+                        <w:rFonts w:ascii="Cambria Math" w:hAnsi="Cambria Math"/>
+                        <w:sz w:val="28"/>
+                        <w:szCs w:val="28"/>
+                        <w:lang w:val="en-US"/>
+                      </w:rPr>
+                      <m:t>-1</m:t>
+                    </m:r>
+                  </m:sup>
+                </m:sSup>
+              </m:oMath>
+            </m:oMathPara>
+          </w:p>
+        </w:tc>
+        <w:tc>
+          <w:tcPr>
+            <w:tcW w:w="2316" w:type="dxa"/>
+          </w:tcPr>
+          <w:p>
+            <w:pPr>
+              <w:jc w:val="center"/>
+            </w:pPr>
+            <w:r>
+              <w:t>[0.848868 0.722703]</w:t>
+            </w:r>
+          </w:p>
+        </w:tc>
+        <w:tc>
+          <w:tcPr>
+            <w:tcW w:w="3019" w:type="dxa"/>
+          </w:tcPr>
+          <w:p>
+            <w:pPr>
+              <w:jc w:val="center"/>
+            </w:pPr>
+            <w:r>
+              <w:t>0.023292838671245996</w:t>
+            </w:r>
+          </w:p>
+        </w:tc>
+        <w:tc>
+          <w:tcPr>
+            <w:tcW w:w="1978" w:type="dxa"/>
+          </w:tcPr>
+          <w:p>
+            <w:pPr>
+              <w:jc w:val="center"/>
+            </w:pPr>
+            <w:r>
+              <w:t>73</w:t>
+            </w:r>
+          </w:p>
+        </w:tc>
+      </w:tr>
+      <w:tr>
+        <w:tc>
+          <w:tcPr>
+            <w:tcW w:w="2315" w:type="dxa"/>
+          </w:tcPr>
+          <w:p>
+            <w:pPr>
+              <w:jc w:val="center"/>
+              <w:rPr>
+                <w:sz w:val="28"/>
+                <w:szCs w:val="28"/>
+                <w:lang w:val="en-US"/>
+              </w:rPr>
+            </w:pPr>
+            <m:oMathPara>
+              <m:oMath>
+                <m:sSup>
+                  <m:sSupPr>
+                    <m:ctrlPr>
+                      <w:rPr>
+                        <w:rFonts w:ascii="Cambria Math" w:hAnsi="Cambria Math"/>
+                        <w:i/>
+                        <w:sz w:val="28"/>
+                        <w:szCs w:val="28"/>
+                        <w:lang w:val="en-US"/>
+                      </w:rPr>
+                    </m:ctrlPr>
+                  </m:sSupPr>
+                  <m:e>
+                    <m:r>
+                      <w:rPr>
+                        <w:rFonts w:ascii="Cambria Math" w:hAnsi="Cambria Math"/>
+                        <w:sz w:val="28"/>
+                        <w:szCs w:val="28"/>
+                        <w:lang w:val="en-US"/>
+                      </w:rPr>
+                      <m:t>10</m:t>
+                    </m:r>
+                  </m:e>
+                  <m:sup>
+                    <m:r>
+                      <w:rPr>
+                        <w:rFonts w:ascii="Cambria Math" w:hAnsi="Cambria Math"/>
+                        <w:sz w:val="28"/>
+                        <w:szCs w:val="28"/>
+                        <w:lang w:val="en-US"/>
+                      </w:rPr>
+                      <m:t>-2</m:t>
+                    </m:r>
+                  </m:sup>
+                </m:sSup>
+              </m:oMath>
+            </m:oMathPara>
+          </w:p>
+        </w:tc>
+        <w:tc>
+          <w:tcPr>
+            <w:tcW w:w="2316" w:type="dxa"/>
+          </w:tcPr>
+          <w:p>
+            <w:pPr>
+              <w:jc w:val="center"/>
+            </w:pPr>
+            <w:r>
+              <w:t>[0.850066 0.722198]</w:t>
+            </w:r>
+          </w:p>
+        </w:tc>
+        <w:tc>
+          <w:tcPr>
+            <w:tcW w:w="3019" w:type="dxa"/>
+          </w:tcPr>
+          <w:p>
+            <w:pPr>
+              <w:jc w:val="center"/>
+            </w:pPr>
+            <w:r>
+              <w:t>0.022497284225225064</w:t>
+            </w:r>
+          </w:p>
+        </w:tc>
+        <w:tc>
+          <w:tcPr>
+            <w:tcW w:w="1978" w:type="dxa"/>
+          </w:tcPr>
+          <w:p>
+            <w:pPr>
+              <w:jc w:val="center"/>
+            </w:pPr>
+            <w:r>
+              <w:t>104</w:t>
+            </w:r>
+          </w:p>
+        </w:tc>
+      </w:tr>
+      <w:tr>
+        <w:tc>
+          <w:tcPr>
+            <w:tcW w:w="2315" w:type="dxa"/>
+          </w:tcPr>
+          <w:p>
+            <w:pPr>
+              <w:jc w:val="center"/>
+              <w:rPr>
+                <w:sz w:val="28"/>
+                <w:szCs w:val="28"/>
+                <w:lang w:val="en-US"/>
+              </w:rPr>
+            </w:pPr>
+            <m:oMathPara>
+              <m:oMath>
+                <m:sSup>
+                  <m:sSupPr>
+                    <m:ctrlPr>
+                      <w:rPr>
+                        <w:rFonts w:ascii="Cambria Math" w:hAnsi="Cambria Math"/>
+                        <w:i/>
+                        <w:sz w:val="28"/>
+                        <w:szCs w:val="28"/>
+                        <w:lang w:val="en-US"/>
+                      </w:rPr>
+                    </m:ctrlPr>
+                  </m:sSupPr>
+                  <m:e>
+                    <m:r>
+                      <w:rPr>
+                        <w:rFonts w:ascii="Cambria Math" w:hAnsi="Cambria Math"/>
+                        <w:sz w:val="28"/>
+                        <w:szCs w:val="28"/>
+                        <w:lang w:val="en-US"/>
+                      </w:rPr>
+                      <m:t>10</m:t>
+                    </m:r>
+                  </m:e>
+                  <m:sup>
+                    <m:r>
+                      <w:rPr>
+                        <w:rFonts w:ascii="Cambria Math" w:hAnsi="Cambria Math"/>
+                        <w:sz w:val="28"/>
+                        <w:szCs w:val="28"/>
+                        <w:lang w:val="en-US"/>
+                      </w:rPr>
+                      <m:t>-3</m:t>
+                    </m:r>
+                  </m:sup>
+                </m:sSup>
+              </m:oMath>
+            </m:oMathPara>
+          </w:p>
+        </w:tc>
+        <w:tc>
+          <w:tcPr>
+            <w:tcW w:w="2316" w:type="dxa"/>
+          </w:tcPr>
+          <w:p>
+            <w:pPr>
+              <w:jc w:val="center"/>
+            </w:pPr>
+            <w:r>
+              <w:t>[0.850712 0.722537]</w:t>
+            </w:r>
+          </w:p>
+        </w:tc>
+        <w:tc>
+          <w:tcPr>
+            <w:tcW w:w="3019" w:type="dxa"/>
+          </w:tcPr>
+          <w:p>
+            <w:pPr>
+              <w:jc w:val="center"/>
+            </w:pPr>
+            <w:r>
+              <w:t>0.022424769012345636</w:t>
+            </w:r>
+          </w:p>
+        </w:tc>
+        <w:tc>
+          <w:tcPr>
+            <w:tcW w:w="1978" w:type="dxa"/>
+          </w:tcPr>
+          <w:p>
+            <w:pPr>
+              <w:jc w:val="center"/>
+            </w:pPr>
+            <w:r>
+              <w:t>139</w:t>
+            </w:r>
+          </w:p>
+        </w:tc>
+      </w:tr>
+      <w:tr>
+        <w:tc>
+          <w:tcPr>
+            <w:tcW w:w="2315" w:type="dxa"/>
+          </w:tcPr>
+          <w:p>
+            <w:pPr>
+              <w:jc w:val="center"/>
+              <w:rPr>
+                <w:sz w:val="28"/>
+                <w:szCs w:val="28"/>
+                <w:lang w:val="en-US"/>
+              </w:rPr>
+            </w:pPr>
+            <m:oMathPara>
+              <m:oMath>
+                <m:sSup>
+                  <m:sSupPr>
+                    <m:ctrlPr>
+                      <w:rPr>
+                        <w:rFonts w:ascii="Cambria Math" w:hAnsi="Cambria Math"/>
+                        <w:i/>
+                        <w:sz w:val="28"/>
+                        <w:szCs w:val="28"/>
+                        <w:lang w:val="en-US"/>
+                      </w:rPr>
+                    </m:ctrlPr>
+                  </m:sSupPr>
+                  <m:e>
+                    <m:r>
+                      <w:rPr>
+                        <w:rFonts w:ascii="Cambria Math" w:hAnsi="Cambria Math"/>
+                        <w:sz w:val="28"/>
+                        <w:szCs w:val="28"/>
+                        <w:lang w:val="en-US"/>
+                      </w:rPr>
+                      <m:t>10</m:t>
+                    </m:r>
+                  </m:e>
+                  <m:sup>
+                    <m:r>
+                      <w:rPr>
+                        <w:rFonts w:ascii="Cambria Math" w:hAnsi="Cambria Math"/>
+                        <w:sz w:val="28"/>
+                        <w:szCs w:val="28"/>
+                        <w:lang w:val="en-US"/>
+                      </w:rPr>
+                      <m:t>-4</m:t>
+                    </m:r>
+                  </m:sup>
+                </m:sSup>
+              </m:oMath>
+            </m:oMathPara>
+          </w:p>
+        </w:tc>
+        <w:tc>
+          <w:tcPr>
+            <w:tcW w:w="2316" w:type="dxa"/>
+          </w:tcPr>
+          <w:p>
+            <w:pPr>
+              <w:jc w:val="center"/>
+              <w:rPr>
+                <w:sz w:val="28"/>
+                <w:szCs w:val="28"/>
+                <w:lang w:val="en-US"/>
+              </w:rPr>
+            </w:pPr>
+            <w:r>
+              <w:t>[0.960754 0.922862]</w:t>
+            </w:r>
+          </w:p>
+        </w:tc>
+        <w:tc>
+          <w:tcPr>
+            <w:tcW w:w="3019" w:type="dxa"/>
+          </w:tcPr>
+          <w:p>
+            <w:pPr>
+              <w:jc w:val="center"/>
+              <w:rPr>
+                <w:sz w:val="20"/>
+                <w:szCs w:val="20"/>
+                <w:lang w:val="en-US"/>
+              </w:rPr>
+            </w:pPr>
+            <w:r>
+              <w:t>0.0015437126434409516</w:t>
+            </w:r>
+          </w:p>
+        </w:tc>
+        <w:tc>
+          <w:tcPr>
+            <w:tcW w:w="1978" w:type="dxa"/>
+          </w:tcPr>
+          <w:p>
+            <w:pPr>
+              <w:jc w:val="center"/>
+              <w:rPr>
+                <w:sz w:val="28"/>
+                <w:szCs w:val="28"/>
+                <w:lang w:val="en-US"/>
+              </w:rPr>
+            </w:pPr>
+            <w:r>
+              <w:t>2653</w:t>
+            </w:r>
+          </w:p>
+        </w:tc>
+      </w:tr>
+      <w:tr>
+        <w:tc>
+          <w:tcPr>
+            <w:tcW w:w="2315" w:type="dxa"/>
+          </w:tcPr>
+          <w:p>
+            <w:pPr>
+              <w:jc w:val="center"/>
+              <w:rPr>
+                <w:sz w:val="28"/>
+                <w:szCs w:val="28"/>
+                <w:lang w:val="en-US"/>
+              </w:rPr>
+            </w:pPr>
+            <m:oMathPara>
+              <m:oMath>
+                <m:sSup>
+                  <m:sSupPr>
+                    <m:ctrlPr>
+                      <w:rPr>
+                        <w:rFonts w:ascii="Cambria Math" w:hAnsi="Cambria Math"/>
+                        <w:i/>
+                        <w:sz w:val="28"/>
+                        <w:szCs w:val="28"/>
+                        <w:lang w:val="en-US"/>
+                      </w:rPr>
+                    </m:ctrlPr>
+                  </m:sSupPr>
+                  <m:e>
+                    <m:r>
+                      <w:rPr>
+                        <w:rFonts w:ascii="Cambria Math" w:hAnsi="Cambria Math"/>
+                        <w:sz w:val="28"/>
+                        <w:szCs w:val="28"/>
+                        <w:lang w:val="en-US"/>
+                      </w:rPr>
+                      <m:t>10</m:t>
+                    </m:r>
+                  </m:e>
+                  <m:sup>
+                    <m:r>
+                      <w:rPr>
+                        <w:rFonts w:ascii="Cambria Math" w:hAnsi="Cambria Math"/>
+                        <w:sz w:val="28"/>
+                        <w:szCs w:val="28"/>
+                        <w:lang w:val="en-US"/>
+                      </w:rPr>
+                      <m:t>-5</m:t>
+                    </m:r>
+                  </m:sup>
+                </m:sSup>
+              </m:oMath>
+            </m:oMathPara>
+          </w:p>
+        </w:tc>
+        <w:tc>
+          <w:tcPr>
+            <w:tcW w:w="2316" w:type="dxa"/>
+          </w:tcPr>
+          <w:p>
+            <w:pPr>
+              <w:jc w:val="center"/>
+              <w:rPr>
+                <w:sz w:val="28"/>
+                <w:szCs w:val="28"/>
+                <w:lang w:val="en-US"/>
+              </w:rPr>
+            </w:pPr>
+            <w:r>
+              <w:t>[0.993329 0.986682]</w:t>
+            </w:r>
+          </w:p>
+        </w:tc>
+        <w:tc>
+          <w:tcPr>
+            <w:tcW w:w="3019" w:type="dxa"/>
+          </w:tcPr>
+          <w:p>
+            <w:pPr>
+              <w:jc w:val="center"/>
+              <w:rPr>
+                <w:sz w:val="20"/>
+                <w:szCs w:val="20"/>
+                <w:lang w:val="en-US"/>
+              </w:rPr>
+            </w:pPr>
+            <w:r>
+              <w:t>4.454622335755933e-05</w:t>
+            </w:r>
+          </w:p>
+        </w:tc>
+        <w:tc>
+          <w:tcPr>
+            <w:tcW w:w="1978" w:type="dxa"/>
+          </w:tcPr>
+          <w:p>
+            <w:pPr>
+              <w:jc w:val="center"/>
+              <w:rPr>
+                <w:sz w:val="28"/>
+                <w:szCs w:val="28"/>
+                <w:lang w:val="en-US"/>
+              </w:rPr>
+            </w:pPr>
+            <w:r>
+              <w:t>25126</w:t>
+            </w:r>
+          </w:p>
+        </w:tc>
+      </w:tr>
+      <w:tr>
+        <w:tc>
+          <w:tcPr>
+            <w:tcW w:w="2315" w:type="dxa"/>
+          </w:tcPr>
+          <w:p>
+            <w:pPr>
+              <w:jc w:val="center"/>
+              <w:rPr>
+                <w:sz w:val="28"/>
+                <w:szCs w:val="28"/>
+                <w:lang w:val="en-US"/>
+              </w:rPr>
+            </w:pPr>
+            <m:oMathPara>
+              <m:oMath>
+                <m:sSup>
+                  <m:sSupPr>
+                    <m:ctrlPr>
+                      <w:rPr>
+                        <w:rFonts w:ascii="Cambria Math" w:hAnsi="Cambria Math"/>
+                        <w:i/>
+                        <w:sz w:val="28"/>
+                        <w:szCs w:val="28"/>
+                        <w:lang w:val="en-US"/>
+                      </w:rPr>
+                    </m:ctrlPr>
+                  </m:sSupPr>
+                  <m:e>
+                    <m:r>
+                      <w:rPr>
+                        <w:rFonts w:ascii="Cambria Math" w:hAnsi="Cambria Math"/>
+                        <w:sz w:val="28"/>
+                        <w:szCs w:val="28"/>
+                        <w:lang w:val="en-US"/>
+                      </w:rPr>
+                      <m:t>10</m:t>
+                    </m:r>
+                  </m:e>
+                  <m:sup>
+                    <m:r>
+                      <w:rPr>
+                        <w:rFonts w:ascii="Cambria Math" w:hAnsi="Cambria Math"/>
+                        <w:sz w:val="28"/>
+                        <w:szCs w:val="28"/>
+                        <w:lang w:val="en-US"/>
+                      </w:rPr>
+                      <m:t>-6</m:t>
+                    </m:r>
+                  </m:sup>
+                </m:sSup>
+              </m:oMath>
+            </m:oMathPara>
+          </w:p>
+        </w:tc>
+        <w:tc>
+          <w:tcPr>
+            <w:tcW w:w="2316" w:type="dxa"/>
+          </w:tcPr>
+          <w:p>
+            <w:pPr>
+              <w:jc w:val="center"/>
+              <w:rPr>
+                <w:sz w:val="28"/>
+                <w:szCs w:val="28"/>
+                <w:lang w:val="en-US"/>
+              </w:rPr>
+            </w:pPr>
+            <w:r>
+              <w:t>[1.000229 1.000458]</w:t>
+            </w:r>
+          </w:p>
+        </w:tc>
+        <w:tc>
+          <w:tcPr>
+            <w:tcW w:w="3019" w:type="dxa"/>
+          </w:tcPr>
+          <w:p>
+            <w:pPr>
+              <w:jc w:val="center"/>
+              <w:rPr>
+                <w:sz w:val="20"/>
+                <w:szCs w:val="20"/>
+                <w:lang w:val="en-US"/>
+              </w:rPr>
+            </w:pPr>
+            <w:r>
+              <w:t>5.238276656513157e-08</w:t>
+            </w:r>
+          </w:p>
+        </w:tc>
+        <w:tc>
+          <w:tcPr>
+            <w:tcW w:w="1978" w:type="dxa"/>
+          </w:tcPr>
+          <w:p>
+            <w:pPr>
+              <w:jc w:val="center"/>
+              <w:rPr>
+                <w:sz w:val="28"/>
+                <w:szCs w:val="28"/>
+                <w:lang w:val="en-US"/>
+              </w:rPr>
+            </w:pPr>
+            <w:r>
+              <w:t>36056</w:t>
+            </w:r>
+          </w:p>
+        </w:tc>
+      </w:tr>
+      <w:tr>
+        <w:tc>
+          <w:tcPr>
+            <w:tcW w:w="2315" w:type="dxa"/>
+          </w:tcPr>
+          <w:p>
+            <w:pPr>
+              <w:jc w:val="center"/>
+              <w:rPr>
+                <w:sz w:val="28"/>
+                <w:szCs w:val="28"/>
+                <w:lang w:val="en-US"/>
+              </w:rPr>
+            </w:pPr>
+            <m:oMathPara>
+              <m:oMath>
+                <m:sSup>
+                  <m:sSupPr>
+                    <m:ctrlPr>
+                      <w:rPr>
+                        <w:rFonts w:ascii="Cambria Math" w:hAnsi="Cambria Math"/>
+                        <w:i/>
+                        <w:sz w:val="28"/>
+                        <w:szCs w:val="28"/>
+                        <w:lang w:val="en-US"/>
+                      </w:rPr>
+                    </m:ctrlPr>
+                  </m:sSupPr>
+                  <m:e>
+                    <m:r>
+                      <w:rPr>
+                        <w:rFonts w:ascii="Cambria Math" w:hAnsi="Cambria Math"/>
+                        <w:sz w:val="28"/>
+                        <w:szCs w:val="28"/>
+                        <w:lang w:val="en-US"/>
+                      </w:rPr>
+                      <m:t>10</m:t>
+                    </m:r>
+                  </m:e>
+                  <m:sup>
+                    <m:r>
+                      <w:rPr>
+                        <w:rFonts w:ascii="Cambria Math" w:hAnsi="Cambria Math"/>
+                        <w:sz w:val="28"/>
+                        <w:szCs w:val="28"/>
+                        <w:lang w:val="en-US"/>
+                      </w:rPr>
+                      <m:t>-7</m:t>
+                    </m:r>
+                  </m:sup>
+                </m:sSup>
+              </m:oMath>
+            </m:oMathPara>
+          </w:p>
+        </w:tc>
+        <w:tc>
+          <w:tcPr>
+            <w:tcW w:w="2316" w:type="dxa"/>
+          </w:tcPr>
+          <w:p>
+            <w:pPr>
+              <w:jc w:val="center"/>
+              <w:rPr>
+                <w:sz w:val="28"/>
+                <w:szCs w:val="28"/>
+                <w:lang w:val="en-US"/>
+              </w:rPr>
+            </w:pPr>
+            <w:r>
+              <w:t>[0.999976 0.999952]</w:t>
+            </w:r>
+          </w:p>
+        </w:tc>
+        <w:tc>
+          <w:tcPr>
+            <w:tcW w:w="3019" w:type="dxa"/>
+          </w:tcPr>
+          <w:p>
+            <w:pPr>
+              <w:jc w:val="center"/>
+              <w:rPr>
+                <w:sz w:val="20"/>
+                <w:szCs w:val="20"/>
+                <w:lang w:val="en-US"/>
+              </w:rPr>
+            </w:pPr>
+            <w:r>
+              <w:t>5.8495937052521e-10</w:t>
+            </w:r>
+          </w:p>
+        </w:tc>
+        <w:tc>
+          <w:tcPr>
+            <w:tcW w:w="1978" w:type="dxa"/>
+          </w:tcPr>
+          <w:p>
+            <w:pPr>
+              <w:jc w:val="center"/>
+              <w:rPr>
+                <w:sz w:val="28"/>
+                <w:szCs w:val="28"/>
+                <w:lang w:val="en-US"/>
+              </w:rPr>
+            </w:pPr>
+            <w:r>
+              <w:t>127090</w:t>
+            </w:r>
+          </w:p>
+        </w:tc>
+      </w:tr>
+      <w:tr>
+        <w:tc>
+          <w:tcPr>
+            <w:tcW w:w="2315" w:type="dxa"/>
+          </w:tcPr>
+          <w:p>
+            <w:pPr>
+              <w:jc w:val="center"/>
+              <w:rPr>
+                <w:sz w:val="28"/>
+                <w:szCs w:val="28"/>
+                <w:lang w:val="en-US"/>
+              </w:rPr>
+            </w:pPr>
+            <m:oMathPara>
+              <m:oMath>
+                <m:sSup>
+                  <m:sSupPr>
+                    <m:ctrlPr>
+                      <w:rPr>
+                        <w:rFonts w:ascii="Cambria Math" w:hAnsi="Cambria Math"/>
+                        <w:i/>
+                        <w:sz w:val="28"/>
+                        <w:szCs w:val="28"/>
+                        <w:lang w:val="en-US"/>
+                      </w:rPr>
+                    </m:ctrlPr>
+                  </m:sSupPr>
+                  <m:e>
+                    <m:r>
+                      <w:rPr>
+                        <w:rFonts w:ascii="Cambria Math" w:hAnsi="Cambria Math"/>
+                        <w:sz w:val="28"/>
+                        <w:szCs w:val="28"/>
+                        <w:lang w:val="en-US"/>
+                      </w:rPr>
+                      <m:t>10</m:t>
+                    </m:r>
+                  </m:e>
+                  <m:sup>
+                    <m:r>
+                      <w:rPr>
+                        <w:rFonts w:ascii="Cambria Math" w:hAnsi="Cambria Math"/>
+                        <w:sz w:val="28"/>
+                        <w:szCs w:val="28"/>
+                        <w:lang w:val="en-US"/>
+                      </w:rPr>
+                      <m:t>-8</m:t>
+                    </m:r>
+                  </m:sup>
+                </m:sSup>
+              </m:oMath>
+            </m:oMathPara>
+          </w:p>
+        </w:tc>
+        <w:tc>
+          <w:tcPr>
+            <w:tcW w:w="2316" w:type="dxa"/>
+          </w:tcPr>
+          <w:p>
+            <w:pPr>
+              <w:jc w:val="center"/>
+              <w:rPr>
+                <w:sz w:val="28"/>
+                <w:szCs w:val="28"/>
+                <w:lang w:val="en-US"/>
+              </w:rPr>
+            </w:pPr>
+            <w:r>
+              <w:t>[0.999995 0.99999 ]</w:t>
+            </w:r>
+          </w:p>
+        </w:tc>
+        <w:tc>
+          <w:tcPr>
+            <w:tcW w:w="3019" w:type="dxa"/>
+          </w:tcPr>
+          <w:p>
+            <w:pPr>
+              <w:jc w:val="center"/>
+              <w:rPr>
+                <w:sz w:val="20"/>
+                <w:szCs w:val="20"/>
+                <w:lang w:val="en-US"/>
+              </w:rPr>
+            </w:pPr>
+            <w:r>
+              <w:t>2.3596883061668478e-11</w:t>
+            </w:r>
+          </w:p>
+        </w:tc>
+        <w:tc>
+          <w:tcPr>
+            <w:tcW w:w="1978" w:type="dxa"/>
+          </w:tcPr>
+          <w:p>
+            <w:pPr>
+              <w:jc w:val="center"/>
+              <w:rPr>
+                <w:sz w:val="28"/>
+                <w:szCs w:val="28"/>
+                <w:lang w:val="en-US"/>
+              </w:rPr>
+            </w:pPr>
+            <w:r>
+              <w:t>128483</w:t>
+            </w:r>
+          </w:p>
+        </w:tc>
+      </w:tr>
+    </w:tbl>
+    <w:p>
+      <w:pPr>
+        <w:jc w:val="both"/>
+        <w:rPr>
+          <w:sz w:val="28"/>
+          <w:szCs w:val="28"/>
+          <w:lang w:val="en-US"/>
         </w:rPr>
       </w:pPr>
     </w:p>
@@ -19080,19 +21269,575 @@
       <w:pPr>
         <w:jc w:val="both"/>
         <w:rPr>
-          <w:i/>
-          <w:iCs/>
           <w:sz w:val="28"/>
           <w:szCs w:val="28"/>
         </w:rPr>
       </w:pPr>
+      <w:r>
+        <w:rPr>
+          <w:sz w:val="28"/>
+          <w:szCs w:val="28"/>
+        </w:rPr>
+        <w:t>Без модифікації (сталий крок)</w:t>
+      </w:r>
     </w:p>
+    <w:tbl>
+      <w:tblPr>
+        <w:tblStyle w:val="a8"/>
+        <w:tblW w:w="0" w:type="auto"/>
+        <w:tblLook w:val="04A0" w:firstRow="1" w:lastRow="0" w:firstColumn="1" w:lastColumn="0" w:noHBand="0" w:noVBand="1"/>
+      </w:tblPr>
+      <w:tblGrid>
+        <w:gridCol w:w="2315"/>
+        <w:gridCol w:w="2316"/>
+        <w:gridCol w:w="3019"/>
+        <w:gridCol w:w="1978"/>
+      </w:tblGrid>
+      <w:tr>
+        <w:tc>
+          <w:tcPr>
+            <w:tcW w:w="2315" w:type="dxa"/>
+          </w:tcPr>
+          <w:p>
+            <w:pPr>
+              <w:jc w:val="center"/>
+              <w:rPr>
+                <w:sz w:val="28"/>
+                <w:szCs w:val="28"/>
+              </w:rPr>
+            </w:pPr>
+            <w:r>
+              <w:rPr>
+                <w:sz w:val="28"/>
+                <w:szCs w:val="28"/>
+              </w:rPr>
+              <w:t>Величина похибки</w:t>
+            </w:r>
+          </w:p>
+        </w:tc>
+        <w:tc>
+          <w:tcPr>
+            <w:tcW w:w="2316" w:type="dxa"/>
+          </w:tcPr>
+          <w:p>
+            <w:pPr>
+              <w:jc w:val="center"/>
+              <w:rPr>
+                <w:sz w:val="28"/>
+                <w:szCs w:val="28"/>
+                <w:lang w:val="ru-RU"/>
+              </w:rPr>
+            </w:pPr>
+            <w:r>
+              <w:rPr>
+                <w:sz w:val="28"/>
+                <w:szCs w:val="28"/>
+              </w:rPr>
+              <w:t>Точка мінімуму, до якої прийшов алгоритм</w:t>
+            </w:r>
+          </w:p>
+        </w:tc>
+        <w:tc>
+          <w:tcPr>
+            <w:tcW w:w="3019" w:type="dxa"/>
+          </w:tcPr>
+          <w:p>
+            <w:pPr>
+              <w:jc w:val="center"/>
+              <w:rPr>
+                <w:sz w:val="28"/>
+                <w:szCs w:val="28"/>
+                <w:lang w:val="en-US"/>
+              </w:rPr>
+            </w:pPr>
+            <w:r>
+              <w:rPr>
+                <w:sz w:val="28"/>
+                <w:szCs w:val="28"/>
+              </w:rPr>
+              <w:t>Значення у точці мінімуму</w:t>
+            </w:r>
+          </w:p>
+        </w:tc>
+        <w:tc>
+          <w:tcPr>
+            <w:tcW w:w="1978" w:type="dxa"/>
+          </w:tcPr>
+          <w:p>
+            <w:pPr>
+              <w:jc w:val="center"/>
+              <w:rPr>
+                <w:sz w:val="28"/>
+                <w:szCs w:val="28"/>
+                <w:lang w:val="en-US"/>
+              </w:rPr>
+            </w:pPr>
+            <w:r>
+              <w:rPr>
+                <w:sz w:val="28"/>
+                <w:szCs w:val="28"/>
+              </w:rPr>
+              <w:t>Кількість обчислень функції</w:t>
+            </w:r>
+          </w:p>
+        </w:tc>
+      </w:tr>
+      <w:tr>
+        <w:tc>
+          <w:tcPr>
+            <w:tcW w:w="2315" w:type="dxa"/>
+          </w:tcPr>
+          <w:p>
+            <w:pPr>
+              <w:jc w:val="center"/>
+              <w:rPr>
+                <w:sz w:val="28"/>
+                <w:szCs w:val="28"/>
+                <w:lang w:val="en-US"/>
+              </w:rPr>
+            </w:pPr>
+          </w:p>
+        </w:tc>
+        <w:tc>
+          <w:tcPr>
+            <w:tcW w:w="2316" w:type="dxa"/>
+          </w:tcPr>
+          <w:p>
+            <w:pPr>
+              <w:jc w:val="center"/>
+            </w:pPr>
+          </w:p>
+        </w:tc>
+        <w:tc>
+          <w:tcPr>
+            <w:tcW w:w="3019" w:type="dxa"/>
+          </w:tcPr>
+          <w:p>
+            <w:pPr>
+              <w:jc w:val="center"/>
+            </w:pPr>
+          </w:p>
+        </w:tc>
+        <w:tc>
+          <w:tcPr>
+            <w:tcW w:w="1978" w:type="dxa"/>
+          </w:tcPr>
+          <w:p>
+            <w:pPr>
+              <w:jc w:val="center"/>
+            </w:pPr>
+          </w:p>
+        </w:tc>
+      </w:tr>
+      <w:tr>
+        <w:tc>
+          <w:tcPr>
+            <w:tcW w:w="2315" w:type="dxa"/>
+          </w:tcPr>
+          <w:p>
+            <w:pPr>
+              <w:jc w:val="center"/>
+              <w:rPr>
+                <w:sz w:val="28"/>
+                <w:szCs w:val="28"/>
+                <w:lang w:val="en-US"/>
+              </w:rPr>
+            </w:pPr>
+          </w:p>
+        </w:tc>
+        <w:tc>
+          <w:tcPr>
+            <w:tcW w:w="2316" w:type="dxa"/>
+          </w:tcPr>
+          <w:p>
+            <w:pPr>
+              <w:jc w:val="center"/>
+            </w:pPr>
+          </w:p>
+        </w:tc>
+        <w:tc>
+          <w:tcPr>
+            <w:tcW w:w="3019" w:type="dxa"/>
+          </w:tcPr>
+          <w:p>
+            <w:pPr>
+              <w:jc w:val="center"/>
+            </w:pPr>
+          </w:p>
+        </w:tc>
+        <w:tc>
+          <w:tcPr>
+            <w:tcW w:w="1978" w:type="dxa"/>
+          </w:tcPr>
+          <w:p>
+            <w:pPr>
+              <w:jc w:val="center"/>
+            </w:pPr>
+          </w:p>
+        </w:tc>
+      </w:tr>
+      <w:tr>
+        <w:tc>
+          <w:tcPr>
+            <w:tcW w:w="2315" w:type="dxa"/>
+          </w:tcPr>
+          <w:p>
+            <w:pPr>
+              <w:jc w:val="center"/>
+              <w:rPr>
+                <w:sz w:val="28"/>
+                <w:szCs w:val="28"/>
+                <w:lang w:val="en-US"/>
+              </w:rPr>
+            </w:pPr>
+          </w:p>
+        </w:tc>
+        <w:tc>
+          <w:tcPr>
+            <w:tcW w:w="2316" w:type="dxa"/>
+          </w:tcPr>
+          <w:p>
+            <w:pPr>
+              <w:jc w:val="center"/>
+            </w:pPr>
+          </w:p>
+        </w:tc>
+        <w:tc>
+          <w:tcPr>
+            <w:tcW w:w="3019" w:type="dxa"/>
+          </w:tcPr>
+          <w:p>
+            <w:pPr>
+              <w:jc w:val="center"/>
+            </w:pPr>
+          </w:p>
+        </w:tc>
+        <w:tc>
+          <w:tcPr>
+            <w:tcW w:w="1978" w:type="dxa"/>
+          </w:tcPr>
+          <w:p>
+            <w:pPr>
+              <w:jc w:val="center"/>
+            </w:pPr>
+          </w:p>
+        </w:tc>
+      </w:tr>
+      <w:tr>
+        <w:tc>
+          <w:tcPr>
+            <w:tcW w:w="2315" w:type="dxa"/>
+          </w:tcPr>
+          <w:p>
+            <w:pPr>
+              <w:jc w:val="center"/>
+              <w:rPr>
+                <w:sz w:val="28"/>
+                <w:szCs w:val="28"/>
+                <w:lang w:val="en-US"/>
+              </w:rPr>
+            </w:pPr>
+          </w:p>
+        </w:tc>
+        <w:tc>
+          <w:tcPr>
+            <w:tcW w:w="2316" w:type="dxa"/>
+          </w:tcPr>
+          <w:p>
+            <w:pPr>
+              <w:jc w:val="center"/>
+              <w:rPr>
+                <w:sz w:val="28"/>
+                <w:szCs w:val="28"/>
+                <w:lang w:val="en-US"/>
+              </w:rPr>
+            </w:pPr>
+          </w:p>
+        </w:tc>
+        <w:tc>
+          <w:tcPr>
+            <w:tcW w:w="3019" w:type="dxa"/>
+          </w:tcPr>
+          <w:p>
+            <w:pPr>
+              <w:jc w:val="center"/>
+              <w:rPr>
+                <w:sz w:val="20"/>
+                <w:szCs w:val="20"/>
+                <w:lang w:val="en-US"/>
+              </w:rPr>
+            </w:pPr>
+          </w:p>
+        </w:tc>
+        <w:tc>
+          <w:tcPr>
+            <w:tcW w:w="1978" w:type="dxa"/>
+          </w:tcPr>
+          <w:p>
+            <w:pPr>
+              <w:jc w:val="center"/>
+              <w:rPr>
+                <w:sz w:val="28"/>
+                <w:szCs w:val="28"/>
+                <w:lang w:val="en-US"/>
+              </w:rPr>
+            </w:pPr>
+          </w:p>
+        </w:tc>
+      </w:tr>
+      <w:tr>
+        <w:tc>
+          <w:tcPr>
+            <w:tcW w:w="2315" w:type="dxa"/>
+          </w:tcPr>
+          <w:p>
+            <w:pPr>
+              <w:jc w:val="center"/>
+              <w:rPr>
+                <w:sz w:val="28"/>
+                <w:szCs w:val="28"/>
+                <w:lang w:val="en-US"/>
+              </w:rPr>
+            </w:pPr>
+          </w:p>
+        </w:tc>
+        <w:tc>
+          <w:tcPr>
+            <w:tcW w:w="2316" w:type="dxa"/>
+          </w:tcPr>
+          <w:p>
+            <w:pPr>
+              <w:jc w:val="center"/>
+              <w:rPr>
+                <w:sz w:val="28"/>
+                <w:szCs w:val="28"/>
+                <w:lang w:val="en-US"/>
+              </w:rPr>
+            </w:pPr>
+          </w:p>
+        </w:tc>
+        <w:tc>
+          <w:tcPr>
+            <w:tcW w:w="3019" w:type="dxa"/>
+          </w:tcPr>
+          <w:p>
+            <w:pPr>
+              <w:jc w:val="center"/>
+              <w:rPr>
+                <w:sz w:val="20"/>
+                <w:szCs w:val="20"/>
+                <w:lang w:val="en-US"/>
+              </w:rPr>
+            </w:pPr>
+          </w:p>
+        </w:tc>
+        <w:tc>
+          <w:tcPr>
+            <w:tcW w:w="1978" w:type="dxa"/>
+          </w:tcPr>
+          <w:p>
+            <w:pPr>
+              <w:jc w:val="center"/>
+              <w:rPr>
+                <w:sz w:val="28"/>
+                <w:szCs w:val="28"/>
+                <w:lang w:val="en-US"/>
+              </w:rPr>
+            </w:pPr>
+          </w:p>
+        </w:tc>
+      </w:tr>
+      <w:tr>
+        <w:tc>
+          <w:tcPr>
+            <w:tcW w:w="2315" w:type="dxa"/>
+          </w:tcPr>
+          <w:p>
+            <w:pPr>
+              <w:jc w:val="center"/>
+              <w:rPr>
+                <w:sz w:val="28"/>
+                <w:szCs w:val="28"/>
+                <w:lang w:val="en-US"/>
+              </w:rPr>
+            </w:pPr>
+          </w:p>
+        </w:tc>
+        <w:tc>
+          <w:tcPr>
+            <w:tcW w:w="2316" w:type="dxa"/>
+          </w:tcPr>
+          <w:p>
+            <w:pPr>
+              <w:jc w:val="center"/>
+              <w:rPr>
+                <w:sz w:val="28"/>
+                <w:szCs w:val="28"/>
+                <w:lang w:val="en-US"/>
+              </w:rPr>
+            </w:pPr>
+          </w:p>
+        </w:tc>
+        <w:tc>
+          <w:tcPr>
+            <w:tcW w:w="3019" w:type="dxa"/>
+          </w:tcPr>
+          <w:p>
+            <w:pPr>
+              <w:jc w:val="center"/>
+              <w:rPr>
+                <w:sz w:val="20"/>
+                <w:szCs w:val="20"/>
+                <w:lang w:val="en-US"/>
+              </w:rPr>
+            </w:pPr>
+          </w:p>
+        </w:tc>
+        <w:tc>
+          <w:tcPr>
+            <w:tcW w:w="1978" w:type="dxa"/>
+          </w:tcPr>
+          <w:p>
+            <w:pPr>
+              <w:jc w:val="center"/>
+              <w:rPr>
+                <w:sz w:val="28"/>
+                <w:szCs w:val="28"/>
+                <w:lang w:val="en-US"/>
+              </w:rPr>
+            </w:pPr>
+          </w:p>
+        </w:tc>
+      </w:tr>
+      <w:tr>
+        <w:tc>
+          <w:tcPr>
+            <w:tcW w:w="2315" w:type="dxa"/>
+          </w:tcPr>
+          <w:p>
+            <w:pPr>
+              <w:jc w:val="center"/>
+              <w:rPr>
+                <w:sz w:val="28"/>
+                <w:szCs w:val="28"/>
+                <w:lang w:val="en-US"/>
+              </w:rPr>
+            </w:pPr>
+          </w:p>
+        </w:tc>
+        <w:tc>
+          <w:tcPr>
+            <w:tcW w:w="2316" w:type="dxa"/>
+          </w:tcPr>
+          <w:p>
+            <w:pPr>
+              <w:jc w:val="center"/>
+              <w:rPr>
+                <w:sz w:val="28"/>
+                <w:szCs w:val="28"/>
+                <w:lang w:val="en-US"/>
+              </w:rPr>
+            </w:pPr>
+          </w:p>
+        </w:tc>
+        <w:tc>
+          <w:tcPr>
+            <w:tcW w:w="3019" w:type="dxa"/>
+          </w:tcPr>
+          <w:p>
+            <w:pPr>
+              <w:jc w:val="center"/>
+              <w:rPr>
+                <w:sz w:val="20"/>
+                <w:szCs w:val="20"/>
+                <w:lang w:val="en-US"/>
+              </w:rPr>
+            </w:pPr>
+          </w:p>
+        </w:tc>
+        <w:tc>
+          <w:tcPr>
+            <w:tcW w:w="1978" w:type="dxa"/>
+          </w:tcPr>
+          <w:p>
+            <w:pPr>
+              <w:jc w:val="center"/>
+              <w:rPr>
+                <w:sz w:val="28"/>
+                <w:szCs w:val="28"/>
+                <w:lang w:val="en-US"/>
+              </w:rPr>
+            </w:pPr>
+          </w:p>
+        </w:tc>
+      </w:tr>
+      <w:tr>
+        <w:tc>
+          <w:tcPr>
+            <w:tcW w:w="2315" w:type="dxa"/>
+          </w:tcPr>
+          <w:p>
+            <w:pPr>
+              <w:jc w:val="center"/>
+              <w:rPr>
+                <w:sz w:val="28"/>
+                <w:szCs w:val="28"/>
+                <w:lang w:val="en-US"/>
+              </w:rPr>
+            </w:pPr>
+          </w:p>
+        </w:tc>
+        <w:tc>
+          <w:tcPr>
+            <w:tcW w:w="2316" w:type="dxa"/>
+          </w:tcPr>
+          <w:p>
+            <w:pPr>
+              <w:jc w:val="center"/>
+              <w:rPr>
+                <w:sz w:val="28"/>
+                <w:szCs w:val="28"/>
+                <w:lang w:val="en-US"/>
+              </w:rPr>
+            </w:pPr>
+          </w:p>
+        </w:tc>
+        <w:tc>
+          <w:tcPr>
+            <w:tcW w:w="3019" w:type="dxa"/>
+          </w:tcPr>
+          <w:p>
+            <w:pPr>
+              <w:jc w:val="center"/>
+              <w:rPr>
+                <w:sz w:val="20"/>
+                <w:szCs w:val="20"/>
+                <w:lang w:val="en-US"/>
+              </w:rPr>
+            </w:pPr>
+          </w:p>
+        </w:tc>
+        <w:tc>
+          <w:tcPr>
+            <w:tcW w:w="1978" w:type="dxa"/>
+          </w:tcPr>
+          <w:p>
+            <w:pPr>
+              <w:jc w:val="center"/>
+              <w:rPr>
+                <w:sz w:val="28"/>
+                <w:szCs w:val="28"/>
+                <w:lang w:val="en-US"/>
+              </w:rPr>
+            </w:pPr>
+          </w:p>
+        </w:tc>
+      </w:tr>
+    </w:tbl>
     <w:p>
       <w:pPr>
         <w:jc w:val="both"/>
         <w:rPr>
-          <w:i/>
-          <w:iCs/>
           <w:sz w:val="28"/>
           <w:szCs w:val="28"/>
         </w:rPr>

</xml_diff>